<commit_message>
modified:   EnumerateDevicesAndVolumes.docx  	modified:   EnumerateDevicesAndVolumes.pdf  	new file:   IncorrectChildsOrderAt10240.jpg  	new file:   image00.png  	new file:   image01.png  	new file:   image02.jpg  	new file:   image03.png  	new file:   image04.png  	new file:   image05.png
</commit_message>
<xml_diff>
--- a/EnumerateDevicesAndVolumes.docx
+++ b/EnumerateDevicesAndVolumes.docx
@@ -10,6 +10,8 @@
           <w:rFonts w:asciiTheme="minorHAnsi" w:hAnsiTheme="minorHAnsi"/>
         </w:rPr>
       </w:pPr>
+      <w:bookmarkStart w:id="0" w:name="_GoBack"/>
+      <w:bookmarkEnd w:id="0"/>
       <w:r>
         <w:rPr>
           <w:rFonts w:asciiTheme="minorHAnsi" w:hAnsiTheme="minorHAnsi"/>
@@ -1452,12 +1454,6 @@
           <w:insideV w:val="single" w:sz="6" w:space="0" w:color="000000"/>
         </w:tblBorders>
         <w:tblLayout w:type="fixed"/>
-        <w:tblCellMar>
-          <w:top w:w="0" w:type="dxa"/>
-          <w:left w:w="0" w:type="dxa"/>
-          <w:bottom w:w="0" w:type="dxa"/>
-          <w:right w:w="0" w:type="dxa"/>
-        </w:tblCellMar>
         <w:tblLook w:val="0600" w:firstRow="0" w:lastRow="0" w:firstColumn="0" w:lastColumn="0" w:noHBand="1" w:noVBand="1"/>
       </w:tblPr>
       <w:tblGrid>
@@ -1466,14 +1462,6 @@
         <w:gridCol w:w="4327"/>
       </w:tblGrid>
       <w:tr>
-        <w:tblPrEx>
-          <w:tblCellMar>
-            <w:top w:w="0" w:type="dxa"/>
-            <w:left w:w="0" w:type="dxa"/>
-            <w:bottom w:w="0" w:type="dxa"/>
-            <w:right w:w="0" w:type="dxa"/>
-          </w:tblCellMar>
-        </w:tblPrEx>
         <w:tc>
           <w:tcPr>
             <w:tcW w:w="9024" w:type="dxa"/>
@@ -1530,14 +1518,6 @@
         </w:tc>
       </w:tr>
       <w:tr>
-        <w:tblPrEx>
-          <w:tblCellMar>
-            <w:top w:w="0" w:type="dxa"/>
-            <w:left w:w="0" w:type="dxa"/>
-            <w:bottom w:w="0" w:type="dxa"/>
-            <w:right w:w="0" w:type="dxa"/>
-          </w:tblCellMar>
-        </w:tblPrEx>
         <w:tc>
           <w:tcPr>
             <w:tcW w:w="711" w:type="dxa"/>
@@ -1628,14 +1608,6 @@
         </w:tc>
       </w:tr>
       <w:tr>
-        <w:tblPrEx>
-          <w:tblCellMar>
-            <w:top w:w="0" w:type="dxa"/>
-            <w:left w:w="0" w:type="dxa"/>
-            <w:bottom w:w="0" w:type="dxa"/>
-            <w:right w:w="0" w:type="dxa"/>
-          </w:tblCellMar>
-        </w:tblPrEx>
         <w:tc>
           <w:tcPr>
             <w:tcW w:w="711" w:type="dxa"/>
@@ -1727,14 +1699,6 @@
         </w:tc>
       </w:tr>
       <w:tr>
-        <w:tblPrEx>
-          <w:tblCellMar>
-            <w:top w:w="0" w:type="dxa"/>
-            <w:left w:w="0" w:type="dxa"/>
-            <w:bottom w:w="0" w:type="dxa"/>
-            <w:right w:w="0" w:type="dxa"/>
-          </w:tblCellMar>
-        </w:tblPrEx>
         <w:tc>
           <w:tcPr>
             <w:tcW w:w="711" w:type="dxa"/>
@@ -1826,14 +1790,6 @@
         </w:tc>
       </w:tr>
       <w:tr>
-        <w:tblPrEx>
-          <w:tblCellMar>
-            <w:top w:w="0" w:type="dxa"/>
-            <w:left w:w="0" w:type="dxa"/>
-            <w:bottom w:w="0" w:type="dxa"/>
-            <w:right w:w="0" w:type="dxa"/>
-          </w:tblCellMar>
-        </w:tblPrEx>
         <w:tc>
           <w:tcPr>
             <w:tcW w:w="711" w:type="dxa"/>
@@ -1925,14 +1881,6 @@
         </w:tc>
       </w:tr>
       <w:tr>
-        <w:tblPrEx>
-          <w:tblCellMar>
-            <w:top w:w="0" w:type="dxa"/>
-            <w:left w:w="0" w:type="dxa"/>
-            <w:bottom w:w="0" w:type="dxa"/>
-            <w:right w:w="0" w:type="dxa"/>
-          </w:tblCellMar>
-        </w:tblPrEx>
         <w:tc>
           <w:tcPr>
             <w:tcW w:w="711" w:type="dxa"/>
@@ -2024,14 +1972,6 @@
         </w:tc>
       </w:tr>
       <w:tr>
-        <w:tblPrEx>
-          <w:tblCellMar>
-            <w:top w:w="0" w:type="dxa"/>
-            <w:left w:w="0" w:type="dxa"/>
-            <w:bottom w:w="0" w:type="dxa"/>
-            <w:right w:w="0" w:type="dxa"/>
-          </w:tblCellMar>
-        </w:tblPrEx>
         <w:tc>
           <w:tcPr>
             <w:tcW w:w="711" w:type="dxa"/>
@@ -2153,12 +2093,6 @@
           <w:insideV w:val="single" w:sz="6" w:space="0" w:color="000000"/>
         </w:tblBorders>
         <w:tblLayout w:type="fixed"/>
-        <w:tblCellMar>
-          <w:top w:w="0" w:type="dxa"/>
-          <w:left w:w="0" w:type="dxa"/>
-          <w:bottom w:w="0" w:type="dxa"/>
-          <w:right w:w="0" w:type="dxa"/>
-        </w:tblCellMar>
         <w:tblLook w:val="0600" w:firstRow="0" w:lastRow="0" w:firstColumn="0" w:lastColumn="0" w:noHBand="1" w:noVBand="1"/>
       </w:tblPr>
       <w:tblGrid>
@@ -2167,14 +2101,6 @@
         <w:gridCol w:w="4327"/>
       </w:tblGrid>
       <w:tr>
-        <w:tblPrEx>
-          <w:tblCellMar>
-            <w:top w:w="0" w:type="dxa"/>
-            <w:left w:w="0" w:type="dxa"/>
-            <w:bottom w:w="0" w:type="dxa"/>
-            <w:right w:w="0" w:type="dxa"/>
-          </w:tblCellMar>
-        </w:tblPrEx>
         <w:tc>
           <w:tcPr>
             <w:tcW w:w="9024" w:type="dxa"/>
@@ -2231,14 +2157,6 @@
         </w:tc>
       </w:tr>
       <w:tr>
-        <w:tblPrEx>
-          <w:tblCellMar>
-            <w:top w:w="0" w:type="dxa"/>
-            <w:left w:w="0" w:type="dxa"/>
-            <w:bottom w:w="0" w:type="dxa"/>
-            <w:right w:w="0" w:type="dxa"/>
-          </w:tblCellMar>
-        </w:tblPrEx>
         <w:tc>
           <w:tcPr>
             <w:tcW w:w="711" w:type="dxa"/>
@@ -2329,14 +2247,6 @@
         </w:tc>
       </w:tr>
       <w:tr>
-        <w:tblPrEx>
-          <w:tblCellMar>
-            <w:top w:w="0" w:type="dxa"/>
-            <w:left w:w="0" w:type="dxa"/>
-            <w:bottom w:w="0" w:type="dxa"/>
-            <w:right w:w="0" w:type="dxa"/>
-          </w:tblCellMar>
-        </w:tblPrEx>
         <w:tc>
           <w:tcPr>
             <w:tcW w:w="711" w:type="dxa"/>
@@ -2428,14 +2338,6 @@
         </w:tc>
       </w:tr>
       <w:tr>
-        <w:tblPrEx>
-          <w:tblCellMar>
-            <w:top w:w="0" w:type="dxa"/>
-            <w:left w:w="0" w:type="dxa"/>
-            <w:bottom w:w="0" w:type="dxa"/>
-            <w:right w:w="0" w:type="dxa"/>
-          </w:tblCellMar>
-        </w:tblPrEx>
         <w:tc>
           <w:tcPr>
             <w:tcW w:w="711" w:type="dxa"/>
@@ -2527,14 +2429,6 @@
         </w:tc>
       </w:tr>
       <w:tr>
-        <w:tblPrEx>
-          <w:tblCellMar>
-            <w:top w:w="0" w:type="dxa"/>
-            <w:left w:w="0" w:type="dxa"/>
-            <w:bottom w:w="0" w:type="dxa"/>
-            <w:right w:w="0" w:type="dxa"/>
-          </w:tblCellMar>
-        </w:tblPrEx>
         <w:tc>
           <w:tcPr>
             <w:tcW w:w="711" w:type="dxa"/>
@@ -2626,14 +2520,6 @@
         </w:tc>
       </w:tr>
       <w:tr>
-        <w:tblPrEx>
-          <w:tblCellMar>
-            <w:top w:w="0" w:type="dxa"/>
-            <w:left w:w="0" w:type="dxa"/>
-            <w:bottom w:w="0" w:type="dxa"/>
-            <w:right w:w="0" w:type="dxa"/>
-          </w:tblCellMar>
-        </w:tblPrEx>
         <w:tc>
           <w:tcPr>
             <w:tcW w:w="711" w:type="dxa"/>
@@ -2725,14 +2611,6 @@
         </w:tc>
       </w:tr>
       <w:tr>
-        <w:tblPrEx>
-          <w:tblCellMar>
-            <w:top w:w="0" w:type="dxa"/>
-            <w:left w:w="0" w:type="dxa"/>
-            <w:bottom w:w="0" w:type="dxa"/>
-            <w:right w:w="0" w:type="dxa"/>
-          </w:tblCellMar>
-        </w:tblPrEx>
         <w:tc>
           <w:tcPr>
             <w:tcW w:w="711" w:type="dxa"/>
@@ -2854,12 +2732,6 @@
           <w:insideV w:val="single" w:sz="6" w:space="0" w:color="000000"/>
         </w:tblBorders>
         <w:tblLayout w:type="fixed"/>
-        <w:tblCellMar>
-          <w:top w:w="0" w:type="dxa"/>
-          <w:left w:w="0" w:type="dxa"/>
-          <w:bottom w:w="0" w:type="dxa"/>
-          <w:right w:w="0" w:type="dxa"/>
-        </w:tblCellMar>
         <w:tblLook w:val="0600" w:firstRow="0" w:lastRow="0" w:firstColumn="0" w:lastColumn="0" w:noHBand="1" w:noVBand="1"/>
       </w:tblPr>
       <w:tblGrid>
@@ -2868,14 +2740,6 @@
         <w:gridCol w:w="4327"/>
       </w:tblGrid>
       <w:tr>
-        <w:tblPrEx>
-          <w:tblCellMar>
-            <w:top w:w="0" w:type="dxa"/>
-            <w:left w:w="0" w:type="dxa"/>
-            <w:bottom w:w="0" w:type="dxa"/>
-            <w:right w:w="0" w:type="dxa"/>
-          </w:tblCellMar>
-        </w:tblPrEx>
         <w:tc>
           <w:tcPr>
             <w:tcW w:w="9024" w:type="dxa"/>
@@ -2932,14 +2796,6 @@
         </w:tc>
       </w:tr>
       <w:tr>
-        <w:tblPrEx>
-          <w:tblCellMar>
-            <w:top w:w="0" w:type="dxa"/>
-            <w:left w:w="0" w:type="dxa"/>
-            <w:bottom w:w="0" w:type="dxa"/>
-            <w:right w:w="0" w:type="dxa"/>
-          </w:tblCellMar>
-        </w:tblPrEx>
         <w:tc>
           <w:tcPr>
             <w:tcW w:w="711" w:type="dxa"/>
@@ -3030,14 +2886,6 @@
         </w:tc>
       </w:tr>
       <w:tr>
-        <w:tblPrEx>
-          <w:tblCellMar>
-            <w:top w:w="0" w:type="dxa"/>
-            <w:left w:w="0" w:type="dxa"/>
-            <w:bottom w:w="0" w:type="dxa"/>
-            <w:right w:w="0" w:type="dxa"/>
-          </w:tblCellMar>
-        </w:tblPrEx>
         <w:tc>
           <w:tcPr>
             <w:tcW w:w="711" w:type="dxa"/>
@@ -3129,14 +2977,6 @@
         </w:tc>
       </w:tr>
       <w:tr>
-        <w:tblPrEx>
-          <w:tblCellMar>
-            <w:top w:w="0" w:type="dxa"/>
-            <w:left w:w="0" w:type="dxa"/>
-            <w:bottom w:w="0" w:type="dxa"/>
-            <w:right w:w="0" w:type="dxa"/>
-          </w:tblCellMar>
-        </w:tblPrEx>
         <w:tc>
           <w:tcPr>
             <w:tcW w:w="711" w:type="dxa"/>
@@ -3228,14 +3068,6 @@
         </w:tc>
       </w:tr>
       <w:tr>
-        <w:tblPrEx>
-          <w:tblCellMar>
-            <w:top w:w="0" w:type="dxa"/>
-            <w:left w:w="0" w:type="dxa"/>
-            <w:bottom w:w="0" w:type="dxa"/>
-            <w:right w:w="0" w:type="dxa"/>
-          </w:tblCellMar>
-        </w:tblPrEx>
         <w:tc>
           <w:tcPr>
             <w:tcW w:w="711" w:type="dxa"/>
@@ -3327,14 +3159,6 @@
         </w:tc>
       </w:tr>
       <w:tr>
-        <w:tblPrEx>
-          <w:tblCellMar>
-            <w:top w:w="0" w:type="dxa"/>
-            <w:left w:w="0" w:type="dxa"/>
-            <w:bottom w:w="0" w:type="dxa"/>
-            <w:right w:w="0" w:type="dxa"/>
-          </w:tblCellMar>
-        </w:tblPrEx>
         <w:tc>
           <w:tcPr>
             <w:tcW w:w="711" w:type="dxa"/>
@@ -3426,14 +3250,6 @@
         </w:tc>
       </w:tr>
       <w:tr>
-        <w:tblPrEx>
-          <w:tblCellMar>
-            <w:top w:w="0" w:type="dxa"/>
-            <w:left w:w="0" w:type="dxa"/>
-            <w:bottom w:w="0" w:type="dxa"/>
-            <w:right w:w="0" w:type="dxa"/>
-          </w:tblCellMar>
-        </w:tblPrEx>
         <w:tc>
           <w:tcPr>
             <w:tcW w:w="711" w:type="dxa"/>
@@ -8393,7 +8209,37 @@
         <w:rPr>
           <w:rFonts w:asciiTheme="minorHAnsi" w:hAnsiTheme="minorHAnsi"/>
         </w:rPr>
-        <w:t>Содержит следующие свойства:</w:t>
+        <w:t>Содержит</w:t>
+      </w:r>
+      <w:r>
+        <w:rPr>
+          <w:rFonts w:asciiTheme="minorHAnsi" w:hAnsiTheme="minorHAnsi"/>
+        </w:rPr>
+        <w:t xml:space="preserve"> </w:t>
+      </w:r>
+      <w:r>
+        <w:rPr>
+          <w:rFonts w:asciiTheme="minorHAnsi" w:hAnsiTheme="minorHAnsi"/>
+        </w:rPr>
+        <w:t>следующие</w:t>
+      </w:r>
+      <w:r>
+        <w:rPr>
+          <w:rFonts w:asciiTheme="minorHAnsi" w:hAnsiTheme="minorHAnsi"/>
+        </w:rPr>
+        <w:t xml:space="preserve"> </w:t>
+      </w:r>
+      <w:r>
+        <w:rPr>
+          <w:rFonts w:asciiTheme="minorHAnsi" w:hAnsiTheme="minorHAnsi"/>
+        </w:rPr>
+        <w:t>свойства</w:t>
+      </w:r>
+      <w:r>
+        <w:rPr>
+          <w:rFonts w:asciiTheme="minorHAnsi" w:hAnsiTheme="minorHAnsi"/>
+        </w:rPr>
+        <w:t>:</w:t>
       </w:r>
     </w:p>
     <w:p>
@@ -8415,7 +8261,6 @@
         <w:ind w:left="720"/>
         <w:rPr>
           <w:rFonts w:asciiTheme="minorHAnsi" w:hAnsiTheme="minorHAnsi"/>
-          <w:lang w:val="en-US"/>
         </w:rPr>
       </w:pPr>
       <w:r>
@@ -8424,7 +8269,6 @@
           <w:b/>
           <w:sz w:val="16"/>
           <w:szCs w:val="16"/>
-          <w:lang w:val="en-US"/>
         </w:rPr>
         <w:t xml:space="preserve">     </w:t>
       </w:r>
@@ -8434,7 +8278,6 @@
           <w:b/>
           <w:sz w:val="16"/>
           <w:szCs w:val="16"/>
-          <w:lang w:val="en-US"/>
         </w:rPr>
         <w:t xml:space="preserve">    </w:t>
       </w:r>
@@ -8444,11 +8287,9 @@
           <w:b/>
           <w:sz w:val="16"/>
           <w:szCs w:val="16"/>
-          <w:lang w:val="en-US"/>
-        </w:rPr>
-        <w:t>"Capabilities"=dword</w:t>
-      </w:r>
-      <w:proofErr w:type="gramStart"/>
+        </w:rPr>
+        <w:t>"</w:t>
+      </w:r>
       <w:r>
         <w:rPr>
           <w:rFonts w:asciiTheme="minorHAnsi" w:eastAsia="Courier New" w:hAnsiTheme="minorHAnsi" w:cs="Courier New"/>
@@ -8457,27 +8298,16 @@
           <w:szCs w:val="16"/>
           <w:lang w:val="en-US"/>
         </w:rPr>
-        <w:t>:000000b0</w:t>
-      </w:r>
-      <w:proofErr w:type="gramEnd"/>
-    </w:p>
-    <w:p>
-      <w:pPr>
-        <w:ind w:left="720"/>
-        <w:rPr>
-          <w:rFonts w:asciiTheme="minorHAnsi" w:hAnsiTheme="minorHAnsi"/>
-          <w:lang w:val="en-US"/>
-        </w:rPr>
-      </w:pPr>
+        <w:t>Capabilities</w:t>
+      </w:r>
       <w:r>
         <w:rPr>
           <w:rFonts w:asciiTheme="minorHAnsi" w:eastAsia="Courier New" w:hAnsiTheme="minorHAnsi" w:cs="Courier New"/>
           <w:b/>
           <w:sz w:val="16"/>
           <w:szCs w:val="16"/>
-          <w:lang w:val="en-US"/>
-        </w:rPr>
-        <w:t xml:space="preserve">     </w:t>
+        </w:rPr>
+        <w:t>"=</w:t>
       </w:r>
       <w:r>
         <w:rPr>
@@ -8487,7 +8317,7 @@
           <w:szCs w:val="16"/>
           <w:lang w:val="en-US"/>
         </w:rPr>
-        <w:t xml:space="preserve">   </w:t>
+        <w:t>dword</w:t>
       </w:r>
       <w:r>
         <w:rPr>
@@ -8495,11 +8325,9 @@
           <w:b/>
           <w:sz w:val="16"/>
           <w:szCs w:val="16"/>
-          <w:lang w:val="en-US"/>
-        </w:rPr>
-        <w:t>"</w:t>
-      </w:r>
-      <w:proofErr w:type="spellStart"/>
+        </w:rPr>
+        <w:t>:000000</w:t>
+      </w:r>
       <w:r>
         <w:rPr>
           <w:rFonts w:asciiTheme="minorHAnsi" w:eastAsia="Courier New" w:hAnsiTheme="minorHAnsi" w:cs="Courier New"/>
@@ -8508,18 +8336,16 @@
           <w:szCs w:val="16"/>
           <w:lang w:val="en-US"/>
         </w:rPr>
-        <w:t>ContainerID</w:t>
-      </w:r>
-      <w:proofErr w:type="spellEnd"/>
+        <w:t>b</w:t>
+      </w:r>
       <w:r>
         <w:rPr>
           <w:rFonts w:asciiTheme="minorHAnsi" w:eastAsia="Courier New" w:hAnsiTheme="minorHAnsi" w:cs="Courier New"/>
           <w:b/>
           <w:sz w:val="16"/>
           <w:szCs w:val="16"/>
-          <w:lang w:val="en-US"/>
-        </w:rPr>
-        <w:t>"="{33b560f6-21b5-11e5-b2ff-806e6f6e6963}"</w:t>
+        </w:rPr>
+        <w:t>0</w:t>
       </w:r>
     </w:p>
     <w:p>
@@ -8536,22 +8362,18 @@
           <w:b/>
           <w:sz w:val="16"/>
           <w:szCs w:val="16"/>
-          <w:lang w:val="en-US"/>
-        </w:rPr>
-        <w:t xml:space="preserve">         "HardwareID"=</w:t>
-      </w:r>
-      <w:proofErr w:type="gramStart"/>
+        </w:rPr>
+        <w:t xml:space="preserve">     </w:t>
+      </w:r>
       <w:r>
         <w:rPr>
           <w:rFonts w:asciiTheme="minorHAnsi" w:eastAsia="Courier New" w:hAnsiTheme="minorHAnsi" w:cs="Courier New"/>
           <w:b/>
           <w:sz w:val="16"/>
           <w:szCs w:val="16"/>
-          <w:lang w:val="en-US"/>
-        </w:rPr>
-        <w:t>hex(</w:t>
-      </w:r>
-      <w:proofErr w:type="gramEnd"/>
+        </w:rPr>
+        <w:t xml:space="preserve">   </w:t>
+      </w:r>
       <w:r>
         <w:rPr>
           <w:rFonts w:asciiTheme="minorHAnsi" w:eastAsia="Courier New" w:hAnsiTheme="minorHAnsi" w:cs="Courier New"/>
@@ -8560,17 +8382,9 @@
           <w:szCs w:val="16"/>
           <w:lang w:val="en-US"/>
         </w:rPr>
-        <w:t>7):530054004f0052004100470045005c0056006f006c0075006d00650000000000</w:t>
-      </w:r>
-    </w:p>
-    <w:p>
-      <w:pPr>
-        <w:ind w:left="720"/>
-        <w:rPr>
-          <w:rFonts w:asciiTheme="minorHAnsi" w:hAnsiTheme="minorHAnsi"/>
-          <w:lang w:val="en-US"/>
-        </w:rPr>
-      </w:pPr>
+        <w:t>"</w:t>
+      </w:r>
+      <w:proofErr w:type="spellStart"/>
       <w:r>
         <w:rPr>
           <w:rFonts w:asciiTheme="minorHAnsi" w:eastAsia="Courier New" w:hAnsiTheme="minorHAnsi" w:cs="Courier New"/>
@@ -8579,8 +8393,9 @@
           <w:szCs w:val="16"/>
           <w:lang w:val="en-US"/>
         </w:rPr>
-        <w:t xml:space="preserve">        </w:t>
-      </w:r>
+        <w:t>ContainerID</w:t>
+      </w:r>
+      <w:proofErr w:type="spellEnd"/>
       <w:r>
         <w:rPr>
           <w:rFonts w:asciiTheme="minorHAnsi" w:eastAsia="Courier New" w:hAnsiTheme="minorHAnsi" w:cs="Courier New"/>
@@ -8589,9 +8404,17 @@
           <w:szCs w:val="16"/>
           <w:lang w:val="en-US"/>
         </w:rPr>
-        <w:t>"</w:t>
-      </w:r>
-      <w:proofErr w:type="spellStart"/>
+        <w:t>"="{33b560f6-21b5-11e5-b2ff-806e6f6e6963}"</w:t>
+      </w:r>
+    </w:p>
+    <w:p>
+      <w:pPr>
+        <w:ind w:left="720"/>
+        <w:rPr>
+          <w:rFonts w:asciiTheme="minorHAnsi" w:hAnsiTheme="minorHAnsi"/>
+          <w:lang w:val="en-US"/>
+        </w:rPr>
+      </w:pPr>
       <w:r>
         <w:rPr>
           <w:rFonts w:asciiTheme="minorHAnsi" w:eastAsia="Courier New" w:hAnsiTheme="minorHAnsi" w:cs="Courier New"/>
@@ -8600,9 +8423,9 @@
           <w:szCs w:val="16"/>
           <w:lang w:val="en-US"/>
         </w:rPr>
-        <w:t>ClassGUID</w:t>
-      </w:r>
-      <w:proofErr w:type="spellEnd"/>
+        <w:t xml:space="preserve">         "HardwareID"=</w:t>
+      </w:r>
+      <w:proofErr w:type="gramStart"/>
       <w:r>
         <w:rPr>
           <w:rFonts w:asciiTheme="minorHAnsi" w:eastAsia="Courier New" w:hAnsiTheme="minorHAnsi" w:cs="Courier New"/>
@@ -8611,17 +8434,9 @@
           <w:szCs w:val="16"/>
           <w:lang w:val="en-US"/>
         </w:rPr>
-        <w:t>"="{71a27cdd-812a-11d0-bec7-08002be2092f}"</w:t>
-      </w:r>
-    </w:p>
-    <w:p>
-      <w:pPr>
-        <w:ind w:left="720"/>
-        <w:rPr>
-          <w:rFonts w:asciiTheme="minorHAnsi" w:hAnsiTheme="minorHAnsi"/>
-          <w:lang w:val="en-US"/>
-        </w:rPr>
-      </w:pPr>
+        <w:t>hex(</w:t>
+      </w:r>
+      <w:proofErr w:type="gramEnd"/>
       <w:r>
         <w:rPr>
           <w:rFonts w:asciiTheme="minorHAnsi" w:eastAsia="Courier New" w:hAnsiTheme="minorHAnsi" w:cs="Courier New"/>
@@ -8630,9 +8445,17 @@
           <w:szCs w:val="16"/>
           <w:lang w:val="en-US"/>
         </w:rPr>
-        <w:t xml:space="preserve">         "Service"="</w:t>
-      </w:r>
-      <w:proofErr w:type="spellStart"/>
+        <w:t>7):530054004f0052004100470045005c0056006f006c0075006d00650000000000</w:t>
+      </w:r>
+    </w:p>
+    <w:p>
+      <w:pPr>
+        <w:ind w:left="720"/>
+        <w:rPr>
+          <w:rFonts w:asciiTheme="minorHAnsi" w:hAnsiTheme="minorHAnsi"/>
+          <w:lang w:val="en-US"/>
+        </w:rPr>
+      </w:pPr>
       <w:r>
         <w:rPr>
           <w:rFonts w:asciiTheme="minorHAnsi" w:eastAsia="Courier New" w:hAnsiTheme="minorHAnsi" w:cs="Courier New"/>
@@ -8641,9 +8464,8 @@
           <w:szCs w:val="16"/>
           <w:lang w:val="en-US"/>
         </w:rPr>
-        <w:t>volsnap</w:t>
-      </w:r>
-      <w:proofErr w:type="spellEnd"/>
+        <w:t xml:space="preserve">        </w:t>
+      </w:r>
       <w:r>
         <w:rPr>
           <w:rFonts w:asciiTheme="minorHAnsi" w:eastAsia="Courier New" w:hAnsiTheme="minorHAnsi" w:cs="Courier New"/>
@@ -8654,15 +8476,7 @@
         </w:rPr>
         <w:t>"</w:t>
       </w:r>
-    </w:p>
-    <w:p>
-      <w:pPr>
-        <w:ind w:left="720"/>
-        <w:rPr>
-          <w:rFonts w:asciiTheme="minorHAnsi" w:hAnsiTheme="minorHAnsi"/>
-          <w:lang w:val="en-US"/>
-        </w:rPr>
-      </w:pPr>
+      <w:proofErr w:type="spellStart"/>
       <w:r>
         <w:rPr>
           <w:rFonts w:asciiTheme="minorHAnsi" w:eastAsia="Courier New" w:hAnsiTheme="minorHAnsi" w:cs="Courier New"/>
@@ -8671,9 +8485,9 @@
           <w:szCs w:val="16"/>
           <w:lang w:val="en-US"/>
         </w:rPr>
-        <w:t xml:space="preserve">         "</w:t>
-      </w:r>
-      <w:proofErr w:type="spellStart"/>
+        <w:t>ClassGUID</w:t>
+      </w:r>
+      <w:proofErr w:type="spellEnd"/>
       <w:r>
         <w:rPr>
           <w:rFonts w:asciiTheme="minorHAnsi" w:eastAsia="Courier New" w:hAnsiTheme="minorHAnsi" w:cs="Courier New"/>
@@ -8682,9 +8496,17 @@
           <w:szCs w:val="16"/>
           <w:lang w:val="en-US"/>
         </w:rPr>
-        <w:t>DeviceDesc</w:t>
-      </w:r>
-      <w:proofErr w:type="spellEnd"/>
+        <w:t>"="{71a27cdd-812a-11d0-bec7-08002be2092f}"</w:t>
+      </w:r>
+    </w:p>
+    <w:p>
+      <w:pPr>
+        <w:ind w:left="720"/>
+        <w:rPr>
+          <w:rFonts w:asciiTheme="minorHAnsi" w:hAnsiTheme="minorHAnsi"/>
+          <w:lang w:val="en-US"/>
+        </w:rPr>
+      </w:pPr>
       <w:r>
         <w:rPr>
           <w:rFonts w:asciiTheme="minorHAnsi" w:eastAsia="Courier New" w:hAnsiTheme="minorHAnsi" w:cs="Courier New"/>
@@ -8693,7 +8515,7 @@
           <w:szCs w:val="16"/>
           <w:lang w:val="en-US"/>
         </w:rPr>
-        <w:t>"="@volume.</w:t>
+        <w:t xml:space="preserve">         "Service"="</w:t>
       </w:r>
       <w:proofErr w:type="spellStart"/>
       <w:r>
@@ -8704,10 +8526,9 @@
           <w:szCs w:val="16"/>
           <w:lang w:val="en-US"/>
         </w:rPr>
-        <w:t>inf</w:t>
-      </w:r>
-      <w:proofErr w:type="spellEnd"/>
-      <w:proofErr w:type="gramStart"/>
+        <w:t>volsnap</w:t>
+      </w:r>
+      <w:proofErr w:type="spellEnd"/>
       <w:r>
         <w:rPr>
           <w:rFonts w:asciiTheme="minorHAnsi" w:eastAsia="Courier New" w:hAnsiTheme="minorHAnsi" w:cs="Courier New"/>
@@ -8716,9 +8537,17 @@
           <w:szCs w:val="16"/>
           <w:lang w:val="en-US"/>
         </w:rPr>
-        <w:t>,%</w:t>
-      </w:r>
-      <w:proofErr w:type="gramEnd"/>
+        <w:t>"</w:t>
+      </w:r>
+    </w:p>
+    <w:p>
+      <w:pPr>
+        <w:ind w:left="720"/>
+        <w:rPr>
+          <w:rFonts w:asciiTheme="minorHAnsi" w:hAnsiTheme="minorHAnsi"/>
+          <w:lang w:val="en-US"/>
+        </w:rPr>
+      </w:pPr>
       <w:r>
         <w:rPr>
           <w:rFonts w:asciiTheme="minorHAnsi" w:eastAsia="Courier New" w:hAnsiTheme="minorHAnsi" w:cs="Courier New"/>
@@ -8727,7 +8556,7 @@
           <w:szCs w:val="16"/>
           <w:lang w:val="en-US"/>
         </w:rPr>
-        <w:t>storage\\</w:t>
+        <w:t xml:space="preserve">         "</w:t>
       </w:r>
       <w:proofErr w:type="spellStart"/>
       <w:r>
@@ -8738,7 +8567,7 @@
           <w:szCs w:val="16"/>
           <w:lang w:val="en-US"/>
         </w:rPr>
-        <w:t>volume.devicedesc</w:t>
+        <w:t>DeviceDesc</w:t>
       </w:r>
       <w:proofErr w:type="spellEnd"/>
       <w:r>
@@ -8749,17 +8578,9 @@
           <w:szCs w:val="16"/>
           <w:lang w:val="en-US"/>
         </w:rPr>
-        <w:t>%;Generic volume"</w:t>
-      </w:r>
-    </w:p>
-    <w:p>
-      <w:pPr>
-        <w:ind w:left="720"/>
-        <w:rPr>
-          <w:rFonts w:asciiTheme="minorHAnsi" w:hAnsiTheme="minorHAnsi"/>
-          <w:lang w:val="en-US"/>
-        </w:rPr>
-      </w:pPr>
+        <w:t>"="@volume.</w:t>
+      </w:r>
+      <w:proofErr w:type="spellStart"/>
       <w:r>
         <w:rPr>
           <w:rFonts w:asciiTheme="minorHAnsi" w:eastAsia="Courier New" w:hAnsiTheme="minorHAnsi" w:cs="Courier New"/>
@@ -8768,17 +8589,10 @@
           <w:szCs w:val="16"/>
           <w:lang w:val="en-US"/>
         </w:rPr>
-        <w:t xml:space="preserve">         "Driver"="{71a27cdd-812a-11d0-bec7-08002be2092f}\\0000"</w:t>
-      </w:r>
-    </w:p>
-    <w:p>
-      <w:pPr>
-        <w:ind w:left="720"/>
-        <w:rPr>
-          <w:rFonts w:asciiTheme="minorHAnsi" w:hAnsiTheme="minorHAnsi"/>
-          <w:lang w:val="en-US"/>
-        </w:rPr>
-      </w:pPr>
+        <w:t>inf</w:t>
+      </w:r>
+      <w:proofErr w:type="spellEnd"/>
+      <w:proofErr w:type="gramStart"/>
       <w:r>
         <w:rPr>
           <w:rFonts w:asciiTheme="minorHAnsi" w:eastAsia="Courier New" w:hAnsiTheme="minorHAnsi" w:cs="Courier New"/>
@@ -8787,9 +8601,9 @@
           <w:szCs w:val="16"/>
           <w:lang w:val="en-US"/>
         </w:rPr>
-        <w:t xml:space="preserve">         "</w:t>
-      </w:r>
-      <w:proofErr w:type="spellStart"/>
+        <w:t>,%</w:t>
+      </w:r>
+      <w:proofErr w:type="gramEnd"/>
       <w:r>
         <w:rPr>
           <w:rFonts w:asciiTheme="minorHAnsi" w:eastAsia="Courier New" w:hAnsiTheme="minorHAnsi" w:cs="Courier New"/>
@@ -8798,9 +8612,9 @@
           <w:szCs w:val="16"/>
           <w:lang w:val="en-US"/>
         </w:rPr>
-        <w:t>Mfg</w:t>
-      </w:r>
-      <w:proofErr w:type="spellEnd"/>
+        <w:t>storage\\</w:t>
+      </w:r>
+      <w:proofErr w:type="spellStart"/>
       <w:r>
         <w:rPr>
           <w:rFonts w:asciiTheme="minorHAnsi" w:eastAsia="Courier New" w:hAnsiTheme="minorHAnsi" w:cs="Courier New"/>
@@ -8809,9 +8623,9 @@
           <w:szCs w:val="16"/>
           <w:lang w:val="en-US"/>
         </w:rPr>
-        <w:t>"="@volume.</w:t>
-      </w:r>
-      <w:proofErr w:type="spellStart"/>
+        <w:t>volume.devicedesc</w:t>
+      </w:r>
+      <w:proofErr w:type="spellEnd"/>
       <w:r>
         <w:rPr>
           <w:rFonts w:asciiTheme="minorHAnsi" w:eastAsia="Courier New" w:hAnsiTheme="minorHAnsi" w:cs="Courier New"/>
@@ -8820,10 +8634,17 @@
           <w:szCs w:val="16"/>
           <w:lang w:val="en-US"/>
         </w:rPr>
-        <w:t>inf</w:t>
-      </w:r>
-      <w:proofErr w:type="spellEnd"/>
-      <w:proofErr w:type="gramStart"/>
+        <w:t>%;Generic volume"</w:t>
+      </w:r>
+    </w:p>
+    <w:p>
+      <w:pPr>
+        <w:ind w:left="720"/>
+        <w:rPr>
+          <w:rFonts w:asciiTheme="minorHAnsi" w:hAnsiTheme="minorHAnsi"/>
+          <w:lang w:val="en-US"/>
+        </w:rPr>
+      </w:pPr>
       <w:r>
         <w:rPr>
           <w:rFonts w:asciiTheme="minorHAnsi" w:eastAsia="Courier New" w:hAnsiTheme="minorHAnsi" w:cs="Courier New"/>
@@ -8832,10 +8653,17 @@
           <w:szCs w:val="16"/>
           <w:lang w:val="en-US"/>
         </w:rPr>
-        <w:t>,%</w:t>
-      </w:r>
-      <w:proofErr w:type="spellStart"/>
-      <w:proofErr w:type="gramEnd"/>
+        <w:t xml:space="preserve">         "Driver"="{71a27cdd-812a-11d0-bec7-08002be2092f}\\0000"</w:t>
+      </w:r>
+    </w:p>
+    <w:p>
+      <w:pPr>
+        <w:ind w:left="720"/>
+        <w:rPr>
+          <w:rFonts w:asciiTheme="minorHAnsi" w:hAnsiTheme="minorHAnsi"/>
+          <w:lang w:val="en-US"/>
+        </w:rPr>
+      </w:pPr>
       <w:r>
         <w:rPr>
           <w:rFonts w:asciiTheme="minorHAnsi" w:eastAsia="Courier New" w:hAnsiTheme="minorHAnsi" w:cs="Courier New"/>
@@ -8844,9 +8672,9 @@
           <w:szCs w:val="16"/>
           <w:lang w:val="en-US"/>
         </w:rPr>
-        <w:t>msft</w:t>
-      </w:r>
-      <w:proofErr w:type="spellEnd"/>
+        <w:t xml:space="preserve">         "</w:t>
+      </w:r>
+      <w:proofErr w:type="spellStart"/>
       <w:r>
         <w:rPr>
           <w:rFonts w:asciiTheme="minorHAnsi" w:eastAsia="Courier New" w:hAnsiTheme="minorHAnsi" w:cs="Courier New"/>
@@ -8855,16 +8683,9 @@
           <w:szCs w:val="16"/>
           <w:lang w:val="en-US"/>
         </w:rPr>
-        <w:t>%;Microsoft"</w:t>
-      </w:r>
-    </w:p>
-    <w:p>
-      <w:pPr>
-        <w:ind w:left="720"/>
-        <w:rPr>
-          <w:rFonts w:asciiTheme="minorHAnsi" w:hAnsiTheme="minorHAnsi"/>
-        </w:rPr>
-      </w:pPr>
+        <w:t>Mfg</w:t>
+      </w:r>
+      <w:proofErr w:type="spellEnd"/>
       <w:r>
         <w:rPr>
           <w:rFonts w:asciiTheme="minorHAnsi" w:eastAsia="Courier New" w:hAnsiTheme="minorHAnsi" w:cs="Courier New"/>
@@ -8873,51 +8694,115 @@
           <w:szCs w:val="16"/>
           <w:lang w:val="en-US"/>
         </w:rPr>
-        <w:t xml:space="preserve">         </w:t>
-      </w:r>
+        <w:t>"="@volume.</w:t>
+      </w:r>
+      <w:proofErr w:type="spellStart"/>
       <w:r>
         <w:rPr>
           <w:rFonts w:asciiTheme="minorHAnsi" w:eastAsia="Courier New" w:hAnsiTheme="minorHAnsi" w:cs="Courier New"/>
           <w:b/>
           <w:sz w:val="16"/>
           <w:szCs w:val="16"/>
-        </w:rPr>
-        <w:t>"</w:t>
-      </w:r>
-      <w:proofErr w:type="spellStart"/>
+          <w:lang w:val="en-US"/>
+        </w:rPr>
+        <w:t>inf</w:t>
+      </w:r>
+      <w:proofErr w:type="spellEnd"/>
+      <w:proofErr w:type="gramStart"/>
       <w:r>
         <w:rPr>
           <w:rFonts w:asciiTheme="minorHAnsi" w:eastAsia="Courier New" w:hAnsiTheme="minorHAnsi" w:cs="Courier New"/>
           <w:b/>
           <w:sz w:val="16"/>
           <w:szCs w:val="16"/>
-        </w:rPr>
-        <w:t>ConfigFlags</w:t>
-      </w:r>
-      <w:proofErr w:type="spellEnd"/>
+          <w:lang w:val="en-US"/>
+        </w:rPr>
+        <w:t>,%</w:t>
+      </w:r>
+      <w:proofErr w:type="spellStart"/>
+      <w:proofErr w:type="gramEnd"/>
       <w:r>
         <w:rPr>
           <w:rFonts w:asciiTheme="minorHAnsi" w:eastAsia="Courier New" w:hAnsiTheme="minorHAnsi" w:cs="Courier New"/>
           <w:b/>
           <w:sz w:val="16"/>
           <w:szCs w:val="16"/>
-        </w:rPr>
-        <w:t>"=dword:00000000</w:t>
-      </w:r>
-    </w:p>
-    <w:p>
-      <w:pPr>
-        <w:ind w:left="720"/>
-        <w:rPr>
-          <w:rFonts w:asciiTheme="minorHAnsi" w:hAnsiTheme="minorHAnsi"/>
-        </w:rPr>
-      </w:pPr>
+          <w:lang w:val="en-US"/>
+        </w:rPr>
+        <w:t>msft</w:t>
+      </w:r>
+      <w:proofErr w:type="spellEnd"/>
       <w:r>
         <w:rPr>
           <w:rFonts w:asciiTheme="minorHAnsi" w:eastAsia="Courier New" w:hAnsiTheme="minorHAnsi" w:cs="Courier New"/>
           <w:b/>
           <w:sz w:val="16"/>
           <w:szCs w:val="16"/>
+          <w:lang w:val="en-US"/>
+        </w:rPr>
+        <w:t>%;Microsoft"</w:t>
+      </w:r>
+    </w:p>
+    <w:p>
+      <w:pPr>
+        <w:ind w:left="720"/>
+        <w:rPr>
+          <w:rFonts w:asciiTheme="minorHAnsi" w:hAnsiTheme="minorHAnsi"/>
+        </w:rPr>
+      </w:pPr>
+      <w:r>
+        <w:rPr>
+          <w:rFonts w:asciiTheme="minorHAnsi" w:eastAsia="Courier New" w:hAnsiTheme="minorHAnsi" w:cs="Courier New"/>
+          <w:b/>
+          <w:sz w:val="16"/>
+          <w:szCs w:val="16"/>
+          <w:lang w:val="en-US"/>
+        </w:rPr>
+        <w:t xml:space="preserve">         </w:t>
+      </w:r>
+      <w:r>
+        <w:rPr>
+          <w:rFonts w:asciiTheme="minorHAnsi" w:eastAsia="Courier New" w:hAnsiTheme="minorHAnsi" w:cs="Courier New"/>
+          <w:b/>
+          <w:sz w:val="16"/>
+          <w:szCs w:val="16"/>
+        </w:rPr>
+        <w:t>"</w:t>
+      </w:r>
+      <w:proofErr w:type="spellStart"/>
+      <w:r>
+        <w:rPr>
+          <w:rFonts w:asciiTheme="minorHAnsi" w:eastAsia="Courier New" w:hAnsiTheme="minorHAnsi" w:cs="Courier New"/>
+          <w:b/>
+          <w:sz w:val="16"/>
+          <w:szCs w:val="16"/>
+        </w:rPr>
+        <w:t>ConfigFlags</w:t>
+      </w:r>
+      <w:proofErr w:type="spellEnd"/>
+      <w:r>
+        <w:rPr>
+          <w:rFonts w:asciiTheme="minorHAnsi" w:eastAsia="Courier New" w:hAnsiTheme="minorHAnsi" w:cs="Courier New"/>
+          <w:b/>
+          <w:sz w:val="16"/>
+          <w:szCs w:val="16"/>
+        </w:rPr>
+        <w:t>"=dword:00000000</w:t>
+      </w:r>
+    </w:p>
+    <w:p>
+      <w:pPr>
+        <w:ind w:left="720"/>
+        <w:rPr>
+          <w:rFonts w:asciiTheme="minorHAnsi" w:hAnsiTheme="minorHAnsi"/>
+        </w:rPr>
+      </w:pPr>
+      <w:r>
+        <w:rPr>
+          <w:rFonts w:asciiTheme="minorHAnsi" w:eastAsia="Courier New" w:hAnsiTheme="minorHAnsi" w:cs="Courier New"/>
+          <w:b/>
+          <w:sz w:val="16"/>
+          <w:szCs w:val="16"/>
         </w:rPr>
         <w:t xml:space="preserve"> </w:t>
       </w:r>
@@ -9122,7 +9007,6 @@
       <w:r>
         <w:rPr>
           <w:rFonts w:asciiTheme="minorHAnsi" w:hAnsiTheme="minorHAnsi"/>
-          <w:lang w:val="en-US"/>
         </w:rPr>
         <w:t xml:space="preserve">,  </w:t>
       </w:r>
@@ -10703,83 +10587,1329 @@
         <w:rPr>
           <w:rFonts w:asciiTheme="minorHAnsi" w:hAnsiTheme="minorHAnsi"/>
         </w:rPr>
-        <w:t xml:space="preserve">Желающие могут сами в этом убедиться, самостоятельно разобрав контент </w:t>
-      </w:r>
-      <w:proofErr w:type="spellStart"/>
-      <w:r>
-        <w:rPr>
-          <w:rFonts w:asciiTheme="minorHAnsi" w:hAnsiTheme="minorHAnsi"/>
+        <w:t>Столь серьезное обвинение надо доказывать фактами, поэтому</w:t>
+      </w:r>
+      <w:r>
+        <w:rPr>
+          <w:rFonts w:asciiTheme="minorHAnsi" w:hAnsiTheme="minorHAnsi"/>
+        </w:rPr>
+        <w:t xml:space="preserve"> </w:t>
+      </w:r>
+      <w:r>
+        <w:rPr>
+          <w:rFonts w:asciiTheme="minorHAnsi" w:hAnsiTheme="minorHAnsi"/>
+        </w:rPr>
+        <w:t xml:space="preserve">ниже приведен контент </w:t>
+      </w:r>
+      <w:proofErr w:type="spellStart"/>
+      <w:r>
+        <w:rPr>
+          <w:rFonts w:asciiTheme="minorHAnsi" w:hAnsiTheme="minorHAnsi"/>
+        </w:rPr>
+        <w:t>блоба</w:t>
+      </w:r>
+      <w:proofErr w:type="spellEnd"/>
+      <w:r>
+        <w:rPr>
+          <w:rFonts w:asciiTheme="minorHAnsi" w:hAnsiTheme="minorHAnsi"/>
+        </w:rPr>
+        <w:t xml:space="preserve"> </w:t>
+      </w:r>
+      <w:r>
+        <w:rPr>
+          <w:rFonts w:asciiTheme="minorHAnsi" w:hAnsiTheme="minorHAnsi"/>
+          <w:lang w:val="en-US"/>
         </w:rPr>
         <w:t>Data</w:t>
       </w:r>
-      <w:proofErr w:type="spellEnd"/>
-      <w:r>
-        <w:rPr>
-          <w:rFonts w:asciiTheme="minorHAnsi" w:hAnsiTheme="minorHAnsi"/>
-        </w:rPr>
-        <w:t xml:space="preserve">, а в описываемом алгоритме пришлось вставить оператор копирования списка </w:t>
-      </w:r>
-      <w:proofErr w:type="spellStart"/>
-      <w:r>
-        <w:rPr>
-          <w:rFonts w:asciiTheme="minorHAnsi" w:hAnsiTheme="minorHAnsi"/>
-        </w:rPr>
-        <w:t>SVGroup</w:t>
-      </w:r>
-      <w:proofErr w:type="spellEnd"/>
-      <w:r>
-        <w:rPr>
-          <w:rFonts w:asciiTheme="minorHAnsi" w:hAnsiTheme="minorHAnsi"/>
-        </w:rPr>
-        <w:t xml:space="preserve"> на место списка </w:t>
-      </w:r>
-      <w:proofErr w:type="spellStart"/>
-      <w:r>
-        <w:rPr>
-          <w:rFonts w:asciiTheme="minorHAnsi" w:hAnsiTheme="minorHAnsi"/>
-        </w:rPr>
-        <w:t>LVroup</w:t>
-      </w:r>
-      <w:proofErr w:type="spellEnd"/>
-      <w:r>
-        <w:rPr>
-          <w:rFonts w:asciiTheme="minorHAnsi" w:hAnsiTheme="minorHAnsi"/>
-        </w:rPr>
-        <w:t xml:space="preserve">, что существенно быстрее, чем превращение списка </w:t>
-      </w:r>
-      <w:proofErr w:type="spellStart"/>
-      <w:r>
-        <w:rPr>
-          <w:rFonts w:asciiTheme="minorHAnsi" w:hAnsiTheme="minorHAnsi"/>
-        </w:rPr>
-        <w:t>LVGroup</w:t>
-      </w:r>
-      <w:proofErr w:type="spellEnd"/>
-      <w:r>
-        <w:rPr>
-          <w:rFonts w:asciiTheme="minorHAnsi" w:hAnsiTheme="minorHAnsi"/>
-        </w:rPr>
-        <w:t xml:space="preserve"> в массив, сортировка массива и последующая сборка в список. </w:t>
-      </w:r>
-    </w:p>
-    <w:p>
-      <w:pPr>
-        <w:rPr>
-          <w:rFonts w:asciiTheme="minorHAnsi" w:hAnsiTheme="minorHAnsi"/>
-        </w:rPr>
-      </w:pPr>
-    </w:p>
-    <w:p>
-      <w:pPr>
-        <w:rPr>
-          <w:rFonts w:asciiTheme="minorHAnsi" w:hAnsiTheme="minorHAnsi"/>
-        </w:rPr>
-      </w:pPr>
-      <w:r>
-        <w:rPr>
-          <w:rFonts w:asciiTheme="minorHAnsi" w:hAnsiTheme="minorHAnsi"/>
-        </w:rPr>
-        <w:t xml:space="preserve">И наконец стоит отметить, что по окончании цикла по объектам, предназначенным для размещения в коллекции логических томов, у нас появляется возможность окончательно разобраться со стилями форматирования разделов на внешних дисках и на VHD. Для этого достаточно сравнить значения свойств </w:t>
+      <w:r>
+        <w:rPr>
+          <w:rFonts w:asciiTheme="minorHAnsi" w:hAnsiTheme="minorHAnsi"/>
+        </w:rPr>
+        <w:t xml:space="preserve"> </w:t>
+      </w:r>
+      <w:r>
+        <w:rPr>
+          <w:rFonts w:asciiTheme="minorHAnsi" w:hAnsiTheme="minorHAnsi"/>
+        </w:rPr>
+        <w:t xml:space="preserve">для предпоследнего </w:t>
+      </w:r>
+      <w:r>
+        <w:rPr>
+          <w:rFonts w:asciiTheme="minorHAnsi" w:hAnsiTheme="minorHAnsi"/>
+        </w:rPr>
+        <w:t>“</w:t>
+      </w:r>
+      <w:r>
+        <w:rPr>
+          <w:rFonts w:asciiTheme="minorHAnsi" w:hAnsiTheme="minorHAnsi"/>
+        </w:rPr>
+        <w:t>ребенка</w:t>
+      </w:r>
+      <w:r>
+        <w:rPr>
+          <w:rFonts w:asciiTheme="minorHAnsi" w:hAnsiTheme="minorHAnsi"/>
+        </w:rPr>
+        <w:t>”</w:t>
+      </w:r>
+      <w:r>
+        <w:rPr>
+          <w:rFonts w:asciiTheme="minorHAnsi" w:hAnsiTheme="minorHAnsi"/>
+        </w:rPr>
+        <w:t xml:space="preserve">, </w:t>
+      </w:r>
+      <w:proofErr w:type="spellStart"/>
+      <w:r>
+        <w:rPr>
+          <w:rFonts w:asciiTheme="minorHAnsi" w:hAnsiTheme="minorHAnsi"/>
+        </w:rPr>
+        <w:t>Offset</w:t>
+      </w:r>
+      <w:proofErr w:type="spellEnd"/>
+      <w:r>
+        <w:rPr>
+          <w:rFonts w:asciiTheme="minorHAnsi" w:hAnsiTheme="minorHAnsi"/>
+        </w:rPr>
+        <w:t xml:space="preserve"> = 000020789000000</w:t>
+      </w:r>
+    </w:p>
+    <w:p>
+      <w:pPr>
+        <w:rPr>
+          <w:rFonts w:asciiTheme="minorHAnsi" w:hAnsiTheme="minorHAnsi"/>
+        </w:rPr>
+      </w:pPr>
+    </w:p>
+    <w:p>
+      <w:pPr>
+        <w:rPr>
+          <w:rFonts w:ascii="Courier New" w:hAnsi="Courier New" w:cs="Courier New"/>
+          <w:sz w:val="16"/>
+          <w:szCs w:val="16"/>
+          <w:lang w:val="en-US"/>
+        </w:rPr>
+      </w:pPr>
+      <w:r>
+        <w:rPr>
+          <w:rFonts w:ascii="Courier New" w:hAnsi="Courier New" w:cs="Courier New"/>
+          <w:sz w:val="16"/>
+          <w:szCs w:val="16"/>
+          <w:lang w:val="en-US"/>
+        </w:rPr>
+        <w:t>Windows Registry Editor Version 5.00</w:t>
+      </w:r>
+    </w:p>
+    <w:p>
+      <w:pPr>
+        <w:rPr>
+          <w:rFonts w:ascii="Courier New" w:hAnsi="Courier New" w:cs="Courier New"/>
+          <w:sz w:val="16"/>
+          <w:szCs w:val="16"/>
+          <w:lang w:val="en-US"/>
+        </w:rPr>
+      </w:pPr>
+    </w:p>
+    <w:p>
+      <w:pPr>
+        <w:rPr>
+          <w:rFonts w:ascii="Courier New" w:hAnsi="Courier New" w:cs="Courier New"/>
+          <w:sz w:val="16"/>
+          <w:szCs w:val="16"/>
+          <w:lang w:val="en-US"/>
+        </w:rPr>
+      </w:pPr>
+      <w:r>
+        <w:rPr>
+          <w:rFonts w:ascii="Courier New" w:hAnsi="Courier New" w:cs="Courier New"/>
+          <w:sz w:val="16"/>
+          <w:szCs w:val="16"/>
+          <w:lang w:val="en-US"/>
+        </w:rPr>
+        <w:t>[HKEY_USERS\S-1-5-21-1478854878-1022661374-1075113013-1004\SOFTWARE\Microsoft\Windows\CurrentVersion\Explorer</w:t>
+      </w:r>
+    </w:p>
+    <w:p>
+      <w:pPr>
+        <w:rPr>
+          <w:rFonts w:ascii="Courier New" w:hAnsi="Courier New" w:cs="Courier New"/>
+          <w:sz w:val="16"/>
+          <w:szCs w:val="16"/>
+          <w:lang w:val="en-US"/>
+        </w:rPr>
+      </w:pPr>
+      <w:r>
+        <w:rPr>
+          <w:rFonts w:ascii="Courier New" w:hAnsi="Courier New" w:cs="Courier New"/>
+          <w:sz w:val="16"/>
+          <w:szCs w:val="16"/>
+          <w:lang w:val="en-US"/>
+        </w:rPr>
+        <w:t>\MountPoints2\CPC\Volume\{714ce432-d2a2-11e4-824f-806e6f6e6963}]</w:t>
+      </w:r>
+    </w:p>
+    <w:p>
+      <w:pPr>
+        <w:rPr>
+          <w:rFonts w:ascii="Courier New" w:hAnsi="Courier New" w:cs="Courier New"/>
+          <w:sz w:val="16"/>
+          <w:szCs w:val="16"/>
+          <w:lang w:val="en-US"/>
+        </w:rPr>
+      </w:pPr>
+      <w:r>
+        <w:rPr>
+          <w:rFonts w:ascii="Courier New" w:hAnsi="Courier New" w:cs="Courier New"/>
+          <w:sz w:val="16"/>
+          <w:szCs w:val="16"/>
+          <w:lang w:val="en-US"/>
+        </w:rPr>
+        <w:t>"Data"=hex</w:t>
+      </w:r>
+      <w:proofErr w:type="gramStart"/>
+      <w:r>
+        <w:rPr>
+          <w:rFonts w:ascii="Courier New" w:hAnsi="Courier New" w:cs="Courier New"/>
+          <w:sz w:val="16"/>
+          <w:szCs w:val="16"/>
+          <w:lang w:val="en-US"/>
+        </w:rPr>
+        <w:t>:000000000df0adba0100000008000000000000800000</w:t>
+      </w:r>
+      <w:proofErr w:type="gramEnd"/>
+      <w:r>
+        <w:rPr>
+          <w:rFonts w:ascii="Courier New" w:hAnsi="Courier New" w:cs="Courier New"/>
+          <w:sz w:val="16"/>
+          <w:szCs w:val="16"/>
+          <w:lang w:val="en-US"/>
+        </w:rPr>
+        <w:t>\</w:t>
+      </w:r>
+    </w:p>
+    <w:p>
+      <w:pPr>
+        <w:rPr>
+          <w:rFonts w:ascii="Courier New" w:hAnsi="Courier New" w:cs="Courier New"/>
+          <w:sz w:val="16"/>
+          <w:szCs w:val="16"/>
+          <w:lang w:val="en-US"/>
+        </w:rPr>
+      </w:pPr>
+      <w:r>
+        <w:rPr>
+          <w:rFonts w:ascii="Courier New" w:hAnsi="Courier New" w:cs="Courier New"/>
+          <w:sz w:val="16"/>
+          <w:szCs w:val="16"/>
+          <w:lang w:val="en-US"/>
+        </w:rPr>
+        <w:t xml:space="preserve">  0000000000300000000000000000ff00e703ff000000160000\</w:t>
+      </w:r>
+    </w:p>
+    <w:p>
+      <w:pPr>
+        <w:rPr>
+          <w:rFonts w:ascii="Courier New" w:hAnsi="Courier New" w:cs="Courier New"/>
+          <w:sz w:val="16"/>
+          <w:szCs w:val="16"/>
+          <w:lang w:val="en-US"/>
+        </w:rPr>
+      </w:pPr>
+      <w:r>
+        <w:rPr>
+          <w:rFonts w:ascii="Courier New" w:hAnsi="Courier New" w:cs="Courier New"/>
+          <w:sz w:val="16"/>
+          <w:szCs w:val="16"/>
+          <w:lang w:val="en-US"/>
+        </w:rPr>
+        <w:t xml:space="preserve">  0026980b421f00000004000000000000000000000000000000\</w:t>
+      </w:r>
+    </w:p>
+    <w:p>
+      <w:pPr>
+        <w:rPr>
+          <w:rFonts w:ascii="Courier New" w:hAnsi="Courier New" w:cs="Courier New"/>
+          <w:sz w:val="16"/>
+          <w:szCs w:val="16"/>
+          <w:lang w:val="en-US"/>
+        </w:rPr>
+      </w:pPr>
+      <w:r>
+        <w:rPr>
+          <w:rFonts w:ascii="Courier New" w:hAnsi="Courier New" w:cs="Courier New"/>
+          <w:sz w:val="16"/>
+          <w:szCs w:val="16"/>
+          <w:lang w:val="en-US"/>
+        </w:rPr>
+        <w:t xml:space="preserve">  0000000000005c005c003f005c00530054004f005200410047\ \\?\STORAG</w:t>
+      </w:r>
+    </w:p>
+    <w:p>
+      <w:pPr>
+        <w:rPr>
+          <w:rFonts w:ascii="Courier New" w:hAnsi="Courier New" w:cs="Courier New"/>
+          <w:sz w:val="16"/>
+          <w:szCs w:val="16"/>
+          <w:lang w:val="en-US"/>
+        </w:rPr>
+      </w:pPr>
+      <w:r>
+        <w:rPr>
+          <w:rFonts w:ascii="Courier New" w:hAnsi="Courier New" w:cs="Courier New"/>
+          <w:sz w:val="16"/>
+          <w:szCs w:val="16"/>
+          <w:lang w:val="en-US"/>
+        </w:rPr>
+        <w:t xml:space="preserve">  004500230056006f006c0075006d00650023007b0037003100\ </w:t>
+      </w:r>
+      <w:proofErr w:type="spellStart"/>
+      <w:r>
+        <w:rPr>
+          <w:rFonts w:ascii="Courier New" w:hAnsi="Courier New" w:cs="Courier New"/>
+          <w:sz w:val="16"/>
+          <w:szCs w:val="16"/>
+          <w:lang w:val="en-US"/>
+        </w:rPr>
+        <w:t>E#Volume</w:t>
+      </w:r>
+      <w:proofErr w:type="spellEnd"/>
+      <w:proofErr w:type="gramStart"/>
+      <w:r>
+        <w:rPr>
+          <w:rFonts w:ascii="Courier New" w:hAnsi="Courier New" w:cs="Courier New"/>
+          <w:sz w:val="16"/>
+          <w:szCs w:val="16"/>
+          <w:lang w:val="en-US"/>
+        </w:rPr>
+        <w:t>#{</w:t>
+      </w:r>
+      <w:proofErr w:type="gramEnd"/>
+      <w:r>
+        <w:rPr>
+          <w:rFonts w:ascii="Courier New" w:hAnsi="Courier New" w:cs="Courier New"/>
+          <w:sz w:val="16"/>
+          <w:szCs w:val="16"/>
+          <w:lang w:val="en-US"/>
+        </w:rPr>
+        <w:t>71</w:t>
+      </w:r>
+    </w:p>
+    <w:p>
+      <w:pPr>
+        <w:rPr>
+          <w:rFonts w:ascii="Courier New" w:hAnsi="Courier New" w:cs="Courier New"/>
+          <w:sz w:val="16"/>
+          <w:szCs w:val="16"/>
+          <w:lang w:val="en-US"/>
+        </w:rPr>
+      </w:pPr>
+      <w:r>
+        <w:rPr>
+          <w:rFonts w:ascii="Courier New" w:hAnsi="Courier New" w:cs="Courier New"/>
+          <w:sz w:val="16"/>
+          <w:szCs w:val="16"/>
+          <w:lang w:val="en-US"/>
+        </w:rPr>
+        <w:t xml:space="preserve">  3400630065003400320036002d0064003200610032002d0031\ 4ce426-d2a2-1</w:t>
+      </w:r>
+    </w:p>
+    <w:p>
+      <w:pPr>
+        <w:rPr>
+          <w:rFonts w:ascii="Courier New" w:hAnsi="Courier New" w:cs="Courier New"/>
+          <w:sz w:val="16"/>
+          <w:szCs w:val="16"/>
+          <w:lang w:val="en-US"/>
+        </w:rPr>
+      </w:pPr>
+      <w:r>
+        <w:rPr>
+          <w:rFonts w:ascii="Courier New" w:hAnsi="Courier New" w:cs="Courier New"/>
+          <w:sz w:val="16"/>
+          <w:szCs w:val="16"/>
+          <w:lang w:val="en-US"/>
+        </w:rPr>
+        <w:t xml:space="preserve">  003100650034002d0038003200340066002d00380030003600\ 1e4-824f-806</w:t>
+      </w:r>
+    </w:p>
+    <w:p>
+      <w:pPr>
+        <w:rPr>
+          <w:rFonts w:ascii="Courier New" w:hAnsi="Courier New" w:cs="Courier New"/>
+          <w:sz w:val="16"/>
+          <w:szCs w:val="16"/>
+        </w:rPr>
+      </w:pPr>
+      <w:r>
+        <w:rPr>
+          <w:rFonts w:ascii="Courier New" w:hAnsi="Courier New" w:cs="Courier New"/>
+          <w:sz w:val="16"/>
+          <w:szCs w:val="16"/>
+          <w:lang w:val="en-US"/>
+        </w:rPr>
+        <w:t xml:space="preserve">  </w:t>
+      </w:r>
+      <w:r>
+        <w:rPr>
+          <w:rFonts w:ascii="Courier New" w:hAnsi="Courier New" w:cs="Courier New"/>
+          <w:sz w:val="16"/>
+          <w:szCs w:val="16"/>
+        </w:rPr>
+        <w:t>6500360066003600650036003900360033007d002300300030\ f6e</w:t>
+      </w:r>
+      <w:proofErr w:type="gramStart"/>
+      <w:r>
+        <w:rPr>
+          <w:rFonts w:ascii="Courier New" w:hAnsi="Courier New" w:cs="Courier New"/>
+          <w:sz w:val="16"/>
+          <w:szCs w:val="16"/>
+        </w:rPr>
+        <w:t>6963}#</w:t>
+      </w:r>
+      <w:proofErr w:type="gramEnd"/>
+      <w:r>
+        <w:rPr>
+          <w:rFonts w:ascii="Courier New" w:hAnsi="Courier New" w:cs="Courier New"/>
+          <w:sz w:val="16"/>
+          <w:szCs w:val="16"/>
+        </w:rPr>
+        <w:t>00</w:t>
+      </w:r>
+    </w:p>
+    <w:p>
+      <w:pPr>
+        <w:rPr>
+          <w:rFonts w:ascii="Courier New" w:hAnsi="Courier New" w:cs="Courier New"/>
+          <w:sz w:val="16"/>
+          <w:szCs w:val="16"/>
+        </w:rPr>
+      </w:pPr>
+      <w:r>
+        <w:rPr>
+          <w:rFonts w:ascii="Courier New" w:hAnsi="Courier New" w:cs="Courier New"/>
+          <w:sz w:val="16"/>
+          <w:szCs w:val="16"/>
+        </w:rPr>
+        <w:t xml:space="preserve">  00300030003000300032003000370038003900300030003000\ 0000207890000</w:t>
+      </w:r>
+    </w:p>
+    <w:p>
+      <w:pPr>
+        <w:rPr>
+          <w:rFonts w:ascii="Courier New" w:hAnsi="Courier New" w:cs="Courier New"/>
+          <w:sz w:val="16"/>
+          <w:szCs w:val="16"/>
+        </w:rPr>
+      </w:pPr>
+      <w:r>
+        <w:rPr>
+          <w:rFonts w:ascii="Courier New" w:hAnsi="Courier New" w:cs="Courier New"/>
+          <w:sz w:val="16"/>
+          <w:szCs w:val="16"/>
+        </w:rPr>
+        <w:t xml:space="preserve">  3000300023007b00350033006600350036003300300064002d\ 00</w:t>
+      </w:r>
+      <w:proofErr w:type="gramStart"/>
+      <w:r>
+        <w:rPr>
+          <w:rFonts w:ascii="Courier New" w:hAnsi="Courier New" w:cs="Courier New"/>
+          <w:sz w:val="16"/>
+          <w:szCs w:val="16"/>
+        </w:rPr>
+        <w:t>#{</w:t>
+      </w:r>
+      <w:proofErr w:type="gramEnd"/>
+      <w:r>
+        <w:rPr>
+          <w:rFonts w:ascii="Courier New" w:hAnsi="Courier New" w:cs="Courier New"/>
+          <w:sz w:val="16"/>
+          <w:szCs w:val="16"/>
+        </w:rPr>
+        <w:t>5</w:t>
+      </w:r>
+    </w:p>
+    <w:p>
+      <w:pPr>
+        <w:rPr>
+          <w:rFonts w:ascii="Courier New" w:hAnsi="Courier New" w:cs="Courier New"/>
+          <w:sz w:val="16"/>
+          <w:szCs w:val="16"/>
+        </w:rPr>
+      </w:pPr>
+      <w:r>
+        <w:rPr>
+          <w:rFonts w:ascii="Courier New" w:hAnsi="Courier New" w:cs="Courier New"/>
+          <w:sz w:val="16"/>
+          <w:szCs w:val="16"/>
+        </w:rPr>
+        <w:t xml:space="preserve">  0062003600620066002d0031003100640030002d0039003400\</w:t>
+      </w:r>
+    </w:p>
+    <w:p>
+      <w:pPr>
+        <w:rPr>
+          <w:rFonts w:ascii="Courier New" w:hAnsi="Courier New" w:cs="Courier New"/>
+          <w:sz w:val="16"/>
+          <w:szCs w:val="16"/>
+        </w:rPr>
+      </w:pPr>
+      <w:r>
+        <w:rPr>
+          <w:rFonts w:ascii="Courier New" w:hAnsi="Courier New" w:cs="Courier New"/>
+          <w:sz w:val="16"/>
+          <w:szCs w:val="16"/>
+        </w:rPr>
+        <w:t xml:space="preserve">  660032002d0030003000610030006300390031006500660062\</w:t>
+      </w:r>
+    </w:p>
+    <w:p>
+      <w:pPr>
+        <w:rPr>
+          <w:rFonts w:ascii="Courier New" w:hAnsi="Courier New" w:cs="Courier New"/>
+          <w:sz w:val="16"/>
+          <w:szCs w:val="16"/>
+        </w:rPr>
+      </w:pPr>
+    </w:p>
+    <w:p>
+      <w:pPr>
+        <w:rPr>
+          <w:rFonts w:asciiTheme="minorHAnsi" w:hAnsiTheme="minorHAnsi"/>
+        </w:rPr>
+      </w:pPr>
+      <w:r>
+        <w:rPr>
+          <w:rFonts w:asciiTheme="minorHAnsi" w:hAnsiTheme="minorHAnsi"/>
+        </w:rPr>
+        <w:t xml:space="preserve">А теперь контент </w:t>
+      </w:r>
+      <w:proofErr w:type="spellStart"/>
+      <w:r>
+        <w:rPr>
+          <w:rFonts w:asciiTheme="minorHAnsi" w:hAnsiTheme="minorHAnsi"/>
+        </w:rPr>
+        <w:t>блоба</w:t>
+      </w:r>
+      <w:proofErr w:type="spellEnd"/>
+      <w:r>
+        <w:rPr>
+          <w:rFonts w:asciiTheme="minorHAnsi" w:hAnsiTheme="minorHAnsi"/>
+        </w:rPr>
+        <w:t xml:space="preserve"> </w:t>
+      </w:r>
+      <w:r>
+        <w:rPr>
+          <w:rFonts w:asciiTheme="minorHAnsi" w:hAnsiTheme="minorHAnsi"/>
+          <w:lang w:val="en-US"/>
+        </w:rPr>
+        <w:t>Data</w:t>
+      </w:r>
+      <w:r>
+        <w:rPr>
+          <w:rFonts w:asciiTheme="minorHAnsi" w:hAnsiTheme="minorHAnsi"/>
+        </w:rPr>
+        <w:t xml:space="preserve"> </w:t>
+      </w:r>
+      <w:r>
+        <w:rPr>
+          <w:rFonts w:asciiTheme="minorHAnsi" w:hAnsiTheme="minorHAnsi"/>
+        </w:rPr>
+        <w:t xml:space="preserve">для последнего </w:t>
+      </w:r>
+      <w:r>
+        <w:rPr>
+          <w:rFonts w:asciiTheme="minorHAnsi" w:hAnsiTheme="minorHAnsi"/>
+        </w:rPr>
+        <w:t>“</w:t>
+      </w:r>
+      <w:r>
+        <w:rPr>
+          <w:rFonts w:asciiTheme="minorHAnsi" w:hAnsiTheme="minorHAnsi"/>
+        </w:rPr>
+        <w:t>ребенка</w:t>
+      </w:r>
+      <w:r>
+        <w:rPr>
+          <w:rFonts w:asciiTheme="minorHAnsi" w:hAnsiTheme="minorHAnsi"/>
+        </w:rPr>
+        <w:t>”</w:t>
+      </w:r>
+      <w:r>
+        <w:rPr>
+          <w:rFonts w:asciiTheme="minorHAnsi" w:hAnsiTheme="minorHAnsi"/>
+        </w:rPr>
+        <w:t xml:space="preserve">, </w:t>
+      </w:r>
+      <w:proofErr w:type="spellStart"/>
+      <w:r>
+        <w:rPr>
+          <w:rFonts w:asciiTheme="minorHAnsi" w:hAnsiTheme="minorHAnsi"/>
+        </w:rPr>
+        <w:t>Offset</w:t>
+      </w:r>
+      <w:proofErr w:type="spellEnd"/>
+      <w:r>
+        <w:rPr>
+          <w:rFonts w:asciiTheme="minorHAnsi" w:hAnsiTheme="minorHAnsi"/>
+        </w:rPr>
+        <w:t xml:space="preserve"> = 000000001620000</w:t>
+      </w:r>
+    </w:p>
+    <w:p>
+      <w:pPr>
+        <w:rPr>
+          <w:rFonts w:asciiTheme="minorHAnsi" w:hAnsiTheme="minorHAnsi"/>
+        </w:rPr>
+      </w:pPr>
+    </w:p>
+    <w:p>
+      <w:pPr>
+        <w:rPr>
+          <w:rFonts w:ascii="Courier New" w:hAnsi="Courier New" w:cs="Courier New"/>
+          <w:sz w:val="16"/>
+          <w:szCs w:val="16"/>
+          <w:lang w:val="en-US"/>
+        </w:rPr>
+      </w:pPr>
+      <w:r>
+        <w:rPr>
+          <w:rFonts w:ascii="Courier New" w:hAnsi="Courier New" w:cs="Courier New"/>
+          <w:sz w:val="16"/>
+          <w:szCs w:val="16"/>
+          <w:lang w:val="en-US"/>
+        </w:rPr>
+        <w:t>Windows Registry Editor Version 5.00</w:t>
+      </w:r>
+    </w:p>
+    <w:p>
+      <w:pPr>
+        <w:rPr>
+          <w:rFonts w:ascii="Courier New" w:hAnsi="Courier New" w:cs="Courier New"/>
+          <w:sz w:val="16"/>
+          <w:szCs w:val="16"/>
+          <w:lang w:val="en-US"/>
+        </w:rPr>
+      </w:pPr>
+    </w:p>
+    <w:p>
+      <w:pPr>
+        <w:rPr>
+          <w:rFonts w:ascii="Courier New" w:hAnsi="Courier New" w:cs="Courier New"/>
+          <w:sz w:val="16"/>
+          <w:szCs w:val="16"/>
+          <w:lang w:val="en-US"/>
+        </w:rPr>
+      </w:pPr>
+      <w:r>
+        <w:rPr>
+          <w:rFonts w:ascii="Courier New" w:hAnsi="Courier New" w:cs="Courier New"/>
+          <w:sz w:val="16"/>
+          <w:szCs w:val="16"/>
+          <w:lang w:val="en-US"/>
+        </w:rPr>
+        <w:t>[HKEY_USERS\S-1-5-21-1478854878-1022661374-1075113013-1004\SOFTWARE\Microsoft\Windows\CurrentVersion\Explorer\</w:t>
+      </w:r>
+    </w:p>
+    <w:p>
+      <w:pPr>
+        <w:rPr>
+          <w:rFonts w:ascii="Courier New" w:hAnsi="Courier New" w:cs="Courier New"/>
+          <w:sz w:val="16"/>
+          <w:szCs w:val="16"/>
+          <w:lang w:val="en-US"/>
+        </w:rPr>
+      </w:pPr>
+      <w:r>
+        <w:rPr>
+          <w:rFonts w:ascii="Courier New" w:hAnsi="Courier New" w:cs="Courier New"/>
+          <w:sz w:val="16"/>
+          <w:szCs w:val="16"/>
+          <w:lang w:val="en-US"/>
+        </w:rPr>
+        <w:t>MountPoints2\CPC\Volume</w:t>
+      </w:r>
+      <w:proofErr w:type="gramStart"/>
+      <w:r>
+        <w:rPr>
+          <w:rFonts w:ascii="Courier New" w:hAnsi="Courier New" w:cs="Courier New"/>
+          <w:sz w:val="16"/>
+          <w:szCs w:val="16"/>
+          <w:lang w:val="en-US"/>
+        </w:rPr>
+        <w:t>\{</w:t>
+      </w:r>
+      <w:proofErr w:type="gramEnd"/>
+      <w:r>
+        <w:rPr>
+          <w:rFonts w:ascii="Courier New" w:hAnsi="Courier New" w:cs="Courier New"/>
+          <w:sz w:val="16"/>
+          <w:szCs w:val="16"/>
+          <w:lang w:val="en-US"/>
+        </w:rPr>
+        <w:t>f0fd3322-2d89-11e5-82e0-806e6f6e6963}]</w:t>
+      </w:r>
+    </w:p>
+    <w:p>
+      <w:pPr>
+        <w:rPr>
+          <w:rFonts w:ascii="Courier New" w:hAnsi="Courier New" w:cs="Courier New"/>
+          <w:sz w:val="16"/>
+          <w:szCs w:val="16"/>
+          <w:lang w:val="en-US"/>
+        </w:rPr>
+      </w:pPr>
+      <w:r>
+        <w:rPr>
+          <w:rFonts w:ascii="Courier New" w:hAnsi="Courier New" w:cs="Courier New"/>
+          <w:sz w:val="16"/>
+          <w:szCs w:val="16"/>
+          <w:lang w:val="en-US"/>
+        </w:rPr>
+        <w:t>"Data"=hex</w:t>
+      </w:r>
+      <w:proofErr w:type="gramStart"/>
+      <w:r>
+        <w:rPr>
+          <w:rFonts w:ascii="Courier New" w:hAnsi="Courier New" w:cs="Courier New"/>
+          <w:sz w:val="16"/>
+          <w:szCs w:val="16"/>
+          <w:lang w:val="en-US"/>
+        </w:rPr>
+        <w:t>:000000000df0adba0100000008000000000000800000</w:t>
+      </w:r>
+      <w:proofErr w:type="gramEnd"/>
+      <w:r>
+        <w:rPr>
+          <w:rFonts w:ascii="Courier New" w:hAnsi="Courier New" w:cs="Courier New"/>
+          <w:sz w:val="16"/>
+          <w:szCs w:val="16"/>
+          <w:lang w:val="en-US"/>
+        </w:rPr>
+        <w:t>\</w:t>
+      </w:r>
+    </w:p>
+    <w:p>
+      <w:pPr>
+        <w:rPr>
+          <w:rFonts w:ascii="Courier New" w:hAnsi="Courier New" w:cs="Courier New"/>
+          <w:sz w:val="16"/>
+          <w:szCs w:val="16"/>
+          <w:lang w:val="en-US"/>
+        </w:rPr>
+      </w:pPr>
+      <w:r>
+        <w:rPr>
+          <w:rFonts w:ascii="Courier New" w:hAnsi="Courier New" w:cs="Courier New"/>
+          <w:sz w:val="16"/>
+          <w:szCs w:val="16"/>
+          <w:lang w:val="en-US"/>
+        </w:rPr>
+        <w:t xml:space="preserve">  0000000000300000000000000000ff00e703ff000000160000\</w:t>
+      </w:r>
+    </w:p>
+    <w:p>
+      <w:pPr>
+        <w:rPr>
+          <w:rFonts w:ascii="Courier New" w:hAnsi="Courier New" w:cs="Courier New"/>
+          <w:sz w:val="16"/>
+          <w:szCs w:val="16"/>
+          <w:lang w:val="en-US"/>
+        </w:rPr>
+      </w:pPr>
+      <w:r>
+        <w:rPr>
+          <w:rFonts w:ascii="Courier New" w:hAnsi="Courier New" w:cs="Courier New"/>
+          <w:sz w:val="16"/>
+          <w:szCs w:val="16"/>
+          <w:lang w:val="en-US"/>
+        </w:rPr>
+        <w:t xml:space="preserve">  00cd14ff0e1f00000004000000000000000000000000000000\</w:t>
+      </w:r>
+    </w:p>
+    <w:p>
+      <w:pPr>
+        <w:rPr>
+          <w:rFonts w:ascii="Courier New" w:hAnsi="Courier New" w:cs="Courier New"/>
+          <w:sz w:val="16"/>
+          <w:szCs w:val="16"/>
+          <w:lang w:val="en-US"/>
+        </w:rPr>
+      </w:pPr>
+      <w:r>
+        <w:rPr>
+          <w:rFonts w:ascii="Courier New" w:hAnsi="Courier New" w:cs="Courier New"/>
+          <w:sz w:val="16"/>
+          <w:szCs w:val="16"/>
+          <w:lang w:val="en-US"/>
+        </w:rPr>
+        <w:t xml:space="preserve">  0000000000005c005c003f005c00530054004f005200410047\ \\?\STORAG</w:t>
+      </w:r>
+    </w:p>
+    <w:p>
+      <w:pPr>
+        <w:rPr>
+          <w:rFonts w:ascii="Courier New" w:hAnsi="Courier New" w:cs="Courier New"/>
+          <w:sz w:val="16"/>
+          <w:szCs w:val="16"/>
+          <w:lang w:val="en-US"/>
+        </w:rPr>
+      </w:pPr>
+      <w:r>
+        <w:rPr>
+          <w:rFonts w:ascii="Courier New" w:hAnsi="Courier New" w:cs="Courier New"/>
+          <w:sz w:val="16"/>
+          <w:szCs w:val="16"/>
+          <w:lang w:val="en-US"/>
+        </w:rPr>
+        <w:t xml:space="preserve">  004500230056006f006c0075006d00650023007b0037003100\ </w:t>
+      </w:r>
+      <w:proofErr w:type="spellStart"/>
+      <w:r>
+        <w:rPr>
+          <w:rFonts w:ascii="Courier New" w:hAnsi="Courier New" w:cs="Courier New"/>
+          <w:sz w:val="16"/>
+          <w:szCs w:val="16"/>
+          <w:lang w:val="en-US"/>
+        </w:rPr>
+        <w:t>E#Volume</w:t>
+      </w:r>
+      <w:proofErr w:type="spellEnd"/>
+      <w:proofErr w:type="gramStart"/>
+      <w:r>
+        <w:rPr>
+          <w:rFonts w:ascii="Courier New" w:hAnsi="Courier New" w:cs="Courier New"/>
+          <w:sz w:val="16"/>
+          <w:szCs w:val="16"/>
+          <w:lang w:val="en-US"/>
+        </w:rPr>
+        <w:t>#{</w:t>
+      </w:r>
+      <w:proofErr w:type="gramEnd"/>
+      <w:r>
+        <w:rPr>
+          <w:rFonts w:ascii="Courier New" w:hAnsi="Courier New" w:cs="Courier New"/>
+          <w:sz w:val="16"/>
+          <w:szCs w:val="16"/>
+          <w:lang w:val="en-US"/>
+        </w:rPr>
+        <w:t>71</w:t>
+      </w:r>
+    </w:p>
+    <w:p>
+      <w:pPr>
+        <w:rPr>
+          <w:rFonts w:ascii="Courier New" w:hAnsi="Courier New" w:cs="Courier New"/>
+          <w:sz w:val="16"/>
+          <w:szCs w:val="16"/>
+          <w:lang w:val="en-US"/>
+        </w:rPr>
+      </w:pPr>
+      <w:r>
+        <w:rPr>
+          <w:rFonts w:ascii="Courier New" w:hAnsi="Courier New" w:cs="Courier New"/>
+          <w:sz w:val="16"/>
+          <w:szCs w:val="16"/>
+          <w:lang w:val="en-US"/>
+        </w:rPr>
+        <w:t xml:space="preserve">  3400630065003400320036002d0064003200610032002d0031\ 4ce426-d2a2-1</w:t>
+      </w:r>
+    </w:p>
+    <w:p>
+      <w:pPr>
+        <w:rPr>
+          <w:rFonts w:ascii="Courier New" w:hAnsi="Courier New" w:cs="Courier New"/>
+          <w:sz w:val="16"/>
+          <w:szCs w:val="16"/>
+          <w:lang w:val="en-US"/>
+        </w:rPr>
+      </w:pPr>
+      <w:r>
+        <w:rPr>
+          <w:rFonts w:ascii="Courier New" w:hAnsi="Courier New" w:cs="Courier New"/>
+          <w:sz w:val="16"/>
+          <w:szCs w:val="16"/>
+          <w:lang w:val="en-US"/>
+        </w:rPr>
+        <w:t xml:space="preserve">  003100650034002d0038003200340066002d00380030003600\ 1e4-824a-806</w:t>
+      </w:r>
+    </w:p>
+    <w:p>
+      <w:pPr>
+        <w:rPr>
+          <w:rFonts w:ascii="Courier New" w:hAnsi="Courier New" w:cs="Courier New"/>
+          <w:sz w:val="16"/>
+          <w:szCs w:val="16"/>
+          <w:lang w:val="en-US"/>
+        </w:rPr>
+      </w:pPr>
+      <w:r>
+        <w:rPr>
+          <w:rFonts w:ascii="Courier New" w:hAnsi="Courier New" w:cs="Courier New"/>
+          <w:sz w:val="16"/>
+          <w:szCs w:val="16"/>
+          <w:lang w:val="en-US"/>
+        </w:rPr>
+        <w:t xml:space="preserve">  </w:t>
+      </w:r>
+      <w:r>
+        <w:rPr>
+          <w:rFonts w:ascii="Courier New" w:hAnsi="Courier New" w:cs="Courier New"/>
+          <w:sz w:val="16"/>
+          <w:szCs w:val="16"/>
+          <w:lang w:val="en-US"/>
+        </w:rPr>
+        <w:t>6500360066003600650036003900360033007d002300300030\ e6f6e963}#00</w:t>
+      </w:r>
+    </w:p>
+    <w:p>
+      <w:pPr>
+        <w:rPr>
+          <w:rFonts w:ascii="Courier New" w:hAnsi="Courier New" w:cs="Courier New"/>
+          <w:sz w:val="16"/>
+          <w:szCs w:val="16"/>
+          <w:lang w:val="en-US"/>
+        </w:rPr>
+      </w:pPr>
+      <w:r>
+        <w:rPr>
+          <w:rFonts w:ascii="Courier New" w:hAnsi="Courier New" w:cs="Courier New"/>
+          <w:sz w:val="16"/>
+          <w:szCs w:val="16"/>
+          <w:lang w:val="en-US"/>
+        </w:rPr>
+        <w:t xml:space="preserve">  00300030003000300030003000310036003200360030003000\ 000000162600</w:t>
+      </w:r>
+    </w:p>
+    <w:p>
+      <w:pPr>
+        <w:rPr>
+          <w:rFonts w:ascii="Courier New" w:hAnsi="Courier New" w:cs="Courier New"/>
+          <w:sz w:val="16"/>
+          <w:szCs w:val="16"/>
+          <w:lang w:val="en-US"/>
+        </w:rPr>
+      </w:pPr>
+      <w:r>
+        <w:rPr>
+          <w:rFonts w:ascii="Courier New" w:hAnsi="Courier New" w:cs="Courier New"/>
+          <w:sz w:val="16"/>
+          <w:szCs w:val="16"/>
+          <w:lang w:val="en-US"/>
+        </w:rPr>
+        <w:t xml:space="preserve">  3000300023007b00350033006600350036003300300064002d\ 00#{5</w:t>
+      </w:r>
+    </w:p>
+    <w:p>
+      <w:pPr>
+        <w:rPr>
+          <w:rFonts w:ascii="Courier New" w:hAnsi="Courier New" w:cs="Courier New"/>
+          <w:sz w:val="16"/>
+          <w:szCs w:val="16"/>
+          <w:lang w:val="en-US"/>
+        </w:rPr>
+      </w:pPr>
+      <w:r>
+        <w:rPr>
+          <w:rFonts w:ascii="Courier New" w:hAnsi="Courier New" w:cs="Courier New"/>
+          <w:sz w:val="16"/>
+          <w:szCs w:val="16"/>
+          <w:lang w:val="en-US"/>
+        </w:rPr>
+        <w:t xml:space="preserve">  0062003600620066002d0031003100640030002d0039003400\</w:t>
+      </w:r>
+    </w:p>
+    <w:p>
+      <w:pPr>
+        <w:rPr>
+          <w:rFonts w:ascii="Courier New" w:hAnsi="Courier New" w:cs="Courier New"/>
+          <w:sz w:val="16"/>
+          <w:szCs w:val="16"/>
+          <w:lang w:val="en-US"/>
+        </w:rPr>
+      </w:pPr>
+      <w:r>
+        <w:rPr>
+          <w:rFonts w:ascii="Courier New" w:hAnsi="Courier New" w:cs="Courier New"/>
+          <w:sz w:val="16"/>
+          <w:szCs w:val="16"/>
+          <w:lang w:val="en-US"/>
+        </w:rPr>
+        <w:t xml:space="preserve">  660032002d0030003000610030006300390031006500660062\</w:t>
+      </w:r>
+    </w:p>
+    <w:p>
+      <w:pPr>
+        <w:rPr>
+          <w:rFonts w:ascii="Courier New" w:hAnsi="Courier New" w:cs="Courier New"/>
+          <w:sz w:val="16"/>
+          <w:szCs w:val="16"/>
+          <w:lang w:val="en-US"/>
+        </w:rPr>
+      </w:pPr>
+      <w:r>
+        <w:rPr>
+          <w:rFonts w:ascii="Courier New" w:hAnsi="Courier New" w:cs="Courier New"/>
+          <w:sz w:val="16"/>
+          <w:szCs w:val="16"/>
+          <w:lang w:val="en-US"/>
+        </w:rPr>
+        <w:t xml:space="preserve">  00380062007d00000000000000000000000000000000000000\</w:t>
+      </w:r>
+    </w:p>
+    <w:p>
+      <w:pPr>
+        <w:rPr>
+          <w:rFonts w:ascii="Courier New" w:hAnsi="Courier New" w:cs="Courier New"/>
+          <w:sz w:val="16"/>
+          <w:szCs w:val="16"/>
+          <w:lang w:val="en-US"/>
+        </w:rPr>
+      </w:pPr>
+    </w:p>
+    <w:p>
+      <w:pPr>
+        <w:rPr>
+          <w:rFonts w:asciiTheme="minorHAnsi" w:hAnsiTheme="minorHAnsi" w:cs="Courier New"/>
+        </w:rPr>
+      </w:pPr>
+      <w:r>
+        <w:rPr>
+          <w:rFonts w:asciiTheme="minorHAnsi" w:hAnsiTheme="minorHAnsi" w:cs="Courier New"/>
+        </w:rPr>
+        <w:t xml:space="preserve">И, наконец, снимок ветки </w:t>
+      </w:r>
+      <w:r>
+        <w:rPr>
+          <w:rFonts w:asciiTheme="minorHAnsi" w:hAnsiTheme="minorHAnsi" w:cs="Courier New"/>
+          <w:lang w:val="en-US"/>
+        </w:rPr>
+        <w:t>Registry</w:t>
+      </w:r>
+      <w:r>
+        <w:rPr>
+          <w:rFonts w:asciiTheme="minorHAnsi" w:hAnsiTheme="minorHAnsi" w:cs="Courier New"/>
+        </w:rPr>
+        <w:t xml:space="preserve">, </w:t>
+      </w:r>
+      <w:r>
+        <w:rPr>
+          <w:rFonts w:asciiTheme="minorHAnsi" w:hAnsiTheme="minorHAnsi" w:cs="Courier New"/>
+        </w:rPr>
+        <w:t xml:space="preserve">содержащий приведенные выше </w:t>
+      </w:r>
+      <w:proofErr w:type="spellStart"/>
+      <w:r>
+        <w:rPr>
+          <w:rFonts w:asciiTheme="minorHAnsi" w:hAnsiTheme="minorHAnsi" w:cs="Courier New"/>
+          <w:lang w:val="en-US"/>
+        </w:rPr>
+        <w:t>VolumeGUIDs</w:t>
+      </w:r>
+      <w:proofErr w:type="spellEnd"/>
+      <w:r>
+        <w:rPr>
+          <w:rFonts w:asciiTheme="minorHAnsi" w:hAnsiTheme="minorHAnsi" w:cs="Courier New"/>
+        </w:rPr>
+        <w:t xml:space="preserve">, </w:t>
+      </w:r>
+      <w:r>
+        <w:rPr>
+          <w:rFonts w:asciiTheme="minorHAnsi" w:hAnsiTheme="minorHAnsi" w:cs="Courier New"/>
+        </w:rPr>
+        <w:t xml:space="preserve">чтобы доказать, что я не ошибся В ПОРЯДКЕ СЛЕДОВАНИЯ детей. Так что странный </w:t>
+      </w:r>
+      <w:proofErr w:type="spellStart"/>
+      <w:r>
+        <w:rPr>
+          <w:rFonts w:asciiTheme="minorHAnsi" w:hAnsiTheme="minorHAnsi" w:cs="Courier New"/>
+          <w:lang w:val="en-US"/>
+        </w:rPr>
+        <w:t>VolumeGUID</w:t>
+      </w:r>
+      <w:proofErr w:type="spellEnd"/>
+      <w:r>
+        <w:rPr>
+          <w:rFonts w:asciiTheme="minorHAnsi" w:hAnsiTheme="minorHAnsi" w:cs="Courier New"/>
+        </w:rPr>
+        <w:t xml:space="preserve"> </w:t>
+      </w:r>
+      <w:r>
+        <w:rPr>
+          <w:rFonts w:ascii="Courier New" w:hAnsi="Courier New" w:cs="Courier New"/>
+          <w:sz w:val="18"/>
+          <w:szCs w:val="18"/>
+        </w:rPr>
+        <w:t>{</w:t>
+      </w:r>
+      <w:r>
+        <w:rPr>
+          <w:rFonts w:ascii="Courier New" w:hAnsi="Courier New" w:cs="Courier New"/>
+          <w:sz w:val="18"/>
+          <w:szCs w:val="18"/>
+          <w:lang w:val="en-US"/>
+        </w:rPr>
+        <w:t>f</w:t>
+      </w:r>
+      <w:r>
+        <w:rPr>
+          <w:rFonts w:ascii="Courier New" w:hAnsi="Courier New" w:cs="Courier New"/>
+          <w:sz w:val="18"/>
+          <w:szCs w:val="18"/>
+        </w:rPr>
+        <w:t>0</w:t>
+      </w:r>
+      <w:proofErr w:type="spellStart"/>
+      <w:r>
+        <w:rPr>
+          <w:rFonts w:ascii="Courier New" w:hAnsi="Courier New" w:cs="Courier New"/>
+          <w:sz w:val="18"/>
+          <w:szCs w:val="18"/>
+          <w:lang w:val="en-US"/>
+        </w:rPr>
+        <w:t>fd</w:t>
+      </w:r>
+      <w:proofErr w:type="spellEnd"/>
+      <w:r>
+        <w:rPr>
+          <w:rFonts w:ascii="Courier New" w:hAnsi="Courier New" w:cs="Courier New"/>
+          <w:sz w:val="18"/>
+          <w:szCs w:val="18"/>
+        </w:rPr>
+        <w:t>3322-2</w:t>
+      </w:r>
+      <w:r>
+        <w:rPr>
+          <w:rFonts w:ascii="Courier New" w:hAnsi="Courier New" w:cs="Courier New"/>
+          <w:sz w:val="18"/>
+          <w:szCs w:val="18"/>
+          <w:lang w:val="en-US"/>
+        </w:rPr>
+        <w:t>d</w:t>
+      </w:r>
+      <w:r>
+        <w:rPr>
+          <w:rFonts w:ascii="Courier New" w:hAnsi="Courier New" w:cs="Courier New"/>
+          <w:sz w:val="18"/>
+          <w:szCs w:val="18"/>
+        </w:rPr>
+        <w:t>89-11</w:t>
+      </w:r>
+      <w:r>
+        <w:rPr>
+          <w:rFonts w:ascii="Courier New" w:hAnsi="Courier New" w:cs="Courier New"/>
+          <w:sz w:val="18"/>
+          <w:szCs w:val="18"/>
+          <w:lang w:val="en-US"/>
+        </w:rPr>
+        <w:t>e</w:t>
+      </w:r>
+      <w:r>
+        <w:rPr>
+          <w:rFonts w:ascii="Courier New" w:hAnsi="Courier New" w:cs="Courier New"/>
+          <w:sz w:val="18"/>
+          <w:szCs w:val="18"/>
+        </w:rPr>
+        <w:t>5-82</w:t>
+      </w:r>
+      <w:r>
+        <w:rPr>
+          <w:rFonts w:ascii="Courier New" w:hAnsi="Courier New" w:cs="Courier New"/>
+          <w:sz w:val="18"/>
+          <w:szCs w:val="18"/>
+          <w:lang w:val="en-US"/>
+        </w:rPr>
+        <w:t>e</w:t>
+      </w:r>
+      <w:r>
+        <w:rPr>
+          <w:rFonts w:ascii="Courier New" w:hAnsi="Courier New" w:cs="Courier New"/>
+          <w:sz w:val="18"/>
+          <w:szCs w:val="18"/>
+        </w:rPr>
+        <w:t>0-806</w:t>
+      </w:r>
+      <w:r>
+        <w:rPr>
+          <w:rFonts w:ascii="Courier New" w:hAnsi="Courier New" w:cs="Courier New"/>
+          <w:sz w:val="18"/>
+          <w:szCs w:val="18"/>
+          <w:lang w:val="en-US"/>
+        </w:rPr>
+        <w:t>e</w:t>
+      </w:r>
+      <w:r>
+        <w:rPr>
+          <w:rFonts w:ascii="Courier New" w:hAnsi="Courier New" w:cs="Courier New"/>
+          <w:sz w:val="18"/>
+          <w:szCs w:val="18"/>
+        </w:rPr>
+        <w:t>6</w:t>
+      </w:r>
+      <w:r>
+        <w:rPr>
+          <w:rFonts w:ascii="Courier New" w:hAnsi="Courier New" w:cs="Courier New"/>
+          <w:sz w:val="18"/>
+          <w:szCs w:val="18"/>
+          <w:lang w:val="en-US"/>
+        </w:rPr>
+        <w:t>f</w:t>
+      </w:r>
+      <w:r>
+        <w:rPr>
+          <w:rFonts w:ascii="Courier New" w:hAnsi="Courier New" w:cs="Courier New"/>
+          <w:sz w:val="18"/>
+          <w:szCs w:val="18"/>
+        </w:rPr>
+        <w:t>6</w:t>
+      </w:r>
+      <w:r>
+        <w:rPr>
+          <w:rFonts w:ascii="Courier New" w:hAnsi="Courier New" w:cs="Courier New"/>
+          <w:sz w:val="18"/>
+          <w:szCs w:val="18"/>
+          <w:lang w:val="en-US"/>
+        </w:rPr>
+        <w:t>e</w:t>
+      </w:r>
+      <w:r>
+        <w:rPr>
+          <w:rFonts w:ascii="Courier New" w:hAnsi="Courier New" w:cs="Courier New"/>
+          <w:sz w:val="18"/>
+          <w:szCs w:val="18"/>
+        </w:rPr>
+        <w:t xml:space="preserve">6963} </w:t>
+      </w:r>
+      <w:r>
+        <w:rPr>
+          <w:rFonts w:asciiTheme="minorHAnsi" w:hAnsiTheme="minorHAnsi" w:cs="Courier New"/>
+        </w:rPr>
+        <w:t xml:space="preserve">помимо своей полной непохожести на все предшествующие </w:t>
+      </w:r>
+      <w:proofErr w:type="spellStart"/>
+      <w:r>
+        <w:rPr>
+          <w:rFonts w:asciiTheme="minorHAnsi" w:hAnsiTheme="minorHAnsi" w:cs="Courier New"/>
+          <w:lang w:val="en-US"/>
+        </w:rPr>
+        <w:t>VolumeGUID</w:t>
+      </w:r>
+      <w:proofErr w:type="spellEnd"/>
+      <w:r>
+        <w:rPr>
+          <w:rFonts w:asciiTheme="minorHAnsi" w:hAnsiTheme="minorHAnsi" w:cs="Courier New"/>
+        </w:rPr>
+        <w:t xml:space="preserve"> </w:t>
+      </w:r>
+      <w:r>
+        <w:rPr>
+          <w:rFonts w:asciiTheme="minorHAnsi" w:hAnsiTheme="minorHAnsi" w:cs="Courier New"/>
+        </w:rPr>
+        <w:t xml:space="preserve">для того же </w:t>
+      </w:r>
+      <w:proofErr w:type="spellStart"/>
+      <w:r>
+        <w:rPr>
+          <w:rFonts w:asciiTheme="minorHAnsi" w:hAnsiTheme="minorHAnsi" w:cs="Courier New"/>
+          <w:lang w:val="en-US"/>
+        </w:rPr>
+        <w:t>Mbr</w:t>
+      </w:r>
+      <w:proofErr w:type="spellEnd"/>
+      <w:r>
+        <w:rPr>
+          <w:rFonts w:asciiTheme="minorHAnsi" w:hAnsiTheme="minorHAnsi" w:cs="Courier New"/>
+        </w:rPr>
+        <w:t>-</w:t>
+      </w:r>
+      <w:r>
+        <w:rPr>
+          <w:rFonts w:asciiTheme="minorHAnsi" w:hAnsiTheme="minorHAnsi" w:cs="Courier New"/>
+        </w:rPr>
+        <w:t>родителя, еще и вызвал перестановку двух последних детей в строю.</w:t>
+      </w:r>
+    </w:p>
+    <w:p>
+      <w:pPr>
+        <w:rPr>
+          <w:rFonts w:ascii="Courier New" w:hAnsi="Courier New" w:cs="Courier New"/>
+          <w:sz w:val="16"/>
+          <w:szCs w:val="16"/>
+        </w:rPr>
+      </w:pPr>
+      <w:r>
+        <w:rPr>
+          <w:noProof/>
+        </w:rPr>
+        <w:lastRenderedPageBreak/>
+        <w:drawing>
+          <wp:inline distT="0" distB="0" distL="0" distR="0" wp14:anchorId="25A32968" wp14:editId="7A6F6329">
+            <wp:extent cx="3098959" cy="2717940"/>
+            <wp:effectExtent l="0" t="0" r="6350" b="6350"/>
+            <wp:docPr id="7" name="Рисунок 7"/>
+            <wp:cNvGraphicFramePr>
+              <a:graphicFrameLocks xmlns:a="http://schemas.openxmlformats.org/drawingml/2006/main" noChangeAspect="1"/>
+            </wp:cNvGraphicFramePr>
+            <a:graphic xmlns:a="http://schemas.openxmlformats.org/drawingml/2006/main">
+              <a:graphicData uri="http://schemas.openxmlformats.org/drawingml/2006/picture">
+                <pic:pic xmlns:pic="http://schemas.openxmlformats.org/drawingml/2006/picture">
+                  <pic:nvPicPr>
+                    <pic:cNvPr id="1" name=""/>
+                    <pic:cNvPicPr/>
+                  </pic:nvPicPr>
+                  <pic:blipFill>
+                    <a:blip r:embed="rId10"/>
+                    <a:stretch>
+                      <a:fillRect/>
+                    </a:stretch>
+                  </pic:blipFill>
+                  <pic:spPr>
+                    <a:xfrm>
+                      <a:off x="0" y="0"/>
+                      <a:ext cx="3098959" cy="2717940"/>
+                    </a:xfrm>
+                    <a:prstGeom prst="rect">
+                      <a:avLst/>
+                    </a:prstGeom>
+                  </pic:spPr>
+                </pic:pic>
+              </a:graphicData>
+            </a:graphic>
+          </wp:inline>
+        </w:drawing>
+      </w:r>
+    </w:p>
+    <w:p>
+      <w:pPr>
+        <w:rPr>
+          <w:rFonts w:ascii="Courier New" w:hAnsi="Courier New" w:cs="Courier New"/>
+          <w:sz w:val="16"/>
+          <w:szCs w:val="16"/>
+        </w:rPr>
+      </w:pPr>
+    </w:p>
+    <w:p>
+      <w:pPr>
+        <w:rPr>
+          <w:rFonts w:asciiTheme="minorHAnsi" w:hAnsiTheme="minorHAnsi"/>
+        </w:rPr>
+      </w:pPr>
+    </w:p>
+    <w:p>
+      <w:pPr>
+        <w:rPr>
+          <w:rFonts w:asciiTheme="minorHAnsi" w:hAnsiTheme="minorHAnsi"/>
+        </w:rPr>
+      </w:pPr>
+      <w:r>
+        <w:rPr>
+          <w:rFonts w:asciiTheme="minorHAnsi" w:hAnsiTheme="minorHAnsi"/>
+        </w:rPr>
+        <w:t>В заключение</w:t>
+      </w:r>
+      <w:r>
+        <w:rPr>
+          <w:rFonts w:asciiTheme="minorHAnsi" w:hAnsiTheme="minorHAnsi"/>
+        </w:rPr>
+        <w:t xml:space="preserve"> стоит отметить, что по окончании цикла по объектам, предназначенным для размещения в коллекции логических томов, у нас появляется возможность окончательно разобраться со стилями форматирования разделов на внешних дисках и на VHD. Для этого достаточно сравнить значения свойств </w:t>
       </w:r>
       <w:proofErr w:type="spellStart"/>
       <w:r>
@@ -11301,6 +12431,7 @@
         <w:rPr>
           <w:rFonts w:asciiTheme="minorHAnsi" w:hAnsiTheme="minorHAnsi"/>
         </w:rPr>
+        <w:lastRenderedPageBreak/>
         <w:t xml:space="preserve"> </w:t>
       </w:r>
     </w:p>
@@ -11460,14 +12591,7 @@
         <w:rPr>
           <w:rFonts w:asciiTheme="minorHAnsi" w:hAnsiTheme="minorHAnsi"/>
         </w:rPr>
-        <w:t xml:space="preserve">, поскольку по непонятной </w:t>
-      </w:r>
-      <w:r>
-        <w:rPr>
-          <w:rFonts w:asciiTheme="minorHAnsi" w:hAnsiTheme="minorHAnsi"/>
-        </w:rPr>
-        <w:lastRenderedPageBreak/>
-        <w:t xml:space="preserve">мне до сих пор причине, эти поля хранят инвертированную по порядку следования байтов информацию. Так что выполнив инвертирование, мы можем проверить наличие ключа прямого доступа в коллекции логических томов и, если нам повезет, то присвоить букву объекту из </w:t>
+        <w:t xml:space="preserve">, поскольку по непонятной мне до сих пор причине, эти поля хранят инвертированную по порядку следования байтов информацию. Так что выполнив инвертирование, мы можем проверить наличие ключа прямого доступа в коллекции логических томов и, если нам повезет, то присвоить букву объекту из </w:t>
       </w:r>
       <w:proofErr w:type="spellStart"/>
       <w:r>
@@ -12653,6 +13777,7 @@
           <w:rFonts w:asciiTheme="minorHAnsi" w:hAnsiTheme="minorHAnsi"/>
           <w:noProof/>
         </w:rPr>
+        <w:lastRenderedPageBreak/>
         <w:drawing>
           <wp:inline distT="114300" distB="114300" distL="114300" distR="114300">
             <wp:extent cx="5734050" cy="2006600"/>
@@ -12667,7 +13792,7 @@
                     <pic:cNvPicPr preferRelativeResize="0"/>
                   </pic:nvPicPr>
                   <pic:blipFill>
-                    <a:blip r:embed="rId10"/>
+                    <a:blip r:embed="rId11"/>
                     <a:srcRect/>
                     <a:stretch>
                       <a:fillRect/>
@@ -12720,7 +13845,6 @@
         <w:rPr>
           <w:rFonts w:asciiTheme="minorHAnsi" w:hAnsiTheme="minorHAnsi"/>
         </w:rPr>
-        <w:lastRenderedPageBreak/>
         <w:t xml:space="preserve">Рисунок 5 хорошо демонстрирует логику исполнения шага 4: сначала при обработке подмножества </w:t>
       </w:r>
       <w:proofErr w:type="spellStart"/>
@@ -13052,7 +14176,14 @@
         <w:rPr>
           <w:rFonts w:asciiTheme="minorHAnsi" w:hAnsiTheme="minorHAnsi"/>
         </w:rPr>
-        <w:t xml:space="preserve">. Но вот сейчас мне выгодней именовать его инструментальным по той простой причине, что я элементарно не успел включить в его состав </w:t>
+        <w:t xml:space="preserve">. Но вот сейчас мне выгодней именовать его инструментальным по той простой причине, что я элементарно не </w:t>
+      </w:r>
+      <w:r>
+        <w:rPr>
+          <w:rFonts w:asciiTheme="minorHAnsi" w:hAnsiTheme="minorHAnsi"/>
+        </w:rPr>
+        <w:lastRenderedPageBreak/>
+        <w:t xml:space="preserve">успел включить в его состав </w:t>
       </w:r>
       <w:proofErr w:type="spellStart"/>
       <w:r>
@@ -13242,7 +14373,6 @@
         <w:rPr>
           <w:rFonts w:asciiTheme="minorHAnsi" w:hAnsiTheme="minorHAnsi"/>
         </w:rPr>
-        <w:lastRenderedPageBreak/>
         <w:t>VolumeGUID</w:t>
       </w:r>
       <w:proofErr w:type="spellEnd"/>
@@ -13584,7 +14714,7 @@
           <w:rFonts w:asciiTheme="minorHAnsi" w:hAnsiTheme="minorHAnsi"/>
         </w:rPr>
       </w:pPr>
-      <w:hyperlink r:id="rId11">
+      <w:hyperlink r:id="rId12">
         <w:r>
           <w:rPr>
             <w:rFonts w:asciiTheme="minorHAnsi" w:hAnsiTheme="minorHAnsi"/>
@@ -13612,7 +14742,14 @@
         <w:rPr>
           <w:rFonts w:asciiTheme="minorHAnsi" w:hAnsiTheme="minorHAnsi"/>
         </w:rPr>
-        <w:t xml:space="preserve"> с использованием WMI-методов. Выводит исходник кода для извлечения результатов работы выбранного из громаднейшего </w:t>
+        <w:t xml:space="preserve"> с использованием WMI-методов. Выводит исходник кода для </w:t>
+      </w:r>
+      <w:r>
+        <w:rPr>
+          <w:rFonts w:asciiTheme="minorHAnsi" w:hAnsiTheme="minorHAnsi"/>
+        </w:rPr>
+        <w:lastRenderedPageBreak/>
+        <w:t xml:space="preserve">извлечения результатов работы выбранного из громаднейшего </w:t>
       </w:r>
       <w:proofErr w:type="gramStart"/>
       <w:r>
@@ -13648,7 +14785,7 @@
         </w:rPr>
         <w:t xml:space="preserve">Цикл из нескольких статей на портале </w:t>
       </w:r>
-      <w:hyperlink r:id="rId12">
+      <w:hyperlink r:id="rId13">
         <w:r>
           <w:rPr>
             <w:rFonts w:asciiTheme="minorHAnsi" w:hAnsiTheme="minorHAnsi"/>
@@ -13672,7 +14809,7 @@
           <w:rFonts w:asciiTheme="minorHAnsi" w:hAnsiTheme="minorHAnsi"/>
         </w:rPr>
       </w:pPr>
-      <w:hyperlink r:id="rId13">
+      <w:hyperlink r:id="rId14">
         <w:r>
           <w:rPr>
             <w:rFonts w:asciiTheme="minorHAnsi" w:hAnsiTheme="minorHAnsi"/>
@@ -13689,7 +14826,7 @@
           <w:rFonts w:asciiTheme="minorHAnsi" w:hAnsiTheme="minorHAnsi"/>
         </w:rPr>
       </w:pPr>
-      <w:hyperlink r:id="rId14">
+      <w:hyperlink r:id="rId15">
         <w:r>
           <w:rPr>
             <w:rFonts w:asciiTheme="minorHAnsi" w:hAnsiTheme="minorHAnsi"/>
@@ -13706,7 +14843,7 @@
           <w:rFonts w:asciiTheme="minorHAnsi" w:hAnsiTheme="minorHAnsi"/>
         </w:rPr>
       </w:pPr>
-      <w:hyperlink r:id="rId15">
+      <w:hyperlink r:id="rId16">
         <w:r>
           <w:rPr>
             <w:rFonts w:asciiTheme="minorHAnsi" w:hAnsiTheme="minorHAnsi"/>
@@ -13723,7 +14860,7 @@
           <w:rFonts w:asciiTheme="minorHAnsi" w:hAnsiTheme="minorHAnsi"/>
         </w:rPr>
       </w:pPr>
-      <w:hyperlink r:id="rId16">
+      <w:hyperlink r:id="rId17">
         <w:r>
           <w:rPr>
             <w:rFonts w:asciiTheme="minorHAnsi" w:hAnsiTheme="minorHAnsi"/>
@@ -13765,228 +14902,223 @@
         <w:rPr>
           <w:rFonts w:asciiTheme="minorHAnsi" w:hAnsiTheme="minorHAnsi"/>
         </w:rPr>
-        <w:t xml:space="preserve"> хранятся </w:t>
-      </w:r>
-      <w:r>
-        <w:rPr>
-          <w:rFonts w:asciiTheme="minorHAnsi" w:hAnsiTheme="minorHAnsi"/>
+        <w:t xml:space="preserve"> хранятся перечисления актуальной информации, а где наличествуют “</w:t>
+      </w:r>
+      <w:proofErr w:type="spellStart"/>
+      <w:r>
+        <w:rPr>
+          <w:rFonts w:asciiTheme="minorHAnsi" w:hAnsiTheme="minorHAnsi"/>
+        </w:rPr>
+        <w:t>мусоросборки</w:t>
+      </w:r>
+      <w:proofErr w:type="spellEnd"/>
+      <w:r>
+        <w:rPr>
+          <w:rFonts w:asciiTheme="minorHAnsi" w:hAnsiTheme="minorHAnsi"/>
+        </w:rPr>
+        <w:t xml:space="preserve">”, хранящие информацию о том, что хоть однажды побывало в системе. Так вот, автор приведенных выше публикаций вываливает на неподготовленного читателя такое количество путей в </w:t>
+      </w:r>
+      <w:proofErr w:type="spellStart"/>
+      <w:r>
+        <w:rPr>
+          <w:rFonts w:asciiTheme="minorHAnsi" w:hAnsiTheme="minorHAnsi"/>
+        </w:rPr>
+        <w:t>Registry</w:t>
+      </w:r>
+      <w:proofErr w:type="spellEnd"/>
+      <w:r>
+        <w:rPr>
+          <w:rFonts w:asciiTheme="minorHAnsi" w:hAnsiTheme="minorHAnsi"/>
+        </w:rPr>
+        <w:t>, что потребуется очень много времени на то, чтобы разобраться в большинстве мусорных куч, адресуемых указанными ссылками.</w:t>
+      </w:r>
+    </w:p>
+    <w:p>
+      <w:pPr>
+        <w:rPr>
+          <w:rFonts w:asciiTheme="minorHAnsi" w:hAnsiTheme="minorHAnsi"/>
+        </w:rPr>
+      </w:pPr>
+    </w:p>
+    <w:p>
+      <w:pPr>
+        <w:rPr>
+          <w:rFonts w:asciiTheme="minorHAnsi" w:hAnsiTheme="minorHAnsi"/>
+        </w:rPr>
+      </w:pPr>
+      <w:r>
+        <w:rPr>
+          <w:rFonts w:asciiTheme="minorHAnsi" w:hAnsiTheme="minorHAnsi"/>
+        </w:rPr>
+        <w:t>http://winintro.ru/diskmgt.ru/html/ebd2bd6e-8b1e-43b6-a2e3-483def6ad763.htm - внятная статья о составных томах (</w:t>
+      </w:r>
+      <w:proofErr w:type="spellStart"/>
+      <w:r>
+        <w:rPr>
+          <w:rFonts w:asciiTheme="minorHAnsi" w:hAnsiTheme="minorHAnsi"/>
+        </w:rPr>
+        <w:t>Spanned</w:t>
+      </w:r>
+      <w:proofErr w:type="spellEnd"/>
+      <w:r>
+        <w:rPr>
+          <w:rFonts w:asciiTheme="minorHAnsi" w:hAnsiTheme="minorHAnsi"/>
+        </w:rPr>
+        <w:t xml:space="preserve"> </w:t>
+      </w:r>
+      <w:proofErr w:type="spellStart"/>
+      <w:r>
+        <w:rPr>
+          <w:rFonts w:asciiTheme="minorHAnsi" w:hAnsiTheme="minorHAnsi"/>
+        </w:rPr>
+        <w:t>Volumes</w:t>
+      </w:r>
+      <w:proofErr w:type="spellEnd"/>
+      <w:r>
+        <w:rPr>
+          <w:rFonts w:asciiTheme="minorHAnsi" w:hAnsiTheme="minorHAnsi"/>
+        </w:rPr>
+        <w:t>) и динамических дисках.</w:t>
+      </w:r>
+    </w:p>
+    <w:p>
+      <w:pPr>
+        <w:rPr>
+          <w:rFonts w:asciiTheme="minorHAnsi" w:hAnsiTheme="minorHAnsi"/>
+        </w:rPr>
+      </w:pPr>
+      <w:r>
+        <w:rPr>
+          <w:rFonts w:asciiTheme="minorHAnsi" w:hAnsiTheme="minorHAnsi"/>
+        </w:rPr>
+        <w:t xml:space="preserve"> </w:t>
+      </w:r>
+    </w:p>
+    <w:p>
+      <w:pPr>
+        <w:rPr>
+          <w:rFonts w:asciiTheme="minorHAnsi" w:hAnsiTheme="minorHAnsi"/>
+        </w:rPr>
+      </w:pPr>
+      <w:r>
+        <w:rPr>
+          <w:rFonts w:asciiTheme="minorHAnsi" w:hAnsiTheme="minorHAnsi"/>
+        </w:rPr>
+        <w:t>http://xp-7.ru/blog/2011-01-13-101 - еще одна и тоже внятная, но увидел противоречия с первой.</w:t>
+      </w:r>
+    </w:p>
+    <w:p>
+      <w:pPr>
+        <w:rPr>
+          <w:rFonts w:asciiTheme="minorHAnsi" w:hAnsiTheme="minorHAnsi"/>
+        </w:rPr>
+      </w:pPr>
+    </w:p>
+    <w:p>
+      <w:pPr>
+        <w:rPr>
+          <w:rFonts w:asciiTheme="minorHAnsi" w:hAnsiTheme="minorHAnsi"/>
+          <w:lang w:val="en-US"/>
+        </w:rPr>
+      </w:pPr>
+      <w:r>
+        <w:rPr>
+          <w:rFonts w:asciiTheme="minorHAnsi" w:hAnsiTheme="minorHAnsi"/>
+          <w:lang w:val="en-US"/>
+        </w:rPr>
+        <w:t xml:space="preserve">http://www.webtropy.com/articles/art14-2.asp?Interop=WbemScripting   - </w:t>
+      </w:r>
+      <w:r>
+        <w:rPr>
+          <w:rFonts w:asciiTheme="minorHAnsi" w:hAnsiTheme="minorHAnsi"/>
+        </w:rPr>
+        <w:t>хороший</w:t>
+      </w:r>
+      <w:r>
+        <w:rPr>
+          <w:rFonts w:asciiTheme="minorHAnsi" w:hAnsiTheme="minorHAnsi"/>
+          <w:lang w:val="en-US"/>
+        </w:rPr>
+        <w:t xml:space="preserve"> Reference </w:t>
+      </w:r>
+      <w:r>
+        <w:rPr>
+          <w:rFonts w:asciiTheme="minorHAnsi" w:hAnsiTheme="minorHAnsi"/>
+        </w:rPr>
+        <w:t>по</w:t>
+      </w:r>
+      <w:r>
+        <w:rPr>
+          <w:rFonts w:asciiTheme="minorHAnsi" w:hAnsiTheme="minorHAnsi"/>
+          <w:lang w:val="en-US"/>
+        </w:rPr>
+        <w:t xml:space="preserve"> </w:t>
+      </w:r>
+      <w:proofErr w:type="spellStart"/>
+      <w:r>
+        <w:rPr>
+          <w:rFonts w:asciiTheme="minorHAnsi" w:hAnsiTheme="minorHAnsi"/>
+          <w:lang w:val="en-US"/>
+        </w:rPr>
+        <w:t>WbemScripting</w:t>
+      </w:r>
+      <w:proofErr w:type="spellEnd"/>
+      <w:r>
+        <w:rPr>
+          <w:rFonts w:asciiTheme="minorHAnsi" w:hAnsiTheme="minorHAnsi"/>
+          <w:lang w:val="en-US"/>
+        </w:rPr>
+        <w:t xml:space="preserve"> </w:t>
+      </w:r>
+      <w:r>
+        <w:rPr>
+          <w:rFonts w:asciiTheme="minorHAnsi" w:hAnsiTheme="minorHAnsi"/>
+        </w:rPr>
+        <w:t>для</w:t>
+      </w:r>
+      <w:r>
+        <w:rPr>
+          <w:rFonts w:asciiTheme="minorHAnsi" w:hAnsiTheme="minorHAnsi"/>
+          <w:lang w:val="en-US"/>
+        </w:rPr>
+        <w:t xml:space="preserve"> C# and VB.NET</w:t>
+      </w:r>
+    </w:p>
+    <w:p>
+      <w:pPr>
+        <w:rPr>
+          <w:rFonts w:asciiTheme="minorHAnsi" w:hAnsiTheme="minorHAnsi"/>
+          <w:b/>
+          <w:lang w:val="en-US"/>
+        </w:rPr>
+      </w:pPr>
+    </w:p>
+    <w:p>
+      <w:pPr>
+        <w:rPr>
+          <w:rFonts w:asciiTheme="minorHAnsi" w:hAnsiTheme="minorHAnsi"/>
+        </w:rPr>
+      </w:pPr>
+      <w:r>
+        <w:rPr>
+          <w:rFonts w:asciiTheme="minorHAnsi" w:hAnsiTheme="minorHAnsi"/>
+          <w:b/>
+        </w:rPr>
+        <w:t>Для самых терпеливых, добравшихся до этого места.</w:t>
+      </w:r>
+    </w:p>
+    <w:p>
+      <w:pPr>
+        <w:rPr>
+          <w:rFonts w:asciiTheme="minorHAnsi" w:hAnsiTheme="minorHAnsi"/>
+        </w:rPr>
+      </w:pPr>
+      <w:r>
+        <w:rPr>
+          <w:rFonts w:asciiTheme="minorHAnsi" w:hAnsiTheme="minorHAnsi"/>
+          <w:noProof/>
         </w:rPr>
         <w:lastRenderedPageBreak/>
-        <w:t>перечисления актуальной информации, а где наличествуют “</w:t>
-      </w:r>
-      <w:proofErr w:type="spellStart"/>
-      <w:r>
-        <w:rPr>
-          <w:rFonts w:asciiTheme="minorHAnsi" w:hAnsiTheme="minorHAnsi"/>
-        </w:rPr>
-        <w:t>мусоросборки</w:t>
-      </w:r>
-      <w:proofErr w:type="spellEnd"/>
-      <w:r>
-        <w:rPr>
-          <w:rFonts w:asciiTheme="minorHAnsi" w:hAnsiTheme="minorHAnsi"/>
-        </w:rPr>
-        <w:t xml:space="preserve">”, хранящие информацию о том, что хоть однажды побывало в системе. Так вот, автор приведенных выше публикаций вываливает на неподготовленного читателя такое количество путей в </w:t>
-      </w:r>
-      <w:proofErr w:type="spellStart"/>
-      <w:r>
-        <w:rPr>
-          <w:rFonts w:asciiTheme="minorHAnsi" w:hAnsiTheme="minorHAnsi"/>
-        </w:rPr>
-        <w:t>Registry</w:t>
-      </w:r>
-      <w:proofErr w:type="spellEnd"/>
-      <w:r>
-        <w:rPr>
-          <w:rFonts w:asciiTheme="minorHAnsi" w:hAnsiTheme="minorHAnsi"/>
-        </w:rPr>
-        <w:t>, что потребуется очень много времени на то, чтобы разобраться в большинстве мусорных куч, адресуемых указанными ссылками.</w:t>
-      </w:r>
-    </w:p>
-    <w:p>
-      <w:pPr>
-        <w:rPr>
-          <w:rFonts w:asciiTheme="minorHAnsi" w:hAnsiTheme="minorHAnsi"/>
-        </w:rPr>
-      </w:pPr>
-    </w:p>
-    <w:p>
-      <w:pPr>
-        <w:rPr>
-          <w:rFonts w:asciiTheme="minorHAnsi" w:hAnsiTheme="minorHAnsi"/>
-        </w:rPr>
-      </w:pPr>
-      <w:r>
-        <w:rPr>
-          <w:rFonts w:asciiTheme="minorHAnsi" w:hAnsiTheme="minorHAnsi"/>
-        </w:rPr>
-        <w:t>http://winintro.ru/diskmgt.ru/html/ebd2bd6e-8b1e-43b6-a2e3-483def6ad763.htm - внятная статья о составных томах (</w:t>
-      </w:r>
-      <w:proofErr w:type="spellStart"/>
-      <w:r>
-        <w:rPr>
-          <w:rFonts w:asciiTheme="minorHAnsi" w:hAnsiTheme="minorHAnsi"/>
-        </w:rPr>
-        <w:t>Spanned</w:t>
-      </w:r>
-      <w:proofErr w:type="spellEnd"/>
-      <w:r>
-        <w:rPr>
-          <w:rFonts w:asciiTheme="minorHAnsi" w:hAnsiTheme="minorHAnsi"/>
-        </w:rPr>
-        <w:t xml:space="preserve"> </w:t>
-      </w:r>
-      <w:proofErr w:type="spellStart"/>
-      <w:r>
-        <w:rPr>
-          <w:rFonts w:asciiTheme="minorHAnsi" w:hAnsiTheme="minorHAnsi"/>
-        </w:rPr>
-        <w:t>Volumes</w:t>
-      </w:r>
-      <w:proofErr w:type="spellEnd"/>
-      <w:r>
-        <w:rPr>
-          <w:rFonts w:asciiTheme="minorHAnsi" w:hAnsiTheme="minorHAnsi"/>
-        </w:rPr>
-        <w:t>) и динамических дисках.</w:t>
-      </w:r>
-    </w:p>
-    <w:p>
-      <w:pPr>
-        <w:rPr>
-          <w:rFonts w:asciiTheme="minorHAnsi" w:hAnsiTheme="minorHAnsi"/>
-        </w:rPr>
-      </w:pPr>
-      <w:r>
-        <w:rPr>
-          <w:rFonts w:asciiTheme="minorHAnsi" w:hAnsiTheme="minorHAnsi"/>
-        </w:rPr>
-        <w:t xml:space="preserve"> </w:t>
-      </w:r>
-    </w:p>
-    <w:p>
-      <w:pPr>
-        <w:rPr>
-          <w:rFonts w:asciiTheme="minorHAnsi" w:hAnsiTheme="minorHAnsi"/>
-        </w:rPr>
-      </w:pPr>
-      <w:r>
-        <w:rPr>
-          <w:rFonts w:asciiTheme="minorHAnsi" w:hAnsiTheme="minorHAnsi"/>
-        </w:rPr>
-        <w:t>http://xp-7.ru/blog/2011-01-13-101 - еще одна и тоже внятная, но увидел противоречия с первой.</w:t>
-      </w:r>
-    </w:p>
-    <w:p>
-      <w:pPr>
-        <w:rPr>
-          <w:rFonts w:asciiTheme="minorHAnsi" w:hAnsiTheme="minorHAnsi"/>
-        </w:rPr>
-      </w:pPr>
-    </w:p>
-    <w:p>
-      <w:pPr>
-        <w:rPr>
-          <w:rFonts w:asciiTheme="minorHAnsi" w:hAnsiTheme="minorHAnsi"/>
-          <w:lang w:val="en-US"/>
-        </w:rPr>
-      </w:pPr>
-      <w:r>
-        <w:rPr>
-          <w:rFonts w:asciiTheme="minorHAnsi" w:hAnsiTheme="minorHAnsi"/>
-          <w:lang w:val="en-US"/>
-        </w:rPr>
-        <w:t xml:space="preserve">http://www.webtropy.com/articles/art14-2.asp?Interop=WbemScripting   - </w:t>
-      </w:r>
-      <w:r>
-        <w:rPr>
-          <w:rFonts w:asciiTheme="minorHAnsi" w:hAnsiTheme="minorHAnsi"/>
-        </w:rPr>
-        <w:t>хороший</w:t>
-      </w:r>
-      <w:r>
-        <w:rPr>
-          <w:rFonts w:asciiTheme="minorHAnsi" w:hAnsiTheme="minorHAnsi"/>
-          <w:lang w:val="en-US"/>
-        </w:rPr>
-        <w:t xml:space="preserve"> Reference </w:t>
-      </w:r>
-      <w:r>
-        <w:rPr>
-          <w:rFonts w:asciiTheme="minorHAnsi" w:hAnsiTheme="minorHAnsi"/>
-        </w:rPr>
-        <w:t>по</w:t>
-      </w:r>
-      <w:r>
-        <w:rPr>
-          <w:rFonts w:asciiTheme="minorHAnsi" w:hAnsiTheme="minorHAnsi"/>
-          <w:lang w:val="en-US"/>
-        </w:rPr>
-        <w:t xml:space="preserve"> </w:t>
-      </w:r>
-      <w:proofErr w:type="spellStart"/>
-      <w:r>
-        <w:rPr>
-          <w:rFonts w:asciiTheme="minorHAnsi" w:hAnsiTheme="minorHAnsi"/>
-          <w:lang w:val="en-US"/>
-        </w:rPr>
-        <w:t>WbemScripting</w:t>
-      </w:r>
-      <w:proofErr w:type="spellEnd"/>
-      <w:r>
-        <w:rPr>
-          <w:rFonts w:asciiTheme="minorHAnsi" w:hAnsiTheme="minorHAnsi"/>
-          <w:lang w:val="en-US"/>
-        </w:rPr>
-        <w:t xml:space="preserve"> </w:t>
-      </w:r>
-      <w:r>
-        <w:rPr>
-          <w:rFonts w:asciiTheme="minorHAnsi" w:hAnsiTheme="minorHAnsi"/>
-        </w:rPr>
-        <w:t>для</w:t>
-      </w:r>
-      <w:r>
-        <w:rPr>
-          <w:rFonts w:asciiTheme="minorHAnsi" w:hAnsiTheme="minorHAnsi"/>
-          <w:lang w:val="en-US"/>
-        </w:rPr>
-        <w:t xml:space="preserve"> C# and VB.NET</w:t>
-      </w:r>
-    </w:p>
-    <w:p>
-      <w:pPr>
-        <w:rPr>
-          <w:rFonts w:asciiTheme="minorHAnsi" w:hAnsiTheme="minorHAnsi"/>
-          <w:b/>
-        </w:rPr>
-      </w:pPr>
-    </w:p>
-    <w:p>
-      <w:pPr>
-        <w:rPr>
-          <w:rFonts w:asciiTheme="minorHAnsi" w:hAnsiTheme="minorHAnsi"/>
-        </w:rPr>
-      </w:pPr>
-      <w:r>
-        <w:rPr>
-          <w:rFonts w:asciiTheme="minorHAnsi" w:hAnsiTheme="minorHAnsi"/>
-          <w:b/>
-        </w:rPr>
-        <w:t>Для самых терпеливых, добравшихся до этого места.</w:t>
-      </w:r>
-    </w:p>
-    <w:p>
-      <w:pPr>
-        <w:rPr>
-          <w:rFonts w:asciiTheme="minorHAnsi" w:hAnsiTheme="minorHAnsi"/>
-        </w:rPr>
-      </w:pPr>
-      <w:r>
-        <w:rPr>
-          <w:rFonts w:asciiTheme="minorHAnsi" w:hAnsiTheme="minorHAnsi"/>
-          <w:noProof/>
-        </w:rPr>
         <w:drawing>
           <wp:inline distT="114300" distB="114300" distL="114300" distR="114300">
             <wp:extent cx="5734050" cy="3365500"/>
@@ -14001,7 +15133,7 @@
                     <pic:cNvPicPr preferRelativeResize="0"/>
                   </pic:nvPicPr>
                   <pic:blipFill>
-                    <a:blip r:embed="rId17"/>
+                    <a:blip r:embed="rId18"/>
                     <a:srcRect/>
                     <a:stretch>
                       <a:fillRect/>
@@ -14088,470 +15220,841 @@
       <w:pPr>
         <w:rPr>
           <w:rFonts w:asciiTheme="minorHAnsi" w:hAnsiTheme="minorHAnsi"/>
-          <w:lang w:val="en-US"/>
-        </w:rPr>
-      </w:pPr>
-    </w:p>
-    <w:p>
-      <w:pPr>
-        <w:rPr>
-          <w:rFonts w:asciiTheme="minorHAnsi" w:hAnsiTheme="minorHAnsi"/>
-          <w:lang w:val="en-US"/>
-        </w:rPr>
-      </w:pPr>
-    </w:p>
-    <w:p>
-      <w:pPr>
-        <w:rPr>
-          <w:rFonts w:asciiTheme="minorHAnsi" w:hAnsiTheme="minorHAnsi"/>
-          <w:lang w:val="en-US"/>
-        </w:rPr>
-      </w:pPr>
-    </w:p>
-    <w:p>
-      <w:pPr>
-        <w:rPr>
-          <w:rFonts w:asciiTheme="minorHAnsi" w:hAnsiTheme="minorHAnsi"/>
-          <w:lang w:val="en-US"/>
-        </w:rPr>
-      </w:pPr>
-    </w:p>
-    <w:p>
-      <w:pPr>
-        <w:rPr>
-          <w:rFonts w:asciiTheme="minorHAnsi" w:hAnsiTheme="minorHAnsi"/>
-          <w:lang w:val="en-US"/>
-        </w:rPr>
-      </w:pPr>
-      <w:bookmarkStart w:id="0" w:name="_GoBack"/>
-      <w:bookmarkEnd w:id="0"/>
-      <w:r>
-        <w:rPr>
-          <w:rFonts w:asciiTheme="minorHAnsi" w:hAnsiTheme="minorHAnsi"/>
-          <w:lang w:val="en-US"/>
-        </w:rPr>
-        <w:lastRenderedPageBreak/>
+        </w:rPr>
+      </w:pPr>
+    </w:p>
+    <w:p>
+      <w:pPr>
+        <w:rPr>
+          <w:rFonts w:asciiTheme="minorHAnsi" w:hAnsiTheme="minorHAnsi"/>
+        </w:rPr>
+      </w:pPr>
+    </w:p>
+    <w:p>
+      <w:pPr>
+        <w:rPr>
+          <w:rFonts w:asciiTheme="minorHAnsi" w:hAnsiTheme="minorHAnsi"/>
+        </w:rPr>
+      </w:pPr>
+    </w:p>
+    <w:p>
+      <w:pPr>
+        <w:rPr>
+          <w:rFonts w:asciiTheme="minorHAnsi" w:hAnsiTheme="minorHAnsi"/>
+        </w:rPr>
+      </w:pPr>
+    </w:p>
+    <w:p>
+      <w:pPr>
+        <w:rPr>
+          <w:rFonts w:asciiTheme="minorHAnsi" w:hAnsiTheme="minorHAnsi"/>
+          <w:lang w:val="en-US"/>
+        </w:rPr>
+      </w:pPr>
+      <w:r>
+        <w:rPr>
+          <w:rFonts w:asciiTheme="minorHAnsi" w:hAnsiTheme="minorHAnsi"/>
+          <w:lang w:val="en-US"/>
+        </w:rPr>
         <w:t>2015.03.24 22:10:19 - 2015.03.31 15:45:14</w:t>
       </w:r>
-      <w:hyperlink r:id="rId18">
-        <w:r>
-          <w:rPr>
-            <w:rFonts w:asciiTheme="minorHAnsi" w:hAnsiTheme="minorHAnsi"/>
-            <w:lang w:val="en-US"/>
-          </w:rPr>
-          <w:t xml:space="preserve"> </w:t>
-        </w:r>
-      </w:hyperlink>
+      <w:r>
+        <w:fldChar w:fldCharType="begin"/>
+      </w:r>
+      <w:r>
+        <w:rPr>
+          <w:lang w:val="en-US"/>
+        </w:rPr>
+        <w:instrText xml:space="preserve"> HYPERLINK "http://pcportal.org.ru/forum/8" \h </w:instrText>
+      </w:r>
+      <w:r>
+        <w:fldChar w:fldCharType="separate"/>
+      </w:r>
+      <w:r>
+        <w:rPr>
+          <w:rFonts w:asciiTheme="minorHAnsi" w:hAnsiTheme="minorHAnsi"/>
+          <w:lang w:val="en-US"/>
+        </w:rPr>
+        <w:t xml:space="preserve"> </w:t>
+      </w:r>
+      <w:r>
+        <w:rPr>
+          <w:rFonts w:asciiTheme="minorHAnsi" w:hAnsiTheme="minorHAnsi"/>
+          <w:lang w:val="en-US"/>
+        </w:rPr>
+        <w:fldChar w:fldCharType="end"/>
+      </w:r>
+      <w:r>
+        <w:fldChar w:fldCharType="begin"/>
+      </w:r>
+      <w:r>
+        <w:rPr>
+          <w:lang w:val="en-US"/>
+        </w:rPr>
+        <w:instrText xml:space="preserve"> HYPERLINK "http://pcportal.org.ru/forum/8" \h </w:instrText>
+      </w:r>
+      <w:r>
+        <w:fldChar w:fldCharType="separate"/>
+      </w:r>
+      <w:r>
+        <w:rPr>
+          <w:rFonts w:asciiTheme="minorHAnsi" w:hAnsiTheme="minorHAnsi"/>
+          <w:color w:val="1155CC"/>
+          <w:u w:val="single"/>
+          <w:lang w:val="en-US"/>
+        </w:rPr>
+        <w:t>Windows 8.1</w:t>
+      </w:r>
+      <w:r>
+        <w:rPr>
+          <w:rFonts w:asciiTheme="minorHAnsi" w:hAnsiTheme="minorHAnsi"/>
+          <w:color w:val="1155CC"/>
+          <w:u w:val="single"/>
+          <w:lang w:val="en-US"/>
+        </w:rPr>
+        <w:fldChar w:fldCharType="end"/>
+      </w:r>
+      <w:r>
+        <w:rPr>
+          <w:rFonts w:asciiTheme="minorHAnsi" w:hAnsiTheme="minorHAnsi"/>
+          <w:lang w:val="en-US"/>
+        </w:rPr>
+        <w:t xml:space="preserve"> Pro 9600</w:t>
+      </w:r>
+    </w:p>
+    <w:p>
+      <w:pPr>
+        <w:rPr>
+          <w:rFonts w:asciiTheme="minorHAnsi" w:hAnsiTheme="minorHAnsi"/>
+          <w:lang w:val="en-US"/>
+        </w:rPr>
+      </w:pPr>
+      <w:r>
+        <w:rPr>
+          <w:rFonts w:asciiTheme="minorHAnsi" w:hAnsiTheme="minorHAnsi"/>
+          <w:lang w:val="en-US"/>
+        </w:rPr>
+        <w:t>2015.03.31 16:26:15 - 2015.04.23 02:56:17</w:t>
+      </w:r>
+      <w:r>
+        <w:fldChar w:fldCharType="begin"/>
+      </w:r>
+      <w:r>
+        <w:rPr>
+          <w:lang w:val="en-US"/>
+        </w:rPr>
+        <w:instrText xml:space="preserve"> HYPERLINK "http://pcportal.org.ru/forum/60" \h </w:instrText>
+      </w:r>
+      <w:r>
+        <w:fldChar w:fldCharType="separate"/>
+      </w:r>
+      <w:r>
+        <w:rPr>
+          <w:rFonts w:asciiTheme="minorHAnsi" w:hAnsiTheme="minorHAnsi"/>
+          <w:lang w:val="en-US"/>
+        </w:rPr>
+        <w:t xml:space="preserve"> </w:t>
+      </w:r>
+      <w:r>
+        <w:rPr>
+          <w:rFonts w:asciiTheme="minorHAnsi" w:hAnsiTheme="minorHAnsi"/>
+          <w:lang w:val="en-US"/>
+        </w:rPr>
+        <w:fldChar w:fldCharType="end"/>
+      </w:r>
+      <w:r>
+        <w:fldChar w:fldCharType="begin"/>
+      </w:r>
+      <w:r>
+        <w:rPr>
+          <w:lang w:val="en-US"/>
+        </w:rPr>
+        <w:instrText xml:space="preserve"> HYPERLINK "http://pcportal.org.ru/forum/60" \h </w:instrText>
+      </w:r>
+      <w:r>
+        <w:fldChar w:fldCharType="separate"/>
+      </w:r>
+      <w:r>
+        <w:rPr>
+          <w:rFonts w:asciiTheme="minorHAnsi" w:hAnsiTheme="minorHAnsi"/>
+          <w:color w:val="1155CC"/>
+          <w:u w:val="single"/>
+          <w:lang w:val="en-US"/>
+        </w:rPr>
+        <w:t>Windows 10</w:t>
+      </w:r>
+      <w:r>
+        <w:rPr>
+          <w:rFonts w:asciiTheme="minorHAnsi" w:hAnsiTheme="minorHAnsi"/>
+          <w:color w:val="1155CC"/>
+          <w:u w:val="single"/>
+          <w:lang w:val="en-US"/>
+        </w:rPr>
+        <w:fldChar w:fldCharType="end"/>
+      </w:r>
+      <w:r>
+        <w:rPr>
+          <w:rFonts w:asciiTheme="minorHAnsi" w:hAnsiTheme="minorHAnsi"/>
+          <w:lang w:val="en-US"/>
+        </w:rPr>
+        <w:t xml:space="preserve"> Pro Technical Preview 10049</w:t>
+      </w:r>
+    </w:p>
+    <w:p>
+      <w:pPr>
+        <w:rPr>
+          <w:rFonts w:asciiTheme="minorHAnsi" w:hAnsiTheme="minorHAnsi"/>
+          <w:lang w:val="en-US"/>
+        </w:rPr>
+      </w:pPr>
+      <w:r>
+        <w:rPr>
+          <w:rFonts w:asciiTheme="minorHAnsi" w:hAnsiTheme="minorHAnsi"/>
+          <w:lang w:val="en-US"/>
+        </w:rPr>
+        <w:t>2015.04.23 03:44:13 - 2015.04.29 06:36:13</w:t>
+      </w:r>
+      <w:r>
+        <w:fldChar w:fldCharType="begin"/>
+      </w:r>
+      <w:r>
+        <w:rPr>
+          <w:lang w:val="en-US"/>
+        </w:rPr>
+        <w:instrText xml:space="preserve"> HYPERLINK "http://pcportal.org.ru/forum/60" </w:instrText>
+      </w:r>
+      <w:r>
+        <w:rPr>
+          <w:lang w:val="en-US"/>
+        </w:rPr>
+        <w:instrText xml:space="preserve">\h </w:instrText>
+      </w:r>
+      <w:r>
+        <w:fldChar w:fldCharType="separate"/>
+      </w:r>
+      <w:r>
+        <w:rPr>
+          <w:rFonts w:asciiTheme="minorHAnsi" w:hAnsiTheme="minorHAnsi"/>
+          <w:lang w:val="en-US"/>
+        </w:rPr>
+        <w:t xml:space="preserve"> </w:t>
+      </w:r>
+      <w:r>
+        <w:rPr>
+          <w:rFonts w:asciiTheme="minorHAnsi" w:hAnsiTheme="minorHAnsi"/>
+          <w:lang w:val="en-US"/>
+        </w:rPr>
+        <w:fldChar w:fldCharType="end"/>
+      </w:r>
+      <w:r>
+        <w:fldChar w:fldCharType="begin"/>
+      </w:r>
+      <w:r>
+        <w:rPr>
+          <w:lang w:val="en-US"/>
+        </w:rPr>
+        <w:instrText xml:space="preserve"> HYPERLINK "http://pcportal.org.ru/forum/60" \h </w:instrText>
+      </w:r>
+      <w:r>
+        <w:fldChar w:fldCharType="separate"/>
+      </w:r>
+      <w:r>
+        <w:rPr>
+          <w:rFonts w:asciiTheme="minorHAnsi" w:hAnsiTheme="minorHAnsi"/>
+          <w:color w:val="1155CC"/>
+          <w:u w:val="single"/>
+          <w:lang w:val="en-US"/>
+        </w:rPr>
+        <w:t>Windows 10</w:t>
+      </w:r>
+      <w:r>
+        <w:rPr>
+          <w:rFonts w:asciiTheme="minorHAnsi" w:hAnsiTheme="minorHAnsi"/>
+          <w:color w:val="1155CC"/>
+          <w:u w:val="single"/>
+          <w:lang w:val="en-US"/>
+        </w:rPr>
+        <w:fldChar w:fldCharType="end"/>
+      </w:r>
+      <w:r>
+        <w:rPr>
+          <w:rFonts w:asciiTheme="minorHAnsi" w:hAnsiTheme="minorHAnsi"/>
+          <w:lang w:val="en-US"/>
+        </w:rPr>
+        <w:t xml:space="preserve"> Pro Technical Preview 10061</w:t>
+      </w:r>
+    </w:p>
+    <w:p>
+      <w:pPr>
+        <w:rPr>
+          <w:rFonts w:asciiTheme="minorHAnsi" w:hAnsiTheme="minorHAnsi"/>
+          <w:lang w:val="en-US"/>
+        </w:rPr>
+      </w:pPr>
+      <w:r>
+        <w:rPr>
+          <w:rFonts w:asciiTheme="minorHAnsi" w:hAnsiTheme="minorHAnsi"/>
+          <w:lang w:val="en-US"/>
+        </w:rPr>
+        <w:t>2015.04.29 07:25:43 - 2015.05.21 11:32:07</w:t>
+      </w:r>
+      <w:r>
+        <w:fldChar w:fldCharType="begin"/>
+      </w:r>
+      <w:r>
+        <w:rPr>
+          <w:lang w:val="en-US"/>
+        </w:rPr>
+        <w:instrText xml:space="preserve"> HYPERLINK "http://pcportal.org.ru/forum/60" \h </w:instrText>
+      </w:r>
+      <w:r>
+        <w:fldChar w:fldCharType="separate"/>
+      </w:r>
+      <w:r>
+        <w:rPr>
+          <w:rFonts w:asciiTheme="minorHAnsi" w:hAnsiTheme="minorHAnsi"/>
+          <w:lang w:val="en-US"/>
+        </w:rPr>
+        <w:t xml:space="preserve"> </w:t>
+      </w:r>
+      <w:r>
+        <w:rPr>
+          <w:rFonts w:asciiTheme="minorHAnsi" w:hAnsiTheme="minorHAnsi"/>
+          <w:lang w:val="en-US"/>
+        </w:rPr>
+        <w:fldChar w:fldCharType="end"/>
+      </w:r>
+      <w:r>
+        <w:fldChar w:fldCharType="begin"/>
+      </w:r>
+      <w:r>
+        <w:rPr>
+          <w:lang w:val="en-US"/>
+        </w:rPr>
+        <w:instrText xml:space="preserve"> HYPERLINK "http://pcportal.org.ru/forum/60" \h </w:instrText>
+      </w:r>
+      <w:r>
+        <w:fldChar w:fldCharType="separate"/>
+      </w:r>
+      <w:r>
+        <w:rPr>
+          <w:rFonts w:asciiTheme="minorHAnsi" w:hAnsiTheme="minorHAnsi"/>
+          <w:color w:val="1155CC"/>
+          <w:u w:val="single"/>
+          <w:lang w:val="en-US"/>
+        </w:rPr>
+        <w:t>Windows 10</w:t>
+      </w:r>
+      <w:r>
+        <w:rPr>
+          <w:rFonts w:asciiTheme="minorHAnsi" w:hAnsiTheme="minorHAnsi"/>
+          <w:color w:val="1155CC"/>
+          <w:u w:val="single"/>
+          <w:lang w:val="en-US"/>
+        </w:rPr>
+        <w:fldChar w:fldCharType="end"/>
+      </w:r>
+      <w:r>
+        <w:rPr>
+          <w:rFonts w:asciiTheme="minorHAnsi" w:hAnsiTheme="minorHAnsi"/>
+          <w:lang w:val="en-US"/>
+        </w:rPr>
+        <w:t xml:space="preserve"> Pro Insider Preview 10074</w:t>
+      </w:r>
+    </w:p>
+    <w:p>
+      <w:pPr>
+        <w:rPr>
+          <w:rFonts w:asciiTheme="minorHAnsi" w:hAnsiTheme="minorHAnsi"/>
+          <w:lang w:val="en-US"/>
+        </w:rPr>
+      </w:pPr>
+      <w:r>
+        <w:rPr>
+          <w:rFonts w:asciiTheme="minorHAnsi" w:hAnsiTheme="minorHAnsi"/>
+          <w:lang w:val="en-US"/>
+        </w:rPr>
+        <w:t>2015.05.21 14:21:40 - 2015.05.28 21:13:37</w:t>
+      </w:r>
+      <w:r>
+        <w:fldChar w:fldCharType="begin"/>
+      </w:r>
+      <w:r>
+        <w:rPr>
+          <w:lang w:val="en-US"/>
+        </w:rPr>
+        <w:instrText xml:space="preserve"> HYPERLINK "http://pcportal.org.ru/forum/60" \h </w:instrText>
+      </w:r>
+      <w:r>
+        <w:fldChar w:fldCharType="separate"/>
+      </w:r>
+      <w:r>
+        <w:rPr>
+          <w:rFonts w:asciiTheme="minorHAnsi" w:hAnsiTheme="minorHAnsi"/>
+          <w:lang w:val="en-US"/>
+        </w:rPr>
+        <w:t xml:space="preserve"> </w:t>
+      </w:r>
+      <w:r>
+        <w:rPr>
+          <w:rFonts w:asciiTheme="minorHAnsi" w:hAnsiTheme="minorHAnsi"/>
+          <w:lang w:val="en-US"/>
+        </w:rPr>
+        <w:fldChar w:fldCharType="end"/>
+      </w:r>
+      <w:r>
+        <w:fldChar w:fldCharType="begin"/>
+      </w:r>
+      <w:r>
+        <w:rPr>
+          <w:lang w:val="en-US"/>
+        </w:rPr>
+        <w:instrText xml:space="preserve"> HYPERLINK "http://pcportal.org.ru/forum/60" \h </w:instrText>
+      </w:r>
+      <w:r>
+        <w:fldChar w:fldCharType="separate"/>
+      </w:r>
+      <w:r>
+        <w:rPr>
+          <w:rFonts w:asciiTheme="minorHAnsi" w:hAnsiTheme="minorHAnsi"/>
+          <w:color w:val="1155CC"/>
+          <w:u w:val="single"/>
+          <w:lang w:val="en-US"/>
+        </w:rPr>
+        <w:t>Windows 10</w:t>
+      </w:r>
+      <w:r>
+        <w:rPr>
+          <w:rFonts w:asciiTheme="minorHAnsi" w:hAnsiTheme="minorHAnsi"/>
+          <w:color w:val="1155CC"/>
+          <w:u w:val="single"/>
+          <w:lang w:val="en-US"/>
+        </w:rPr>
+        <w:fldChar w:fldCharType="end"/>
+      </w:r>
+      <w:r>
+        <w:rPr>
+          <w:rFonts w:asciiTheme="minorHAnsi" w:hAnsiTheme="minorHAnsi"/>
+          <w:lang w:val="en-US"/>
+        </w:rPr>
+        <w:t xml:space="preserve"> Pro Insider Preview 10122</w:t>
+      </w:r>
+    </w:p>
+    <w:p>
+      <w:pPr>
+        <w:rPr>
+          <w:rFonts w:asciiTheme="minorHAnsi" w:hAnsiTheme="minorHAnsi"/>
+          <w:lang w:val="en-US"/>
+        </w:rPr>
+      </w:pPr>
+      <w:r>
+        <w:rPr>
+          <w:rFonts w:asciiTheme="minorHAnsi" w:hAnsiTheme="minorHAnsi"/>
+          <w:lang w:val="en-US"/>
+        </w:rPr>
+        <w:t>2015.05.28 22:04:16 - 2015.05.30 19:11:22</w:t>
+      </w:r>
+      <w:r>
+        <w:fldChar w:fldCharType="begin"/>
+      </w:r>
+      <w:r>
+        <w:rPr>
+          <w:lang w:val="en-US"/>
+        </w:rPr>
+        <w:instrText xml:space="preserve"> HYPE</w:instrText>
+      </w:r>
+      <w:r>
+        <w:rPr>
+          <w:lang w:val="en-US"/>
+        </w:rPr>
+        <w:instrText xml:space="preserve">RLINK "http://pcportal.org.ru/forum/60" \h </w:instrText>
+      </w:r>
+      <w:r>
+        <w:fldChar w:fldCharType="separate"/>
+      </w:r>
+      <w:r>
+        <w:rPr>
+          <w:rFonts w:asciiTheme="minorHAnsi" w:hAnsiTheme="minorHAnsi"/>
+          <w:lang w:val="en-US"/>
+        </w:rPr>
+        <w:t xml:space="preserve"> </w:t>
+      </w:r>
+      <w:r>
+        <w:rPr>
+          <w:rFonts w:asciiTheme="minorHAnsi" w:hAnsiTheme="minorHAnsi"/>
+          <w:lang w:val="en-US"/>
+        </w:rPr>
+        <w:fldChar w:fldCharType="end"/>
+      </w:r>
+      <w:r>
+        <w:fldChar w:fldCharType="begin"/>
+      </w:r>
+      <w:r>
+        <w:rPr>
+          <w:lang w:val="en-US"/>
+        </w:rPr>
+        <w:instrText xml:space="preserve"> HYPERLINK "http://pcportal.org.ru/forum/60" \h </w:instrText>
+      </w:r>
+      <w:r>
+        <w:fldChar w:fldCharType="separate"/>
+      </w:r>
+      <w:r>
+        <w:rPr>
+          <w:rFonts w:asciiTheme="minorHAnsi" w:hAnsiTheme="minorHAnsi"/>
+          <w:color w:val="1155CC"/>
+          <w:u w:val="single"/>
+          <w:lang w:val="en-US"/>
+        </w:rPr>
+        <w:t>Windows 10</w:t>
+      </w:r>
+      <w:r>
+        <w:rPr>
+          <w:rFonts w:asciiTheme="minorHAnsi" w:hAnsiTheme="minorHAnsi"/>
+          <w:color w:val="1155CC"/>
+          <w:u w:val="single"/>
+          <w:lang w:val="en-US"/>
+        </w:rPr>
+        <w:fldChar w:fldCharType="end"/>
+      </w:r>
+      <w:r>
+        <w:rPr>
+          <w:rFonts w:asciiTheme="minorHAnsi" w:hAnsiTheme="minorHAnsi"/>
+          <w:lang w:val="en-US"/>
+        </w:rPr>
+        <w:t xml:space="preserve"> Pro Insider Preview 10125</w:t>
+      </w:r>
+    </w:p>
+    <w:p>
+      <w:pPr>
+        <w:rPr>
+          <w:rFonts w:asciiTheme="minorHAnsi" w:hAnsiTheme="minorHAnsi"/>
+          <w:lang w:val="en-US"/>
+        </w:rPr>
+      </w:pPr>
+      <w:r>
+        <w:rPr>
+          <w:rFonts w:asciiTheme="minorHAnsi" w:hAnsiTheme="minorHAnsi"/>
+          <w:lang w:val="en-US"/>
+        </w:rPr>
+        <w:t>2015.05.30 20:16:43 - 2015.07.01 11:17:37</w:t>
+      </w:r>
+      <w:r>
+        <w:fldChar w:fldCharType="begin"/>
+      </w:r>
+      <w:r>
+        <w:rPr>
+          <w:lang w:val="en-US"/>
+        </w:rPr>
+        <w:instrText xml:space="preserve"> HYPERLINK "http://pcportal.org.ru/forum/60" \h </w:instrText>
+      </w:r>
+      <w:r>
+        <w:fldChar w:fldCharType="separate"/>
+      </w:r>
+      <w:r>
+        <w:rPr>
+          <w:rFonts w:asciiTheme="minorHAnsi" w:hAnsiTheme="minorHAnsi"/>
+          <w:lang w:val="en-US"/>
+        </w:rPr>
+        <w:t xml:space="preserve"> </w:t>
+      </w:r>
+      <w:r>
+        <w:rPr>
+          <w:rFonts w:asciiTheme="minorHAnsi" w:hAnsiTheme="minorHAnsi"/>
+          <w:lang w:val="en-US"/>
+        </w:rPr>
+        <w:fldChar w:fldCharType="end"/>
+      </w:r>
+      <w:r>
+        <w:fldChar w:fldCharType="begin"/>
+      </w:r>
+      <w:r>
+        <w:rPr>
+          <w:lang w:val="en-US"/>
+        </w:rPr>
+        <w:instrText xml:space="preserve"> HYPERLINK "http://pcportal.</w:instrText>
+      </w:r>
+      <w:r>
+        <w:rPr>
+          <w:lang w:val="en-US"/>
+        </w:rPr>
+        <w:instrText xml:space="preserve">org.ru/forum/60" \h </w:instrText>
+      </w:r>
+      <w:r>
+        <w:fldChar w:fldCharType="separate"/>
+      </w:r>
+      <w:r>
+        <w:rPr>
+          <w:rFonts w:asciiTheme="minorHAnsi" w:hAnsiTheme="minorHAnsi"/>
+          <w:color w:val="1155CC"/>
+          <w:u w:val="single"/>
+          <w:lang w:val="en-US"/>
+        </w:rPr>
+        <w:t>Windows 10</w:t>
+      </w:r>
+      <w:r>
+        <w:rPr>
+          <w:rFonts w:asciiTheme="minorHAnsi" w:hAnsiTheme="minorHAnsi"/>
+          <w:color w:val="1155CC"/>
+          <w:u w:val="single"/>
+          <w:lang w:val="en-US"/>
+        </w:rPr>
+        <w:fldChar w:fldCharType="end"/>
+      </w:r>
+      <w:r>
+        <w:rPr>
+          <w:rFonts w:asciiTheme="minorHAnsi" w:hAnsiTheme="minorHAnsi"/>
+          <w:lang w:val="en-US"/>
+        </w:rPr>
+        <w:t xml:space="preserve"> Pro Insider Preview 10130</w:t>
+      </w:r>
+    </w:p>
+    <w:p>
+      <w:pPr>
+        <w:rPr>
+          <w:rFonts w:asciiTheme="minorHAnsi" w:hAnsiTheme="minorHAnsi"/>
+          <w:lang w:val="en-US"/>
+        </w:rPr>
+      </w:pPr>
+      <w:r>
+        <w:rPr>
+          <w:rFonts w:asciiTheme="minorHAnsi" w:hAnsiTheme="minorHAnsi"/>
+          <w:lang w:val="en-US"/>
+        </w:rPr>
+        <w:t>2015.07.01 12:11:53 - 2015.07.01 13:25:29</w:t>
+      </w:r>
+      <w:r>
+        <w:fldChar w:fldCharType="begin"/>
+      </w:r>
+      <w:r>
+        <w:rPr>
+          <w:lang w:val="en-US"/>
+        </w:rPr>
+        <w:instrText xml:space="preserve"> HYPERLINK "http://pcportal.org.ru/forum/60" \h </w:instrText>
+      </w:r>
+      <w:r>
+        <w:fldChar w:fldCharType="separate"/>
+      </w:r>
+      <w:r>
+        <w:rPr>
+          <w:rFonts w:asciiTheme="minorHAnsi" w:hAnsiTheme="minorHAnsi"/>
+          <w:lang w:val="en-US"/>
+        </w:rPr>
+        <w:t xml:space="preserve"> </w:t>
+      </w:r>
+      <w:r>
+        <w:rPr>
+          <w:rFonts w:asciiTheme="minorHAnsi" w:hAnsiTheme="minorHAnsi"/>
+          <w:lang w:val="en-US"/>
+        </w:rPr>
+        <w:fldChar w:fldCharType="end"/>
+      </w:r>
+      <w:r>
+        <w:fldChar w:fldCharType="begin"/>
+      </w:r>
+      <w:r>
+        <w:rPr>
+          <w:lang w:val="en-US"/>
+        </w:rPr>
+        <w:instrText xml:space="preserve"> HYPERLINK "http://pcportal.org.ru/forum/60" \h </w:instrText>
+      </w:r>
+      <w:r>
+        <w:fldChar w:fldCharType="separate"/>
+      </w:r>
+      <w:r>
+        <w:rPr>
+          <w:rFonts w:asciiTheme="minorHAnsi" w:hAnsiTheme="minorHAnsi"/>
+          <w:color w:val="1155CC"/>
+          <w:u w:val="single"/>
+          <w:lang w:val="en-US"/>
+        </w:rPr>
+        <w:t>Windows 10</w:t>
+      </w:r>
+      <w:r>
+        <w:rPr>
+          <w:rFonts w:asciiTheme="minorHAnsi" w:hAnsiTheme="minorHAnsi"/>
+          <w:color w:val="1155CC"/>
+          <w:u w:val="single"/>
+          <w:lang w:val="en-US"/>
+        </w:rPr>
+        <w:fldChar w:fldCharType="end"/>
+      </w:r>
+      <w:r>
+        <w:rPr>
+          <w:rFonts w:asciiTheme="minorHAnsi" w:hAnsiTheme="minorHAnsi"/>
+          <w:lang w:val="en-US"/>
+        </w:rPr>
+        <w:t xml:space="preserve"> Pro Insider Preview 10158</w:t>
+      </w:r>
+    </w:p>
+    <w:p>
+      <w:pPr>
+        <w:rPr>
+          <w:rFonts w:asciiTheme="minorHAnsi" w:hAnsiTheme="minorHAnsi"/>
+          <w:lang w:val="en-US"/>
+        </w:rPr>
+      </w:pPr>
+      <w:r>
+        <w:rPr>
+          <w:rFonts w:asciiTheme="minorHAnsi" w:hAnsiTheme="minorHAnsi"/>
+          <w:lang w:val="en-US"/>
+        </w:rPr>
+        <w:t>2015.07.01 23:22:08 - 2015.07.03 22:25:40</w:t>
+      </w:r>
+      <w:r>
+        <w:fldChar w:fldCharType="begin"/>
+      </w:r>
+      <w:r>
+        <w:rPr>
+          <w:lang w:val="en-US"/>
+        </w:rPr>
+        <w:instrText xml:space="preserve"> HYPERLINK "http://pcportal.org.ru/forum/60" \h </w:instrText>
+      </w:r>
+      <w:r>
+        <w:fldChar w:fldCharType="separate"/>
+      </w:r>
+      <w:r>
+        <w:rPr>
+          <w:rFonts w:asciiTheme="minorHAnsi" w:hAnsiTheme="minorHAnsi"/>
+          <w:lang w:val="en-US"/>
+        </w:rPr>
+        <w:t xml:space="preserve"> </w:t>
+      </w:r>
+      <w:r>
+        <w:rPr>
+          <w:rFonts w:asciiTheme="minorHAnsi" w:hAnsiTheme="minorHAnsi"/>
+          <w:lang w:val="en-US"/>
+        </w:rPr>
+        <w:fldChar w:fldCharType="end"/>
+      </w:r>
+      <w:r>
+        <w:fldChar w:fldCharType="begin"/>
+      </w:r>
+      <w:r>
+        <w:rPr>
+          <w:lang w:val="en-US"/>
+        </w:rPr>
+        <w:instrText xml:space="preserve"> HYPERLINK "http://pcportal.org.ru/forum/60" \h </w:instrText>
+      </w:r>
+      <w:r>
+        <w:fldChar w:fldCharType="separate"/>
+      </w:r>
+      <w:r>
+        <w:rPr>
+          <w:rFonts w:asciiTheme="minorHAnsi" w:hAnsiTheme="minorHAnsi"/>
+          <w:color w:val="1155CC"/>
+          <w:u w:val="single"/>
+          <w:lang w:val="en-US"/>
+        </w:rPr>
+        <w:t>Windows 10</w:t>
+      </w:r>
+      <w:r>
+        <w:rPr>
+          <w:rFonts w:asciiTheme="minorHAnsi" w:hAnsiTheme="minorHAnsi"/>
+          <w:color w:val="1155CC"/>
+          <w:u w:val="single"/>
+          <w:lang w:val="en-US"/>
+        </w:rPr>
+        <w:fldChar w:fldCharType="end"/>
+      </w:r>
+      <w:r>
+        <w:rPr>
+          <w:rFonts w:asciiTheme="minorHAnsi" w:hAnsiTheme="minorHAnsi"/>
+          <w:lang w:val="en-US"/>
+        </w:rPr>
+        <w:t xml:space="preserve"> Pro Insider Preview 10159</w:t>
+      </w:r>
+    </w:p>
+    <w:p>
+      <w:pPr>
+        <w:rPr>
+          <w:rFonts w:asciiTheme="minorHAnsi" w:hAnsiTheme="minorHAnsi"/>
+          <w:lang w:val="en-US"/>
+        </w:rPr>
+      </w:pPr>
+      <w:r>
+        <w:rPr>
+          <w:rFonts w:asciiTheme="minorHAnsi" w:hAnsiTheme="minorHAnsi"/>
+          <w:lang w:val="en-US"/>
+        </w:rPr>
+        <w:t>2015.07.03 23:21:16 - 2015.07.09 24:24:29</w:t>
+      </w:r>
+      <w:r>
+        <w:fldChar w:fldCharType="begin"/>
+      </w:r>
+      <w:r>
+        <w:rPr>
+          <w:lang w:val="en-US"/>
+        </w:rPr>
+        <w:instrText xml:space="preserve"> HYPERLINK "http://pcportal.org.ru/forum/60" \h </w:instrText>
+      </w:r>
+      <w:r>
+        <w:fldChar w:fldCharType="separate"/>
+      </w:r>
+      <w:r>
+        <w:rPr>
+          <w:rFonts w:asciiTheme="minorHAnsi" w:hAnsiTheme="minorHAnsi"/>
+          <w:lang w:val="en-US"/>
+        </w:rPr>
+        <w:t xml:space="preserve"> </w:t>
+      </w:r>
+      <w:r>
+        <w:rPr>
+          <w:rFonts w:asciiTheme="minorHAnsi" w:hAnsiTheme="minorHAnsi"/>
+          <w:lang w:val="en-US"/>
+        </w:rPr>
+        <w:fldChar w:fldCharType="end"/>
+      </w:r>
+      <w:r>
+        <w:fldChar w:fldCharType="begin"/>
+      </w:r>
+      <w:r>
+        <w:rPr>
+          <w:lang w:val="en-US"/>
+        </w:rPr>
+        <w:instrText xml:space="preserve"> HYPERLINK "http://pcportal.org.ru/forum/60" \h </w:instrText>
+      </w:r>
+      <w:r>
+        <w:fldChar w:fldCharType="separate"/>
+      </w:r>
+      <w:r>
+        <w:rPr>
+          <w:rFonts w:asciiTheme="minorHAnsi" w:hAnsiTheme="minorHAnsi"/>
+          <w:color w:val="1155CC"/>
+          <w:u w:val="single"/>
+          <w:lang w:val="en-US"/>
+        </w:rPr>
+        <w:t>Windows 10</w:t>
+      </w:r>
+      <w:r>
+        <w:rPr>
+          <w:rFonts w:asciiTheme="minorHAnsi" w:hAnsiTheme="minorHAnsi"/>
+          <w:color w:val="1155CC"/>
+          <w:u w:val="single"/>
+          <w:lang w:val="en-US"/>
+        </w:rPr>
+        <w:fldChar w:fldCharType="end"/>
+      </w:r>
+      <w:r>
+        <w:rPr>
+          <w:rFonts w:asciiTheme="minorHAnsi" w:hAnsiTheme="minorHAnsi"/>
+          <w:lang w:val="en-US"/>
+        </w:rPr>
+        <w:t xml:space="preserve"> Pro Insider Preview 10162</w:t>
+      </w:r>
+    </w:p>
+    <w:p>
+      <w:pPr>
+        <w:rPr>
+          <w:rFonts w:asciiTheme="minorHAnsi" w:hAnsiTheme="minorHAnsi"/>
+        </w:rPr>
+      </w:pPr>
+      <w:r>
+        <w:rPr>
+          <w:rFonts w:asciiTheme="minorHAnsi" w:hAnsiTheme="minorHAnsi"/>
+        </w:rPr>
+        <w:t>2015.07.10 01:21:50 -</w:t>
+      </w:r>
       <w:hyperlink r:id="rId19">
-        <w:r>
-          <w:rPr>
-            <w:rFonts w:asciiTheme="minorHAnsi" w:hAnsiTheme="minorHAnsi"/>
-            <w:color w:val="1155CC"/>
-            <w:u w:val="single"/>
-            <w:lang w:val="en-US"/>
-          </w:rPr>
-          <w:t>Windows 8.1</w:t>
-        </w:r>
-      </w:hyperlink>
-      <w:r>
-        <w:rPr>
-          <w:rFonts w:asciiTheme="minorHAnsi" w:hAnsiTheme="minorHAnsi"/>
-          <w:lang w:val="en-US"/>
-        </w:rPr>
-        <w:t xml:space="preserve"> Pro 9600</w:t>
-      </w:r>
-    </w:p>
-    <w:p>
-      <w:pPr>
-        <w:rPr>
-          <w:rFonts w:asciiTheme="minorHAnsi" w:hAnsiTheme="minorHAnsi"/>
-          <w:lang w:val="en-US"/>
-        </w:rPr>
-      </w:pPr>
-      <w:r>
-        <w:rPr>
-          <w:rFonts w:asciiTheme="minorHAnsi" w:hAnsiTheme="minorHAnsi"/>
-          <w:lang w:val="en-US"/>
-        </w:rPr>
-        <w:t>2015.03.31 16:26:15 - 2015.04.23 02:56:17</w:t>
-      </w:r>
-      <w:hyperlink r:id="rId20">
-        <w:r>
-          <w:rPr>
-            <w:rFonts w:asciiTheme="minorHAnsi" w:hAnsiTheme="minorHAnsi"/>
-            <w:lang w:val="en-US"/>
-          </w:rPr>
-          <w:t xml:space="preserve"> </w:t>
-        </w:r>
-      </w:hyperlink>
-      <w:hyperlink r:id="rId21">
-        <w:r>
-          <w:rPr>
-            <w:rFonts w:asciiTheme="minorHAnsi" w:hAnsiTheme="minorHAnsi"/>
-            <w:color w:val="1155CC"/>
-            <w:u w:val="single"/>
-            <w:lang w:val="en-US"/>
-          </w:rPr>
-          <w:t>Windows 10</w:t>
-        </w:r>
-      </w:hyperlink>
-      <w:r>
-        <w:rPr>
-          <w:rFonts w:asciiTheme="minorHAnsi" w:hAnsiTheme="minorHAnsi"/>
-          <w:lang w:val="en-US"/>
-        </w:rPr>
-        <w:t xml:space="preserve"> Pro Technical Preview 10049</w:t>
-      </w:r>
-    </w:p>
-    <w:p>
-      <w:pPr>
-        <w:rPr>
-          <w:rFonts w:asciiTheme="minorHAnsi" w:hAnsiTheme="minorHAnsi"/>
-          <w:lang w:val="en-US"/>
-        </w:rPr>
-      </w:pPr>
-      <w:r>
-        <w:rPr>
-          <w:rFonts w:asciiTheme="minorHAnsi" w:hAnsiTheme="minorHAnsi"/>
-          <w:lang w:val="en-US"/>
-        </w:rPr>
-        <w:t>2015.04.23 03:44:13 - 2015.04.29 06:36:13</w:t>
-      </w:r>
-      <w:hyperlink r:id="rId22">
-        <w:r>
-          <w:rPr>
-            <w:rFonts w:asciiTheme="minorHAnsi" w:hAnsiTheme="minorHAnsi"/>
-            <w:lang w:val="en-US"/>
-          </w:rPr>
-          <w:t xml:space="preserve"> </w:t>
-        </w:r>
-      </w:hyperlink>
-      <w:hyperlink r:id="rId23">
-        <w:r>
-          <w:rPr>
-            <w:rFonts w:asciiTheme="minorHAnsi" w:hAnsiTheme="minorHAnsi"/>
-            <w:color w:val="1155CC"/>
-            <w:u w:val="single"/>
-            <w:lang w:val="en-US"/>
-          </w:rPr>
-          <w:t>Windows 10</w:t>
-        </w:r>
-      </w:hyperlink>
-      <w:r>
-        <w:rPr>
-          <w:rFonts w:asciiTheme="minorHAnsi" w:hAnsiTheme="minorHAnsi"/>
-          <w:lang w:val="en-US"/>
-        </w:rPr>
-        <w:t xml:space="preserve"> Pro Technical Preview 10061</w:t>
-      </w:r>
-    </w:p>
-    <w:p>
-      <w:pPr>
-        <w:rPr>
-          <w:rFonts w:asciiTheme="minorHAnsi" w:hAnsiTheme="minorHAnsi"/>
-          <w:lang w:val="en-US"/>
-        </w:rPr>
-      </w:pPr>
-      <w:r>
-        <w:rPr>
-          <w:rFonts w:asciiTheme="minorHAnsi" w:hAnsiTheme="minorHAnsi"/>
-          <w:lang w:val="en-US"/>
-        </w:rPr>
-        <w:t>2015.04.29 07:25:43 - 2015.05.21 11:32:07</w:t>
-      </w:r>
-      <w:hyperlink r:id="rId24">
-        <w:r>
-          <w:rPr>
-            <w:rFonts w:asciiTheme="minorHAnsi" w:hAnsiTheme="minorHAnsi"/>
-            <w:lang w:val="en-US"/>
-          </w:rPr>
-          <w:t xml:space="preserve"> </w:t>
-        </w:r>
-      </w:hyperlink>
-      <w:hyperlink r:id="rId25">
-        <w:r>
-          <w:rPr>
-            <w:rFonts w:asciiTheme="minorHAnsi" w:hAnsiTheme="minorHAnsi"/>
-            <w:color w:val="1155CC"/>
-            <w:u w:val="single"/>
-            <w:lang w:val="en-US"/>
-          </w:rPr>
-          <w:t>Windows 10</w:t>
-        </w:r>
-      </w:hyperlink>
-      <w:r>
-        <w:rPr>
-          <w:rFonts w:asciiTheme="minorHAnsi" w:hAnsiTheme="minorHAnsi"/>
-          <w:lang w:val="en-US"/>
-        </w:rPr>
-        <w:t xml:space="preserve"> Pro Insider Preview 10074</w:t>
-      </w:r>
-    </w:p>
-    <w:p>
-      <w:pPr>
-        <w:rPr>
-          <w:rFonts w:asciiTheme="minorHAnsi" w:hAnsiTheme="minorHAnsi"/>
-          <w:lang w:val="en-US"/>
-        </w:rPr>
-      </w:pPr>
-      <w:r>
-        <w:rPr>
-          <w:rFonts w:asciiTheme="minorHAnsi" w:hAnsiTheme="minorHAnsi"/>
-          <w:lang w:val="en-US"/>
-        </w:rPr>
-        <w:t>2015.05.21 14:21:40 - 2015.05.28 21:13:37</w:t>
-      </w:r>
-      <w:hyperlink r:id="rId26">
-        <w:r>
-          <w:rPr>
-            <w:rFonts w:asciiTheme="minorHAnsi" w:hAnsiTheme="minorHAnsi"/>
-            <w:lang w:val="en-US"/>
-          </w:rPr>
-          <w:t xml:space="preserve"> </w:t>
-        </w:r>
-      </w:hyperlink>
-      <w:hyperlink r:id="rId27">
-        <w:r>
-          <w:rPr>
-            <w:rFonts w:asciiTheme="minorHAnsi" w:hAnsiTheme="minorHAnsi"/>
-            <w:color w:val="1155CC"/>
-            <w:u w:val="single"/>
-            <w:lang w:val="en-US"/>
-          </w:rPr>
-          <w:t>Windows 10</w:t>
-        </w:r>
-      </w:hyperlink>
-      <w:r>
-        <w:rPr>
-          <w:rFonts w:asciiTheme="minorHAnsi" w:hAnsiTheme="minorHAnsi"/>
-          <w:lang w:val="en-US"/>
-        </w:rPr>
-        <w:t xml:space="preserve"> Pro Insider Preview 10122</w:t>
-      </w:r>
-    </w:p>
-    <w:p>
-      <w:pPr>
-        <w:rPr>
-          <w:rFonts w:asciiTheme="minorHAnsi" w:hAnsiTheme="minorHAnsi"/>
-          <w:lang w:val="en-US"/>
-        </w:rPr>
-      </w:pPr>
-      <w:r>
-        <w:rPr>
-          <w:rFonts w:asciiTheme="minorHAnsi" w:hAnsiTheme="minorHAnsi"/>
-          <w:lang w:val="en-US"/>
-        </w:rPr>
-        <w:t>2015.05.28 22:04:16 - 2015.05.30 19:11:22</w:t>
-      </w:r>
-      <w:hyperlink r:id="rId28">
-        <w:r>
-          <w:rPr>
-            <w:rFonts w:asciiTheme="minorHAnsi" w:hAnsiTheme="minorHAnsi"/>
-            <w:lang w:val="en-US"/>
-          </w:rPr>
-          <w:t xml:space="preserve"> </w:t>
-        </w:r>
-      </w:hyperlink>
-      <w:hyperlink r:id="rId29">
-        <w:r>
-          <w:rPr>
-            <w:rFonts w:asciiTheme="minorHAnsi" w:hAnsiTheme="minorHAnsi"/>
-            <w:color w:val="1155CC"/>
-            <w:u w:val="single"/>
-            <w:lang w:val="en-US"/>
-          </w:rPr>
-          <w:t>Windows 10</w:t>
-        </w:r>
-      </w:hyperlink>
-      <w:r>
-        <w:rPr>
-          <w:rFonts w:asciiTheme="minorHAnsi" w:hAnsiTheme="minorHAnsi"/>
-          <w:lang w:val="en-US"/>
-        </w:rPr>
-        <w:t xml:space="preserve"> Pro Insider Preview 10125</w:t>
-      </w:r>
-    </w:p>
-    <w:p>
-      <w:pPr>
-        <w:rPr>
-          <w:rFonts w:asciiTheme="minorHAnsi" w:hAnsiTheme="minorHAnsi"/>
-          <w:lang w:val="en-US"/>
-        </w:rPr>
-      </w:pPr>
-      <w:r>
-        <w:rPr>
-          <w:rFonts w:asciiTheme="minorHAnsi" w:hAnsiTheme="minorHAnsi"/>
-          <w:lang w:val="en-US"/>
-        </w:rPr>
-        <w:t>2015.05.30 20:16:43 - 2015.07.01 11:17:37</w:t>
-      </w:r>
-      <w:hyperlink r:id="rId30">
-        <w:r>
-          <w:rPr>
-            <w:rFonts w:asciiTheme="minorHAnsi" w:hAnsiTheme="minorHAnsi"/>
-            <w:lang w:val="en-US"/>
-          </w:rPr>
-          <w:t xml:space="preserve"> </w:t>
-        </w:r>
-      </w:hyperlink>
-      <w:hyperlink r:id="rId31">
-        <w:r>
-          <w:rPr>
-            <w:rFonts w:asciiTheme="minorHAnsi" w:hAnsiTheme="minorHAnsi"/>
-            <w:color w:val="1155CC"/>
-            <w:u w:val="single"/>
-            <w:lang w:val="en-US"/>
-          </w:rPr>
-          <w:t>Windows 10</w:t>
-        </w:r>
-      </w:hyperlink>
-      <w:r>
-        <w:rPr>
-          <w:rFonts w:asciiTheme="minorHAnsi" w:hAnsiTheme="minorHAnsi"/>
-          <w:lang w:val="en-US"/>
-        </w:rPr>
-        <w:t xml:space="preserve"> Pro Insider Preview 10130</w:t>
-      </w:r>
-    </w:p>
-    <w:p>
-      <w:pPr>
-        <w:rPr>
-          <w:rFonts w:asciiTheme="minorHAnsi" w:hAnsiTheme="minorHAnsi"/>
-          <w:lang w:val="en-US"/>
-        </w:rPr>
-      </w:pPr>
-      <w:r>
-        <w:rPr>
-          <w:rFonts w:asciiTheme="minorHAnsi" w:hAnsiTheme="minorHAnsi"/>
-          <w:lang w:val="en-US"/>
-        </w:rPr>
-        <w:t>2015.07.01 12:11:53 - 2015.07.01 13:25:29</w:t>
-      </w:r>
-      <w:hyperlink r:id="rId32">
-        <w:r>
-          <w:rPr>
-            <w:rFonts w:asciiTheme="minorHAnsi" w:hAnsiTheme="minorHAnsi"/>
-            <w:lang w:val="en-US"/>
-          </w:rPr>
-          <w:t xml:space="preserve"> </w:t>
-        </w:r>
-      </w:hyperlink>
-      <w:hyperlink r:id="rId33">
-        <w:r>
-          <w:rPr>
-            <w:rFonts w:asciiTheme="minorHAnsi" w:hAnsiTheme="minorHAnsi"/>
-            <w:color w:val="1155CC"/>
-            <w:u w:val="single"/>
-            <w:lang w:val="en-US"/>
-          </w:rPr>
-          <w:t>Windows 10</w:t>
-        </w:r>
-      </w:hyperlink>
-      <w:r>
-        <w:rPr>
-          <w:rFonts w:asciiTheme="minorHAnsi" w:hAnsiTheme="minorHAnsi"/>
-          <w:lang w:val="en-US"/>
-        </w:rPr>
-        <w:t xml:space="preserve"> Pro Insider Preview 10158</w:t>
-      </w:r>
-    </w:p>
-    <w:p>
-      <w:pPr>
-        <w:rPr>
-          <w:rFonts w:asciiTheme="minorHAnsi" w:hAnsiTheme="minorHAnsi"/>
-          <w:lang w:val="en-US"/>
-        </w:rPr>
-      </w:pPr>
-      <w:r>
-        <w:rPr>
-          <w:rFonts w:asciiTheme="minorHAnsi" w:hAnsiTheme="minorHAnsi"/>
-          <w:lang w:val="en-US"/>
-        </w:rPr>
-        <w:t>2015.07.01 23:22:08 - 2015.07.03 22:25:40</w:t>
-      </w:r>
-      <w:hyperlink r:id="rId34">
-        <w:r>
-          <w:rPr>
-            <w:rFonts w:asciiTheme="minorHAnsi" w:hAnsiTheme="minorHAnsi"/>
-            <w:lang w:val="en-US"/>
-          </w:rPr>
-          <w:t xml:space="preserve"> </w:t>
-        </w:r>
-      </w:hyperlink>
-      <w:hyperlink r:id="rId35">
-        <w:r>
-          <w:rPr>
-            <w:rFonts w:asciiTheme="minorHAnsi" w:hAnsiTheme="minorHAnsi"/>
-            <w:color w:val="1155CC"/>
-            <w:u w:val="single"/>
-            <w:lang w:val="en-US"/>
-          </w:rPr>
-          <w:t>Windows 10</w:t>
-        </w:r>
-      </w:hyperlink>
-      <w:r>
-        <w:rPr>
-          <w:rFonts w:asciiTheme="minorHAnsi" w:hAnsiTheme="minorHAnsi"/>
-          <w:lang w:val="en-US"/>
-        </w:rPr>
-        <w:t xml:space="preserve"> Pro Insider Preview 10159</w:t>
-      </w:r>
-    </w:p>
-    <w:p>
-      <w:pPr>
-        <w:rPr>
-          <w:rFonts w:asciiTheme="minorHAnsi" w:hAnsiTheme="minorHAnsi"/>
-          <w:lang w:val="en-US"/>
-        </w:rPr>
-      </w:pPr>
-      <w:r>
-        <w:rPr>
-          <w:rFonts w:asciiTheme="minorHAnsi" w:hAnsiTheme="minorHAnsi"/>
-          <w:lang w:val="en-US"/>
-        </w:rPr>
-        <w:t>2015.07.03 23:21:16 - 2015.07.09 24:24:29</w:t>
-      </w:r>
-      <w:hyperlink r:id="rId36">
-        <w:r>
-          <w:rPr>
-            <w:rFonts w:asciiTheme="minorHAnsi" w:hAnsiTheme="minorHAnsi"/>
-            <w:lang w:val="en-US"/>
-          </w:rPr>
-          <w:t xml:space="preserve"> </w:t>
-        </w:r>
-      </w:hyperlink>
-      <w:hyperlink r:id="rId37">
-        <w:r>
-          <w:rPr>
-            <w:rFonts w:asciiTheme="minorHAnsi" w:hAnsiTheme="minorHAnsi"/>
-            <w:color w:val="1155CC"/>
-            <w:u w:val="single"/>
-            <w:lang w:val="en-US"/>
-          </w:rPr>
-          <w:t>Windows 10</w:t>
-        </w:r>
-      </w:hyperlink>
-      <w:r>
-        <w:rPr>
-          <w:rFonts w:asciiTheme="minorHAnsi" w:hAnsiTheme="minorHAnsi"/>
-          <w:lang w:val="en-US"/>
-        </w:rPr>
-        <w:t xml:space="preserve"> Pro Insider Preview 10162</w:t>
-      </w:r>
-    </w:p>
-    <w:p>
-      <w:pPr>
-        <w:rPr>
-          <w:rFonts w:asciiTheme="minorHAnsi" w:hAnsiTheme="minorHAnsi"/>
-        </w:rPr>
-      </w:pPr>
-      <w:r>
-        <w:rPr>
-          <w:rFonts w:asciiTheme="minorHAnsi" w:hAnsiTheme="minorHAnsi"/>
-        </w:rPr>
-        <w:t>2015.07.10 01:21:50 -</w:t>
-      </w:r>
-      <w:hyperlink r:id="rId38">
         <w:r>
           <w:rPr>
             <w:rFonts w:asciiTheme="minorHAnsi" w:hAnsiTheme="minorHAnsi"/>
@@ -14559,7 +16062,7 @@
           <w:t xml:space="preserve"> </w:t>
         </w:r>
       </w:hyperlink>
-      <w:hyperlink r:id="rId39">
+      <w:hyperlink r:id="rId20">
         <w:proofErr w:type="spellStart"/>
         <w:r>
           <w:rPr>
@@ -14683,7 +16186,7 @@
       </w:r>
     </w:p>
     <w:sectPr>
-      <w:headerReference w:type="default" r:id="rId40"/>
+      <w:headerReference w:type="default" r:id="rId21"/>
       <w:pgSz w:w="11909" w:h="16834"/>
       <w:pgMar w:top="1440" w:right="1440" w:bottom="1440" w:left="1440" w:header="720" w:footer="720" w:gutter="0"/>
       <w:pgNumType w:start="1"/>
@@ -14753,6 +16256,7 @@
         <w:docPartUnique/>
       </w:docPartObj>
     </w:sdtPr>
+    <w:sdtEndPr/>
     <w:sdtContent>
       <w:p>
         <w:pPr>
@@ -14772,7 +16276,7 @@
           <w:rPr>
             <w:noProof/>
           </w:rPr>
-          <w:t>21</w:t>
+          <w:t>20</w:t>
         </w:r>
         <w:r>
           <w:fldChar w:fldCharType="end"/>
@@ -15362,12 +16866,6 @@
     <w:tblPr>
       <w:tblStyleRowBandSize w:val="1"/>
       <w:tblStyleColBandSize w:val="1"/>
-      <w:tblCellMar>
-        <w:top w:w="0" w:type="dxa"/>
-        <w:left w:w="0" w:type="dxa"/>
-        <w:bottom w:w="0" w:type="dxa"/>
-        <w:right w:w="0" w:type="dxa"/>
-      </w:tblCellMar>
     </w:tblPr>
   </w:style>
   <w:style w:type="table" w:customStyle="1" w:styleId="a6">
@@ -15375,12 +16873,6 @@
     <w:tblPr>
       <w:tblStyleRowBandSize w:val="1"/>
       <w:tblStyleColBandSize w:val="1"/>
-      <w:tblCellMar>
-        <w:top w:w="0" w:type="dxa"/>
-        <w:left w:w="0" w:type="dxa"/>
-        <w:bottom w:w="0" w:type="dxa"/>
-        <w:right w:w="0" w:type="dxa"/>
-      </w:tblCellMar>
     </w:tblPr>
   </w:style>
   <w:style w:type="table" w:customStyle="1" w:styleId="a7">
@@ -15388,12 +16880,6 @@
     <w:tblPr>
       <w:tblStyleRowBandSize w:val="1"/>
       <w:tblStyleColBandSize w:val="1"/>
-      <w:tblCellMar>
-        <w:top w:w="0" w:type="dxa"/>
-        <w:left w:w="0" w:type="dxa"/>
-        <w:bottom w:w="0" w:type="dxa"/>
-        <w:right w:w="0" w:type="dxa"/>
-      </w:tblCellMar>
     </w:tblPr>
   </w:style>
   <w:style w:type="paragraph" w:styleId="a8">

</xml_diff>

<commit_message>
new file:   AnswerToRemarkAtHABR.txt  	new file:   CurrentVersion10240.reg  	modified:   EnumerateDevicesAndVolumes.docx  	modified:   EnumerateDevicesAndVolumes.pdf  	new file:   MountedDevices10240.reg
</commit_message>
<xml_diff>
--- a/EnumerateDevicesAndVolumes.docx
+++ b/EnumerateDevicesAndVolumes.docx
@@ -10,8 +10,6 @@
           <w:rFonts w:asciiTheme="minorHAnsi" w:hAnsiTheme="minorHAnsi"/>
         </w:rPr>
       </w:pPr>
-      <w:bookmarkStart w:id="0" w:name="_GoBack"/>
-      <w:bookmarkEnd w:id="0"/>
       <w:r>
         <w:rPr>
           <w:rFonts w:asciiTheme="minorHAnsi" w:hAnsiTheme="minorHAnsi"/>
@@ -8309,6 +8307,7 @@
         </w:rPr>
         <w:t>"=</w:t>
       </w:r>
+      <w:proofErr w:type="spellStart"/>
       <w:r>
         <w:rPr>
           <w:rFonts w:asciiTheme="minorHAnsi" w:eastAsia="Courier New" w:hAnsiTheme="minorHAnsi" w:cs="Courier New"/>
@@ -8319,6 +8318,7 @@
         </w:rPr>
         <w:t>dword</w:t>
       </w:r>
+      <w:proofErr w:type="spellEnd"/>
       <w:r>
         <w:rPr>
           <w:rFonts w:asciiTheme="minorHAnsi" w:eastAsia="Courier New" w:hAnsiTheme="minorHAnsi" w:cs="Courier New"/>
@@ -10954,7 +10954,50 @@
           <w:sz w:val="16"/>
           <w:szCs w:val="16"/>
         </w:rPr>
-        <w:t>6500360066003600650036003900360033007d002300300030\ f6e</w:t>
+        <w:t>6500360066003600650036003900360033007</w:t>
+      </w:r>
+      <w:r>
+        <w:rPr>
+          <w:rFonts w:ascii="Courier New" w:hAnsi="Courier New" w:cs="Courier New"/>
+          <w:sz w:val="16"/>
+          <w:szCs w:val="16"/>
+          <w:lang w:val="en-US"/>
+        </w:rPr>
+        <w:t>d</w:t>
+      </w:r>
+      <w:r>
+        <w:rPr>
+          <w:rFonts w:ascii="Courier New" w:hAnsi="Courier New" w:cs="Courier New"/>
+          <w:sz w:val="16"/>
+          <w:szCs w:val="16"/>
+        </w:rPr>
+        <w:t xml:space="preserve">002300300030\ </w:t>
+      </w:r>
+      <w:r>
+        <w:rPr>
+          <w:rFonts w:ascii="Courier New" w:hAnsi="Courier New" w:cs="Courier New"/>
+          <w:sz w:val="16"/>
+          <w:szCs w:val="16"/>
+          <w:lang w:val="en-US"/>
+        </w:rPr>
+        <w:t>f</w:t>
+      </w:r>
+      <w:r>
+        <w:rPr>
+          <w:rFonts w:ascii="Courier New" w:hAnsi="Courier New" w:cs="Courier New"/>
+          <w:sz w:val="16"/>
+          <w:szCs w:val="16"/>
+        </w:rPr>
+        <w:t>6</w:t>
+      </w:r>
+      <w:r>
+        <w:rPr>
+          <w:rFonts w:ascii="Courier New" w:hAnsi="Courier New" w:cs="Courier New"/>
+          <w:sz w:val="16"/>
+          <w:szCs w:val="16"/>
+          <w:lang w:val="en-US"/>
+        </w:rPr>
+        <w:t>e</w:t>
       </w:r>
       <w:proofErr w:type="gramStart"/>
       <w:r>
@@ -11006,6 +11049,591 @@
           <w:sz w:val="16"/>
           <w:szCs w:val="16"/>
         </w:rPr>
+        <w:t xml:space="preserve">  3000300023007</w:t>
+      </w:r>
+      <w:r>
+        <w:rPr>
+          <w:rFonts w:ascii="Courier New" w:hAnsi="Courier New" w:cs="Courier New"/>
+          <w:sz w:val="16"/>
+          <w:szCs w:val="16"/>
+          <w:lang w:val="en-US"/>
+        </w:rPr>
+        <w:t>b</w:t>
+      </w:r>
+      <w:r>
+        <w:rPr>
+          <w:rFonts w:ascii="Courier New" w:hAnsi="Courier New" w:cs="Courier New"/>
+          <w:sz w:val="16"/>
+          <w:szCs w:val="16"/>
+        </w:rPr>
+        <w:t>00350033006600350036003300300064002</w:t>
+      </w:r>
+      <w:r>
+        <w:rPr>
+          <w:rFonts w:ascii="Courier New" w:hAnsi="Courier New" w:cs="Courier New"/>
+          <w:sz w:val="16"/>
+          <w:szCs w:val="16"/>
+          <w:lang w:val="en-US"/>
+        </w:rPr>
+        <w:t>d</w:t>
+      </w:r>
+      <w:r>
+        <w:rPr>
+          <w:rFonts w:ascii="Courier New" w:hAnsi="Courier New" w:cs="Courier New"/>
+          <w:sz w:val="16"/>
+          <w:szCs w:val="16"/>
+        </w:rPr>
+        <w:t>\ 00</w:t>
+      </w:r>
+      <w:proofErr w:type="gramStart"/>
+      <w:r>
+        <w:rPr>
+          <w:rFonts w:ascii="Courier New" w:hAnsi="Courier New" w:cs="Courier New"/>
+          <w:sz w:val="16"/>
+          <w:szCs w:val="16"/>
+        </w:rPr>
+        <w:t>#{</w:t>
+      </w:r>
+      <w:proofErr w:type="gramEnd"/>
+      <w:r>
+        <w:rPr>
+          <w:rFonts w:ascii="Courier New" w:hAnsi="Courier New" w:cs="Courier New"/>
+          <w:sz w:val="16"/>
+          <w:szCs w:val="16"/>
+        </w:rPr>
+        <w:t>5</w:t>
+      </w:r>
+    </w:p>
+    <w:p>
+      <w:pPr>
+        <w:rPr>
+          <w:rFonts w:ascii="Courier New" w:hAnsi="Courier New" w:cs="Courier New"/>
+          <w:sz w:val="16"/>
+          <w:szCs w:val="16"/>
+        </w:rPr>
+      </w:pPr>
+      <w:r>
+        <w:rPr>
+          <w:rFonts w:ascii="Courier New" w:hAnsi="Courier New" w:cs="Courier New"/>
+          <w:sz w:val="16"/>
+          <w:szCs w:val="16"/>
+        </w:rPr>
+        <w:t xml:space="preserve">  0062003600620066002</w:t>
+      </w:r>
+      <w:r>
+        <w:rPr>
+          <w:rFonts w:ascii="Courier New" w:hAnsi="Courier New" w:cs="Courier New"/>
+          <w:sz w:val="16"/>
+          <w:szCs w:val="16"/>
+          <w:lang w:val="en-US"/>
+        </w:rPr>
+        <w:t>d</w:t>
+      </w:r>
+      <w:r>
+        <w:rPr>
+          <w:rFonts w:ascii="Courier New" w:hAnsi="Courier New" w:cs="Courier New"/>
+          <w:sz w:val="16"/>
+          <w:szCs w:val="16"/>
+        </w:rPr>
+        <w:t>0031003100640030002</w:t>
+      </w:r>
+      <w:r>
+        <w:rPr>
+          <w:rFonts w:ascii="Courier New" w:hAnsi="Courier New" w:cs="Courier New"/>
+          <w:sz w:val="16"/>
+          <w:szCs w:val="16"/>
+          <w:lang w:val="en-US"/>
+        </w:rPr>
+        <w:t>d</w:t>
+      </w:r>
+      <w:r>
+        <w:rPr>
+          <w:rFonts w:ascii="Courier New" w:hAnsi="Courier New" w:cs="Courier New"/>
+          <w:sz w:val="16"/>
+          <w:szCs w:val="16"/>
+        </w:rPr>
+        <w:t>0039003400\</w:t>
+      </w:r>
+    </w:p>
+    <w:p>
+      <w:pPr>
+        <w:rPr>
+          <w:rFonts w:ascii="Courier New" w:hAnsi="Courier New" w:cs="Courier New"/>
+          <w:sz w:val="16"/>
+          <w:szCs w:val="16"/>
+        </w:rPr>
+      </w:pPr>
+      <w:r>
+        <w:rPr>
+          <w:rFonts w:ascii="Courier New" w:hAnsi="Courier New" w:cs="Courier New"/>
+          <w:sz w:val="16"/>
+          <w:szCs w:val="16"/>
+        </w:rPr>
+        <w:t xml:space="preserve">  </w:t>
+      </w:r>
+      <w:r>
+        <w:rPr>
+          <w:rFonts w:ascii="Courier New" w:hAnsi="Courier New" w:cs="Courier New"/>
+          <w:sz w:val="16"/>
+          <w:szCs w:val="16"/>
+        </w:rPr>
+        <w:t>660032002d0030003000610030006300390031006500660062\</w:t>
+      </w:r>
+    </w:p>
+    <w:p>
+      <w:pPr>
+        <w:rPr>
+          <w:rFonts w:ascii="Courier New" w:hAnsi="Courier New" w:cs="Courier New"/>
+          <w:sz w:val="16"/>
+          <w:szCs w:val="16"/>
+        </w:rPr>
+      </w:pPr>
+    </w:p>
+    <w:p>
+      <w:pPr>
+        <w:rPr>
+          <w:rFonts w:asciiTheme="minorHAnsi" w:hAnsiTheme="minorHAnsi"/>
+        </w:rPr>
+      </w:pPr>
+      <w:r>
+        <w:rPr>
+          <w:rFonts w:asciiTheme="minorHAnsi" w:hAnsiTheme="minorHAnsi"/>
+        </w:rPr>
+        <w:t xml:space="preserve">А теперь контент </w:t>
+      </w:r>
+      <w:proofErr w:type="spellStart"/>
+      <w:r>
+        <w:rPr>
+          <w:rFonts w:asciiTheme="minorHAnsi" w:hAnsiTheme="minorHAnsi"/>
+        </w:rPr>
+        <w:t>блоба</w:t>
+      </w:r>
+      <w:proofErr w:type="spellEnd"/>
+      <w:r>
+        <w:rPr>
+          <w:rFonts w:asciiTheme="minorHAnsi" w:hAnsiTheme="minorHAnsi"/>
+        </w:rPr>
+        <w:t xml:space="preserve"> </w:t>
+      </w:r>
+      <w:r>
+        <w:rPr>
+          <w:rFonts w:asciiTheme="minorHAnsi" w:hAnsiTheme="minorHAnsi"/>
+          <w:lang w:val="en-US"/>
+        </w:rPr>
+        <w:t>Data</w:t>
+      </w:r>
+      <w:r>
+        <w:rPr>
+          <w:rFonts w:asciiTheme="minorHAnsi" w:hAnsiTheme="minorHAnsi"/>
+        </w:rPr>
+        <w:t xml:space="preserve"> </w:t>
+      </w:r>
+      <w:r>
+        <w:rPr>
+          <w:rFonts w:asciiTheme="minorHAnsi" w:hAnsiTheme="minorHAnsi"/>
+        </w:rPr>
+        <w:t xml:space="preserve">для последнего </w:t>
+      </w:r>
+      <w:r>
+        <w:rPr>
+          <w:rFonts w:asciiTheme="minorHAnsi" w:hAnsiTheme="minorHAnsi"/>
+        </w:rPr>
+        <w:t>“</w:t>
+      </w:r>
+      <w:r>
+        <w:rPr>
+          <w:rFonts w:asciiTheme="minorHAnsi" w:hAnsiTheme="minorHAnsi"/>
+        </w:rPr>
+        <w:t>ребенка</w:t>
+      </w:r>
+      <w:r>
+        <w:rPr>
+          <w:rFonts w:asciiTheme="minorHAnsi" w:hAnsiTheme="minorHAnsi"/>
+        </w:rPr>
+        <w:t>”</w:t>
+      </w:r>
+      <w:r>
+        <w:rPr>
+          <w:rFonts w:asciiTheme="minorHAnsi" w:hAnsiTheme="minorHAnsi"/>
+        </w:rPr>
+        <w:t xml:space="preserve">, </w:t>
+      </w:r>
+      <w:proofErr w:type="spellStart"/>
+      <w:r>
+        <w:rPr>
+          <w:rFonts w:asciiTheme="minorHAnsi" w:hAnsiTheme="minorHAnsi"/>
+        </w:rPr>
+        <w:t>Offset</w:t>
+      </w:r>
+      <w:proofErr w:type="spellEnd"/>
+      <w:r>
+        <w:rPr>
+          <w:rFonts w:asciiTheme="minorHAnsi" w:hAnsiTheme="minorHAnsi"/>
+        </w:rPr>
+        <w:t xml:space="preserve"> = 000000001620000</w:t>
+      </w:r>
+    </w:p>
+    <w:p>
+      <w:pPr>
+        <w:rPr>
+          <w:rFonts w:asciiTheme="minorHAnsi" w:hAnsiTheme="minorHAnsi"/>
+        </w:rPr>
+      </w:pPr>
+    </w:p>
+    <w:p>
+      <w:pPr>
+        <w:rPr>
+          <w:rFonts w:ascii="Courier New" w:hAnsi="Courier New" w:cs="Courier New"/>
+          <w:sz w:val="16"/>
+          <w:szCs w:val="16"/>
+          <w:lang w:val="en-US"/>
+        </w:rPr>
+      </w:pPr>
+      <w:r>
+        <w:rPr>
+          <w:rFonts w:ascii="Courier New" w:hAnsi="Courier New" w:cs="Courier New"/>
+          <w:sz w:val="16"/>
+          <w:szCs w:val="16"/>
+          <w:lang w:val="en-US"/>
+        </w:rPr>
+        <w:t>Windows Registry Editor Version 5.00</w:t>
+      </w:r>
+    </w:p>
+    <w:p>
+      <w:pPr>
+        <w:rPr>
+          <w:rFonts w:ascii="Courier New" w:hAnsi="Courier New" w:cs="Courier New"/>
+          <w:sz w:val="16"/>
+          <w:szCs w:val="16"/>
+          <w:lang w:val="en-US"/>
+        </w:rPr>
+      </w:pPr>
+    </w:p>
+    <w:p>
+      <w:pPr>
+        <w:rPr>
+          <w:rFonts w:ascii="Courier New" w:hAnsi="Courier New" w:cs="Courier New"/>
+          <w:sz w:val="16"/>
+          <w:szCs w:val="16"/>
+          <w:lang w:val="en-US"/>
+        </w:rPr>
+      </w:pPr>
+      <w:r>
+        <w:rPr>
+          <w:rFonts w:ascii="Courier New" w:hAnsi="Courier New" w:cs="Courier New"/>
+          <w:sz w:val="16"/>
+          <w:szCs w:val="16"/>
+          <w:lang w:val="en-US"/>
+        </w:rPr>
+        <w:t>[HKEY_USERS\S-1-5-21-1478854878-1022661374-1075113013-1004\SOFTWARE\Microsoft\Windows\CurrentVersion\Explorer\</w:t>
+      </w:r>
+    </w:p>
+    <w:p>
+      <w:pPr>
+        <w:rPr>
+          <w:rFonts w:ascii="Courier New" w:hAnsi="Courier New" w:cs="Courier New"/>
+          <w:sz w:val="16"/>
+          <w:szCs w:val="16"/>
+          <w:lang w:val="en-US"/>
+        </w:rPr>
+      </w:pPr>
+      <w:r>
+        <w:rPr>
+          <w:rFonts w:ascii="Courier New" w:hAnsi="Courier New" w:cs="Courier New"/>
+          <w:sz w:val="16"/>
+          <w:szCs w:val="16"/>
+          <w:lang w:val="en-US"/>
+        </w:rPr>
+        <w:t>MountPoints2\CPC\Volume</w:t>
+      </w:r>
+      <w:proofErr w:type="gramStart"/>
+      <w:r>
+        <w:rPr>
+          <w:rFonts w:ascii="Courier New" w:hAnsi="Courier New" w:cs="Courier New"/>
+          <w:sz w:val="16"/>
+          <w:szCs w:val="16"/>
+          <w:lang w:val="en-US"/>
+        </w:rPr>
+        <w:t>\{</w:t>
+      </w:r>
+      <w:proofErr w:type="gramEnd"/>
+      <w:r>
+        <w:rPr>
+          <w:rFonts w:ascii="Courier New" w:hAnsi="Courier New" w:cs="Courier New"/>
+          <w:sz w:val="16"/>
+          <w:szCs w:val="16"/>
+          <w:lang w:val="en-US"/>
+        </w:rPr>
+        <w:t>f0fd3322-2d89-11e5-82e0-806e6f6e6963}]</w:t>
+      </w:r>
+    </w:p>
+    <w:p>
+      <w:pPr>
+        <w:rPr>
+          <w:rFonts w:ascii="Courier New" w:hAnsi="Courier New" w:cs="Courier New"/>
+          <w:sz w:val="16"/>
+          <w:szCs w:val="16"/>
+          <w:lang w:val="en-US"/>
+        </w:rPr>
+      </w:pPr>
+      <w:r>
+        <w:rPr>
+          <w:rFonts w:ascii="Courier New" w:hAnsi="Courier New" w:cs="Courier New"/>
+          <w:sz w:val="16"/>
+          <w:szCs w:val="16"/>
+          <w:lang w:val="en-US"/>
+        </w:rPr>
+        <w:t>"Data"=hex</w:t>
+      </w:r>
+      <w:proofErr w:type="gramStart"/>
+      <w:r>
+        <w:rPr>
+          <w:rFonts w:ascii="Courier New" w:hAnsi="Courier New" w:cs="Courier New"/>
+          <w:sz w:val="16"/>
+          <w:szCs w:val="16"/>
+          <w:lang w:val="en-US"/>
+        </w:rPr>
+        <w:t>:000000000df0adba0100000008000000000000800000</w:t>
+      </w:r>
+      <w:proofErr w:type="gramEnd"/>
+      <w:r>
+        <w:rPr>
+          <w:rFonts w:ascii="Courier New" w:hAnsi="Courier New" w:cs="Courier New"/>
+          <w:sz w:val="16"/>
+          <w:szCs w:val="16"/>
+          <w:lang w:val="en-US"/>
+        </w:rPr>
+        <w:t>\</w:t>
+      </w:r>
+    </w:p>
+    <w:p>
+      <w:pPr>
+        <w:rPr>
+          <w:rFonts w:ascii="Courier New" w:hAnsi="Courier New" w:cs="Courier New"/>
+          <w:sz w:val="16"/>
+          <w:szCs w:val="16"/>
+          <w:lang w:val="en-US"/>
+        </w:rPr>
+      </w:pPr>
+      <w:r>
+        <w:rPr>
+          <w:rFonts w:ascii="Courier New" w:hAnsi="Courier New" w:cs="Courier New"/>
+          <w:sz w:val="16"/>
+          <w:szCs w:val="16"/>
+          <w:lang w:val="en-US"/>
+        </w:rPr>
+        <w:t xml:space="preserve">  0000000000300000000000000000ff00e703ff000000160000\</w:t>
+      </w:r>
+    </w:p>
+    <w:p>
+      <w:pPr>
+        <w:rPr>
+          <w:rFonts w:ascii="Courier New" w:hAnsi="Courier New" w:cs="Courier New"/>
+          <w:sz w:val="16"/>
+          <w:szCs w:val="16"/>
+          <w:lang w:val="en-US"/>
+        </w:rPr>
+      </w:pPr>
+      <w:r>
+        <w:rPr>
+          <w:rFonts w:ascii="Courier New" w:hAnsi="Courier New" w:cs="Courier New"/>
+          <w:sz w:val="16"/>
+          <w:szCs w:val="16"/>
+          <w:lang w:val="en-US"/>
+        </w:rPr>
+        <w:t xml:space="preserve">  00cd14ff0e1f00000004000000000000000000000000000000\</w:t>
+      </w:r>
+    </w:p>
+    <w:p>
+      <w:pPr>
+        <w:rPr>
+          <w:rFonts w:ascii="Courier New" w:hAnsi="Courier New" w:cs="Courier New"/>
+          <w:sz w:val="16"/>
+          <w:szCs w:val="16"/>
+          <w:lang w:val="en-US"/>
+        </w:rPr>
+      </w:pPr>
+      <w:r>
+        <w:rPr>
+          <w:rFonts w:ascii="Courier New" w:hAnsi="Courier New" w:cs="Courier New"/>
+          <w:sz w:val="16"/>
+          <w:szCs w:val="16"/>
+          <w:lang w:val="en-US"/>
+        </w:rPr>
+        <w:t xml:space="preserve">  0000000000005c005c003f005c00530054004f005200410047\ \\?\STORAG</w:t>
+      </w:r>
+    </w:p>
+    <w:p>
+      <w:pPr>
+        <w:rPr>
+          <w:rFonts w:ascii="Courier New" w:hAnsi="Courier New" w:cs="Courier New"/>
+          <w:sz w:val="16"/>
+          <w:szCs w:val="16"/>
+          <w:lang w:val="en-US"/>
+        </w:rPr>
+      </w:pPr>
+      <w:r>
+        <w:rPr>
+          <w:rFonts w:ascii="Courier New" w:hAnsi="Courier New" w:cs="Courier New"/>
+          <w:sz w:val="16"/>
+          <w:szCs w:val="16"/>
+          <w:lang w:val="en-US"/>
+        </w:rPr>
+        <w:t xml:space="preserve">  004500230056006f006c0075006d00650023007b0037003100\ </w:t>
+      </w:r>
+      <w:proofErr w:type="spellStart"/>
+      <w:r>
+        <w:rPr>
+          <w:rFonts w:ascii="Courier New" w:hAnsi="Courier New" w:cs="Courier New"/>
+          <w:sz w:val="16"/>
+          <w:szCs w:val="16"/>
+          <w:lang w:val="en-US"/>
+        </w:rPr>
+        <w:t>E#Volume</w:t>
+      </w:r>
+      <w:proofErr w:type="spellEnd"/>
+      <w:proofErr w:type="gramStart"/>
+      <w:r>
+        <w:rPr>
+          <w:rFonts w:ascii="Courier New" w:hAnsi="Courier New" w:cs="Courier New"/>
+          <w:sz w:val="16"/>
+          <w:szCs w:val="16"/>
+          <w:lang w:val="en-US"/>
+        </w:rPr>
+        <w:t>#{</w:t>
+      </w:r>
+      <w:proofErr w:type="gramEnd"/>
+      <w:r>
+        <w:rPr>
+          <w:rFonts w:ascii="Courier New" w:hAnsi="Courier New" w:cs="Courier New"/>
+          <w:sz w:val="16"/>
+          <w:szCs w:val="16"/>
+          <w:lang w:val="en-US"/>
+        </w:rPr>
+        <w:t>71</w:t>
+      </w:r>
+    </w:p>
+    <w:p>
+      <w:pPr>
+        <w:rPr>
+          <w:rFonts w:ascii="Courier New" w:hAnsi="Courier New" w:cs="Courier New"/>
+          <w:sz w:val="16"/>
+          <w:szCs w:val="16"/>
+          <w:lang w:val="en-US"/>
+        </w:rPr>
+      </w:pPr>
+      <w:r>
+        <w:rPr>
+          <w:rFonts w:ascii="Courier New" w:hAnsi="Courier New" w:cs="Courier New"/>
+          <w:sz w:val="16"/>
+          <w:szCs w:val="16"/>
+          <w:lang w:val="en-US"/>
+        </w:rPr>
+        <w:t xml:space="preserve">  3400630065003400320036002d0064003200610032002d0031\ 4ce426-d2a2-1</w:t>
+      </w:r>
+    </w:p>
+    <w:p>
+      <w:pPr>
+        <w:rPr>
+          <w:rFonts w:ascii="Courier New" w:hAnsi="Courier New" w:cs="Courier New"/>
+          <w:sz w:val="16"/>
+          <w:szCs w:val="16"/>
+          <w:lang w:val="en-US"/>
+        </w:rPr>
+      </w:pPr>
+      <w:r>
+        <w:rPr>
+          <w:rFonts w:ascii="Courier New" w:hAnsi="Courier New" w:cs="Courier New"/>
+          <w:sz w:val="16"/>
+          <w:szCs w:val="16"/>
+          <w:lang w:val="en-US"/>
+        </w:rPr>
+        <w:t xml:space="preserve">  003100650034002d0038003200340066002d00380030003600\ 1e4-824a-806</w:t>
+      </w:r>
+    </w:p>
+    <w:p>
+      <w:pPr>
+        <w:rPr>
+          <w:rFonts w:ascii="Courier New" w:hAnsi="Courier New" w:cs="Courier New"/>
+          <w:sz w:val="16"/>
+          <w:szCs w:val="16"/>
+          <w:lang w:val="en-US"/>
+        </w:rPr>
+      </w:pPr>
+      <w:r>
+        <w:rPr>
+          <w:rFonts w:ascii="Courier New" w:hAnsi="Courier New" w:cs="Courier New"/>
+          <w:sz w:val="16"/>
+          <w:szCs w:val="16"/>
+          <w:lang w:val="en-US"/>
+        </w:rPr>
+        <w:t xml:space="preserve">  </w:t>
+      </w:r>
+      <w:r>
+        <w:rPr>
+          <w:rFonts w:ascii="Courier New" w:hAnsi="Courier New" w:cs="Courier New"/>
+          <w:sz w:val="16"/>
+          <w:szCs w:val="16"/>
+          <w:lang w:val="en-US"/>
+        </w:rPr>
+        <w:t>6500360066003600650036003900360033007d002300300030\ e6f6e963</w:t>
+      </w:r>
+      <w:proofErr w:type="gramStart"/>
+      <w:r>
+        <w:rPr>
+          <w:rFonts w:ascii="Courier New" w:hAnsi="Courier New" w:cs="Courier New"/>
+          <w:sz w:val="16"/>
+          <w:szCs w:val="16"/>
+          <w:lang w:val="en-US"/>
+        </w:rPr>
+        <w:t>}#</w:t>
+      </w:r>
+      <w:proofErr w:type="gramEnd"/>
+      <w:r>
+        <w:rPr>
+          <w:rFonts w:ascii="Courier New" w:hAnsi="Courier New" w:cs="Courier New"/>
+          <w:sz w:val="16"/>
+          <w:szCs w:val="16"/>
+          <w:lang w:val="en-US"/>
+        </w:rPr>
+        <w:t>00</w:t>
+      </w:r>
+    </w:p>
+    <w:p>
+      <w:pPr>
+        <w:rPr>
+          <w:rFonts w:ascii="Courier New" w:hAnsi="Courier New" w:cs="Courier New"/>
+          <w:sz w:val="16"/>
+          <w:szCs w:val="16"/>
+          <w:lang w:val="en-US"/>
+        </w:rPr>
+      </w:pPr>
+      <w:r>
+        <w:rPr>
+          <w:rFonts w:ascii="Courier New" w:hAnsi="Courier New" w:cs="Courier New"/>
+          <w:sz w:val="16"/>
+          <w:szCs w:val="16"/>
+          <w:lang w:val="en-US"/>
+        </w:rPr>
+        <w:t xml:space="preserve">  00300030003000300030003000310036003200360030003000\ 000000162600</w:t>
+      </w:r>
+    </w:p>
+    <w:p>
+      <w:pPr>
+        <w:rPr>
+          <w:rFonts w:ascii="Courier New" w:hAnsi="Courier New" w:cs="Courier New"/>
+          <w:sz w:val="16"/>
+          <w:szCs w:val="16"/>
+          <w:lang w:val="en-US"/>
+        </w:rPr>
+      </w:pPr>
+      <w:r>
+        <w:rPr>
+          <w:rFonts w:ascii="Courier New" w:hAnsi="Courier New" w:cs="Courier New"/>
+          <w:sz w:val="16"/>
+          <w:szCs w:val="16"/>
+          <w:lang w:val="en-US"/>
+        </w:rPr>
         <w:t xml:space="preserve">  3000300023007b00350033006600350036003300300064002d\ 00</w:t>
       </w:r>
       <w:proofErr w:type="gramStart"/>
@@ -11014,191 +11642,103 @@
           <w:rFonts w:ascii="Courier New" w:hAnsi="Courier New" w:cs="Courier New"/>
           <w:sz w:val="16"/>
           <w:szCs w:val="16"/>
-        </w:rPr>
-        <w:t>#{</w:t>
+          <w:lang w:val="en-US"/>
+        </w:rPr>
+        <w:t>#{5</w:t>
       </w:r>
       <w:proofErr w:type="gramEnd"/>
-      <w:r>
+    </w:p>
+    <w:p>
+      <w:pPr>
         <w:rPr>
           <w:rFonts w:ascii="Courier New" w:hAnsi="Courier New" w:cs="Courier New"/>
           <w:sz w:val="16"/>
           <w:szCs w:val="16"/>
-        </w:rPr>
-        <w:t>5</w:t>
-      </w:r>
-    </w:p>
-    <w:p>
-      <w:pPr>
+          <w:lang w:val="en-US"/>
+        </w:rPr>
+      </w:pPr>
+      <w:r>
         <w:rPr>
           <w:rFonts w:ascii="Courier New" w:hAnsi="Courier New" w:cs="Courier New"/>
           <w:sz w:val="16"/>
           <w:szCs w:val="16"/>
-        </w:rPr>
-      </w:pPr>
+          <w:lang w:val="en-US"/>
+        </w:rPr>
+        <w:t xml:space="preserve">  </w:t>
+      </w:r>
       <w:r>
         <w:rPr>
           <w:rFonts w:ascii="Courier New" w:hAnsi="Courier New" w:cs="Courier New"/>
           <w:sz w:val="16"/>
           <w:szCs w:val="16"/>
-        </w:rPr>
-        <w:t xml:space="preserve">  0062003600620066002d0031003100640030002d0039003400\</w:t>
-      </w:r>
-    </w:p>
-    <w:p>
-      <w:pPr>
+          <w:lang w:val="en-US"/>
+        </w:rPr>
+        <w:t>0062003600620066002</w:t>
+      </w:r>
+      <w:r>
         <w:rPr>
           <w:rFonts w:ascii="Courier New" w:hAnsi="Courier New" w:cs="Courier New"/>
           <w:sz w:val="16"/>
           <w:szCs w:val="16"/>
-        </w:rPr>
-      </w:pPr>
+          <w:lang w:val="en-US"/>
+        </w:rPr>
+        <w:t>d</w:t>
+      </w:r>
       <w:r>
         <w:rPr>
           <w:rFonts w:ascii="Courier New" w:hAnsi="Courier New" w:cs="Courier New"/>
           <w:sz w:val="16"/>
           <w:szCs w:val="16"/>
-        </w:rPr>
-        <w:t xml:space="preserve">  660032002d0030003000610030006300390031006500660062\</w:t>
-      </w:r>
-    </w:p>
-    <w:p>
-      <w:pPr>
+          <w:lang w:val="en-US"/>
+        </w:rPr>
+        <w:t>0031003100640030002</w:t>
+      </w:r>
+      <w:r>
         <w:rPr>
           <w:rFonts w:ascii="Courier New" w:hAnsi="Courier New" w:cs="Courier New"/>
           <w:sz w:val="16"/>
           <w:szCs w:val="16"/>
-        </w:rPr>
-      </w:pPr>
-    </w:p>
-    <w:p>
-      <w:pPr>
-        <w:rPr>
-          <w:rFonts w:asciiTheme="minorHAnsi" w:hAnsiTheme="minorHAnsi"/>
-        </w:rPr>
-      </w:pPr>
-      <w:r>
-        <w:rPr>
-          <w:rFonts w:asciiTheme="minorHAnsi" w:hAnsiTheme="minorHAnsi"/>
-        </w:rPr>
-        <w:t xml:space="preserve">А теперь контент </w:t>
-      </w:r>
-      <w:proofErr w:type="spellStart"/>
-      <w:r>
-        <w:rPr>
-          <w:rFonts w:asciiTheme="minorHAnsi" w:hAnsiTheme="minorHAnsi"/>
-        </w:rPr>
-        <w:t>блоба</w:t>
-      </w:r>
-      <w:proofErr w:type="spellEnd"/>
-      <w:r>
-        <w:rPr>
-          <w:rFonts w:asciiTheme="minorHAnsi" w:hAnsiTheme="minorHAnsi"/>
-        </w:rPr>
-        <w:t xml:space="preserve"> </w:t>
-      </w:r>
-      <w:r>
-        <w:rPr>
-          <w:rFonts w:asciiTheme="minorHAnsi" w:hAnsiTheme="minorHAnsi"/>
-          <w:lang w:val="en-US"/>
-        </w:rPr>
-        <w:t>Data</w:t>
-      </w:r>
-      <w:r>
-        <w:rPr>
-          <w:rFonts w:asciiTheme="minorHAnsi" w:hAnsiTheme="minorHAnsi"/>
-        </w:rPr>
-        <w:t xml:space="preserve"> </w:t>
-      </w:r>
-      <w:r>
-        <w:rPr>
-          <w:rFonts w:asciiTheme="minorHAnsi" w:hAnsiTheme="minorHAnsi"/>
-        </w:rPr>
-        <w:t xml:space="preserve">для последнего </w:t>
-      </w:r>
-      <w:r>
-        <w:rPr>
-          <w:rFonts w:asciiTheme="minorHAnsi" w:hAnsiTheme="minorHAnsi"/>
-        </w:rPr>
-        <w:t>“</w:t>
-      </w:r>
-      <w:r>
-        <w:rPr>
-          <w:rFonts w:asciiTheme="minorHAnsi" w:hAnsiTheme="minorHAnsi"/>
-        </w:rPr>
-        <w:t>ребенка</w:t>
-      </w:r>
-      <w:r>
-        <w:rPr>
-          <w:rFonts w:asciiTheme="minorHAnsi" w:hAnsiTheme="minorHAnsi"/>
-        </w:rPr>
-        <w:t>”</w:t>
-      </w:r>
-      <w:r>
-        <w:rPr>
-          <w:rFonts w:asciiTheme="minorHAnsi" w:hAnsiTheme="minorHAnsi"/>
-        </w:rPr>
-        <w:t xml:space="preserve">, </w:t>
-      </w:r>
-      <w:proofErr w:type="spellStart"/>
-      <w:r>
-        <w:rPr>
-          <w:rFonts w:asciiTheme="minorHAnsi" w:hAnsiTheme="minorHAnsi"/>
-        </w:rPr>
-        <w:t>Offset</w:t>
-      </w:r>
-      <w:proofErr w:type="spellEnd"/>
-      <w:r>
-        <w:rPr>
-          <w:rFonts w:asciiTheme="minorHAnsi" w:hAnsiTheme="minorHAnsi"/>
-        </w:rPr>
-        <w:t xml:space="preserve"> = 000000001620000</w:t>
-      </w:r>
-    </w:p>
-    <w:p>
-      <w:pPr>
-        <w:rPr>
-          <w:rFonts w:asciiTheme="minorHAnsi" w:hAnsiTheme="minorHAnsi"/>
-        </w:rPr>
-      </w:pPr>
-    </w:p>
-    <w:p>
-      <w:pPr>
+          <w:lang w:val="en-US"/>
+        </w:rPr>
+        <w:t>d</w:t>
+      </w:r>
+      <w:r>
         <w:rPr>
           <w:rFonts w:ascii="Courier New" w:hAnsi="Courier New" w:cs="Courier New"/>
           <w:sz w:val="16"/>
           <w:szCs w:val="16"/>
           <w:lang w:val="en-US"/>
         </w:rPr>
-      </w:pPr>
-      <w:r>
+        <w:t>0039003400\</w:t>
+      </w:r>
+    </w:p>
+    <w:p>
+      <w:pPr>
         <w:rPr>
           <w:rFonts w:ascii="Courier New" w:hAnsi="Courier New" w:cs="Courier New"/>
           <w:sz w:val="16"/>
           <w:szCs w:val="16"/>
           <w:lang w:val="en-US"/>
         </w:rPr>
-        <w:t>Windows Registry Editor Version 5.00</w:t>
-      </w:r>
-    </w:p>
-    <w:p>
-      <w:pPr>
+      </w:pPr>
+      <w:r>
         <w:rPr>
           <w:rFonts w:ascii="Courier New" w:hAnsi="Courier New" w:cs="Courier New"/>
           <w:sz w:val="16"/>
           <w:szCs w:val="16"/>
           <w:lang w:val="en-US"/>
         </w:rPr>
-      </w:pPr>
-    </w:p>
-    <w:p>
-      <w:pPr>
+        <w:t xml:space="preserve">  660032002</w:t>
+      </w:r>
+      <w:r>
         <w:rPr>
           <w:rFonts w:ascii="Courier New" w:hAnsi="Courier New" w:cs="Courier New"/>
           <w:sz w:val="16"/>
           <w:szCs w:val="16"/>
           <w:lang w:val="en-US"/>
         </w:rPr>
-      </w:pPr>
+        <w:t>d</w:t>
+      </w:r>
       <w:r>
         <w:rPr>
           <w:rFonts w:ascii="Courier New" w:hAnsi="Courier New" w:cs="Courier New"/>
@@ -11206,7 +11746,7 @@
           <w:szCs w:val="16"/>
           <w:lang w:val="en-US"/>
         </w:rPr>
-        <w:t>[HKEY_USERS\S-1-5-21-1478854878-1022661374-1075113013-1004\SOFTWARE\Microsoft\Windows\CurrentVersion\Explorer\</w:t>
+        <w:t>0030003000610030006300390031006500660062\</w:t>
       </w:r>
     </w:p>
     <w:p>
@@ -11225,9 +11765,8 @@
           <w:szCs w:val="16"/>
           <w:lang w:val="en-US"/>
         </w:rPr>
-        <w:t>MountPoints2\CPC\Volume</w:t>
-      </w:r>
-      <w:proofErr w:type="gramStart"/>
+        <w:t xml:space="preserve">  00380062007</w:t>
+      </w:r>
       <w:r>
         <w:rPr>
           <w:rFonts w:ascii="Courier New" w:hAnsi="Courier New" w:cs="Courier New"/>
@@ -11235,9 +11774,8 @@
           <w:szCs w:val="16"/>
           <w:lang w:val="en-US"/>
         </w:rPr>
-        <w:t>\{</w:t>
-      </w:r>
-      <w:proofErr w:type="gramEnd"/>
+        <w:t>d</w:t>
+      </w:r>
       <w:r>
         <w:rPr>
           <w:rFonts w:ascii="Courier New" w:hAnsi="Courier New" w:cs="Courier New"/>
@@ -11245,314 +11783,7 @@
           <w:szCs w:val="16"/>
           <w:lang w:val="en-US"/>
         </w:rPr>
-        <w:t>f0fd3322-2d89-11e5-82e0-806e6f6e6963}]</w:t>
-      </w:r>
-    </w:p>
-    <w:p>
-      <w:pPr>
-        <w:rPr>
-          <w:rFonts w:ascii="Courier New" w:hAnsi="Courier New" w:cs="Courier New"/>
-          <w:sz w:val="16"/>
-          <w:szCs w:val="16"/>
-          <w:lang w:val="en-US"/>
-        </w:rPr>
-      </w:pPr>
-      <w:r>
-        <w:rPr>
-          <w:rFonts w:ascii="Courier New" w:hAnsi="Courier New" w:cs="Courier New"/>
-          <w:sz w:val="16"/>
-          <w:szCs w:val="16"/>
-          <w:lang w:val="en-US"/>
-        </w:rPr>
-        <w:t>"Data"=hex</w:t>
-      </w:r>
-      <w:proofErr w:type="gramStart"/>
-      <w:r>
-        <w:rPr>
-          <w:rFonts w:ascii="Courier New" w:hAnsi="Courier New" w:cs="Courier New"/>
-          <w:sz w:val="16"/>
-          <w:szCs w:val="16"/>
-          <w:lang w:val="en-US"/>
-        </w:rPr>
-        <w:t>:000000000df0adba0100000008000000000000800000</w:t>
-      </w:r>
-      <w:proofErr w:type="gramEnd"/>
-      <w:r>
-        <w:rPr>
-          <w:rFonts w:ascii="Courier New" w:hAnsi="Courier New" w:cs="Courier New"/>
-          <w:sz w:val="16"/>
-          <w:szCs w:val="16"/>
-          <w:lang w:val="en-US"/>
-        </w:rPr>
-        <w:t>\</w:t>
-      </w:r>
-    </w:p>
-    <w:p>
-      <w:pPr>
-        <w:rPr>
-          <w:rFonts w:ascii="Courier New" w:hAnsi="Courier New" w:cs="Courier New"/>
-          <w:sz w:val="16"/>
-          <w:szCs w:val="16"/>
-          <w:lang w:val="en-US"/>
-        </w:rPr>
-      </w:pPr>
-      <w:r>
-        <w:rPr>
-          <w:rFonts w:ascii="Courier New" w:hAnsi="Courier New" w:cs="Courier New"/>
-          <w:sz w:val="16"/>
-          <w:szCs w:val="16"/>
-          <w:lang w:val="en-US"/>
-        </w:rPr>
-        <w:t xml:space="preserve">  0000000000300000000000000000ff00e703ff000000160000\</w:t>
-      </w:r>
-    </w:p>
-    <w:p>
-      <w:pPr>
-        <w:rPr>
-          <w:rFonts w:ascii="Courier New" w:hAnsi="Courier New" w:cs="Courier New"/>
-          <w:sz w:val="16"/>
-          <w:szCs w:val="16"/>
-          <w:lang w:val="en-US"/>
-        </w:rPr>
-      </w:pPr>
-      <w:r>
-        <w:rPr>
-          <w:rFonts w:ascii="Courier New" w:hAnsi="Courier New" w:cs="Courier New"/>
-          <w:sz w:val="16"/>
-          <w:szCs w:val="16"/>
-          <w:lang w:val="en-US"/>
-        </w:rPr>
-        <w:t xml:space="preserve">  00cd14ff0e1f00000004000000000000000000000000000000\</w:t>
-      </w:r>
-    </w:p>
-    <w:p>
-      <w:pPr>
-        <w:rPr>
-          <w:rFonts w:ascii="Courier New" w:hAnsi="Courier New" w:cs="Courier New"/>
-          <w:sz w:val="16"/>
-          <w:szCs w:val="16"/>
-          <w:lang w:val="en-US"/>
-        </w:rPr>
-      </w:pPr>
-      <w:r>
-        <w:rPr>
-          <w:rFonts w:ascii="Courier New" w:hAnsi="Courier New" w:cs="Courier New"/>
-          <w:sz w:val="16"/>
-          <w:szCs w:val="16"/>
-          <w:lang w:val="en-US"/>
-        </w:rPr>
-        <w:t xml:space="preserve">  0000000000005c005c003f005c00530054004f005200410047\ \\?\STORAG</w:t>
-      </w:r>
-    </w:p>
-    <w:p>
-      <w:pPr>
-        <w:rPr>
-          <w:rFonts w:ascii="Courier New" w:hAnsi="Courier New" w:cs="Courier New"/>
-          <w:sz w:val="16"/>
-          <w:szCs w:val="16"/>
-          <w:lang w:val="en-US"/>
-        </w:rPr>
-      </w:pPr>
-      <w:r>
-        <w:rPr>
-          <w:rFonts w:ascii="Courier New" w:hAnsi="Courier New" w:cs="Courier New"/>
-          <w:sz w:val="16"/>
-          <w:szCs w:val="16"/>
-          <w:lang w:val="en-US"/>
-        </w:rPr>
-        <w:t xml:space="preserve">  004500230056006f006c0075006d00650023007b0037003100\ </w:t>
-      </w:r>
-      <w:proofErr w:type="spellStart"/>
-      <w:r>
-        <w:rPr>
-          <w:rFonts w:ascii="Courier New" w:hAnsi="Courier New" w:cs="Courier New"/>
-          <w:sz w:val="16"/>
-          <w:szCs w:val="16"/>
-          <w:lang w:val="en-US"/>
-        </w:rPr>
-        <w:t>E#Volume</w:t>
-      </w:r>
-      <w:proofErr w:type="spellEnd"/>
-      <w:proofErr w:type="gramStart"/>
-      <w:r>
-        <w:rPr>
-          <w:rFonts w:ascii="Courier New" w:hAnsi="Courier New" w:cs="Courier New"/>
-          <w:sz w:val="16"/>
-          <w:szCs w:val="16"/>
-          <w:lang w:val="en-US"/>
-        </w:rPr>
-        <w:t>#{</w:t>
-      </w:r>
-      <w:proofErr w:type="gramEnd"/>
-      <w:r>
-        <w:rPr>
-          <w:rFonts w:ascii="Courier New" w:hAnsi="Courier New" w:cs="Courier New"/>
-          <w:sz w:val="16"/>
-          <w:szCs w:val="16"/>
-          <w:lang w:val="en-US"/>
-        </w:rPr>
-        <w:t>71</w:t>
-      </w:r>
-    </w:p>
-    <w:p>
-      <w:pPr>
-        <w:rPr>
-          <w:rFonts w:ascii="Courier New" w:hAnsi="Courier New" w:cs="Courier New"/>
-          <w:sz w:val="16"/>
-          <w:szCs w:val="16"/>
-          <w:lang w:val="en-US"/>
-        </w:rPr>
-      </w:pPr>
-      <w:r>
-        <w:rPr>
-          <w:rFonts w:ascii="Courier New" w:hAnsi="Courier New" w:cs="Courier New"/>
-          <w:sz w:val="16"/>
-          <w:szCs w:val="16"/>
-          <w:lang w:val="en-US"/>
-        </w:rPr>
-        <w:t xml:space="preserve">  3400630065003400320036002d0064003200610032002d0031\ 4ce426-d2a2-1</w:t>
-      </w:r>
-    </w:p>
-    <w:p>
-      <w:pPr>
-        <w:rPr>
-          <w:rFonts w:ascii="Courier New" w:hAnsi="Courier New" w:cs="Courier New"/>
-          <w:sz w:val="16"/>
-          <w:szCs w:val="16"/>
-          <w:lang w:val="en-US"/>
-        </w:rPr>
-      </w:pPr>
-      <w:r>
-        <w:rPr>
-          <w:rFonts w:ascii="Courier New" w:hAnsi="Courier New" w:cs="Courier New"/>
-          <w:sz w:val="16"/>
-          <w:szCs w:val="16"/>
-          <w:lang w:val="en-US"/>
-        </w:rPr>
-        <w:t xml:space="preserve">  003100650034002d0038003200340066002d00380030003600\ 1e4-824a-806</w:t>
-      </w:r>
-    </w:p>
-    <w:p>
-      <w:pPr>
-        <w:rPr>
-          <w:rFonts w:ascii="Courier New" w:hAnsi="Courier New" w:cs="Courier New"/>
-          <w:sz w:val="16"/>
-          <w:szCs w:val="16"/>
-          <w:lang w:val="en-US"/>
-        </w:rPr>
-      </w:pPr>
-      <w:r>
-        <w:rPr>
-          <w:rFonts w:ascii="Courier New" w:hAnsi="Courier New" w:cs="Courier New"/>
-          <w:sz w:val="16"/>
-          <w:szCs w:val="16"/>
-          <w:lang w:val="en-US"/>
-        </w:rPr>
-        <w:t xml:space="preserve">  </w:t>
-      </w:r>
-      <w:r>
-        <w:rPr>
-          <w:rFonts w:ascii="Courier New" w:hAnsi="Courier New" w:cs="Courier New"/>
-          <w:sz w:val="16"/>
-          <w:szCs w:val="16"/>
-          <w:lang w:val="en-US"/>
-        </w:rPr>
-        <w:t>6500360066003600650036003900360033007d002300300030\ e6f6e963}#00</w:t>
-      </w:r>
-    </w:p>
-    <w:p>
-      <w:pPr>
-        <w:rPr>
-          <w:rFonts w:ascii="Courier New" w:hAnsi="Courier New" w:cs="Courier New"/>
-          <w:sz w:val="16"/>
-          <w:szCs w:val="16"/>
-          <w:lang w:val="en-US"/>
-        </w:rPr>
-      </w:pPr>
-      <w:r>
-        <w:rPr>
-          <w:rFonts w:ascii="Courier New" w:hAnsi="Courier New" w:cs="Courier New"/>
-          <w:sz w:val="16"/>
-          <w:szCs w:val="16"/>
-          <w:lang w:val="en-US"/>
-        </w:rPr>
-        <w:t xml:space="preserve">  00300030003000300030003000310036003200360030003000\ 000000162600</w:t>
-      </w:r>
-    </w:p>
-    <w:p>
-      <w:pPr>
-        <w:rPr>
-          <w:rFonts w:ascii="Courier New" w:hAnsi="Courier New" w:cs="Courier New"/>
-          <w:sz w:val="16"/>
-          <w:szCs w:val="16"/>
-          <w:lang w:val="en-US"/>
-        </w:rPr>
-      </w:pPr>
-      <w:r>
-        <w:rPr>
-          <w:rFonts w:ascii="Courier New" w:hAnsi="Courier New" w:cs="Courier New"/>
-          <w:sz w:val="16"/>
-          <w:szCs w:val="16"/>
-          <w:lang w:val="en-US"/>
-        </w:rPr>
-        <w:t xml:space="preserve">  3000300023007b00350033006600350036003300300064002d\ 00#{5</w:t>
-      </w:r>
-    </w:p>
-    <w:p>
-      <w:pPr>
-        <w:rPr>
-          <w:rFonts w:ascii="Courier New" w:hAnsi="Courier New" w:cs="Courier New"/>
-          <w:sz w:val="16"/>
-          <w:szCs w:val="16"/>
-          <w:lang w:val="en-US"/>
-        </w:rPr>
-      </w:pPr>
-      <w:r>
-        <w:rPr>
-          <w:rFonts w:ascii="Courier New" w:hAnsi="Courier New" w:cs="Courier New"/>
-          <w:sz w:val="16"/>
-          <w:szCs w:val="16"/>
-          <w:lang w:val="en-US"/>
-        </w:rPr>
-        <w:t xml:space="preserve">  0062003600620066002d0031003100640030002d0039003400\</w:t>
-      </w:r>
-    </w:p>
-    <w:p>
-      <w:pPr>
-        <w:rPr>
-          <w:rFonts w:ascii="Courier New" w:hAnsi="Courier New" w:cs="Courier New"/>
-          <w:sz w:val="16"/>
-          <w:szCs w:val="16"/>
-          <w:lang w:val="en-US"/>
-        </w:rPr>
-      </w:pPr>
-      <w:r>
-        <w:rPr>
-          <w:rFonts w:ascii="Courier New" w:hAnsi="Courier New" w:cs="Courier New"/>
-          <w:sz w:val="16"/>
-          <w:szCs w:val="16"/>
-          <w:lang w:val="en-US"/>
-        </w:rPr>
-        <w:t xml:space="preserve">  660032002d0030003000610030006300390031006500660062\</w:t>
-      </w:r>
-    </w:p>
-    <w:p>
-      <w:pPr>
-        <w:rPr>
-          <w:rFonts w:ascii="Courier New" w:hAnsi="Courier New" w:cs="Courier New"/>
-          <w:sz w:val="16"/>
-          <w:szCs w:val="16"/>
-          <w:lang w:val="en-US"/>
-        </w:rPr>
-      </w:pPr>
-      <w:r>
-        <w:rPr>
-          <w:rFonts w:ascii="Courier New" w:hAnsi="Courier New" w:cs="Courier New"/>
-          <w:sz w:val="16"/>
-          <w:szCs w:val="16"/>
-          <w:lang w:val="en-US"/>
-        </w:rPr>
-        <w:t xml:space="preserve">  00380062007d00000000000000000000000000000000000000\</w:t>
+        <w:t>00000000000000000000000000000000000000\</w:t>
       </w:r>
     </w:p>
     <w:p>
@@ -14408,6 +14639,344 @@
       <w:pPr>
         <w:rPr>
           <w:rFonts w:asciiTheme="minorHAnsi" w:hAnsiTheme="minorHAnsi"/>
+          <w:b/>
+        </w:rPr>
+      </w:pPr>
+      <w:r>
+        <w:rPr>
+          <w:rFonts w:asciiTheme="minorHAnsi" w:hAnsiTheme="minorHAnsi"/>
+          <w:b/>
+        </w:rPr>
+        <w:t>Уточнение от 07 августа.</w:t>
+      </w:r>
+    </w:p>
+    <w:p>
+      <w:pPr>
+        <w:rPr>
+          <w:rFonts w:asciiTheme="minorHAnsi" w:hAnsiTheme="minorHAnsi"/>
+        </w:rPr>
+      </w:pPr>
+    </w:p>
+    <w:p>
+      <w:pPr>
+        <w:rPr>
+          <w:rFonts w:asciiTheme="minorHAnsi" w:hAnsiTheme="minorHAnsi"/>
+          <w:lang w:val="en-US"/>
+        </w:rPr>
+      </w:pPr>
+      <w:r>
+        <w:rPr>
+          <w:rFonts w:asciiTheme="minorHAnsi" w:hAnsiTheme="minorHAnsi"/>
+        </w:rPr>
+        <w:t xml:space="preserve">Выяснилось, что </w:t>
+      </w:r>
+      <w:r>
+        <w:rPr>
+          <w:rFonts w:asciiTheme="minorHAnsi" w:hAnsiTheme="minorHAnsi"/>
+        </w:rPr>
+        <w:t>упомянутой выше</w:t>
+      </w:r>
+      <w:bookmarkStart w:id="0" w:name="_GoBack"/>
+      <w:bookmarkEnd w:id="0"/>
+      <w:r>
+        <w:rPr>
+          <w:rFonts w:asciiTheme="minorHAnsi" w:hAnsiTheme="minorHAnsi"/>
+        </w:rPr>
+        <w:t xml:space="preserve"> ошибки в коде нет. В самом деле в </w:t>
+      </w:r>
+      <w:proofErr w:type="spellStart"/>
+      <w:r>
+        <w:rPr>
+          <w:rFonts w:asciiTheme="minorHAnsi" w:hAnsiTheme="minorHAnsi"/>
+          <w:lang w:val="en-US"/>
+        </w:rPr>
+        <w:t>MountedDevices</w:t>
+      </w:r>
+      <w:proofErr w:type="spellEnd"/>
+      <w:r>
+        <w:rPr>
+          <w:rFonts w:asciiTheme="minorHAnsi" w:hAnsiTheme="minorHAnsi"/>
+        </w:rPr>
+        <w:t xml:space="preserve"> </w:t>
+      </w:r>
+      <w:r>
+        <w:rPr>
+          <w:rFonts w:asciiTheme="minorHAnsi" w:hAnsiTheme="minorHAnsi"/>
+        </w:rPr>
+        <w:t>в ср</w:t>
+      </w:r>
+      <w:r>
+        <w:rPr>
+          <w:rFonts w:asciiTheme="minorHAnsi" w:hAnsiTheme="minorHAnsi"/>
+        </w:rPr>
+        <w:t>едах</w:t>
+      </w:r>
+      <w:r>
+        <w:rPr>
+          <w:rFonts w:asciiTheme="minorHAnsi" w:hAnsiTheme="minorHAnsi"/>
+        </w:rPr>
+        <w:t xml:space="preserve"> </w:t>
+      </w:r>
+      <w:r>
+        <w:rPr>
+          <w:rFonts w:asciiTheme="minorHAnsi" w:hAnsiTheme="minorHAnsi"/>
+          <w:lang w:val="en-US"/>
+        </w:rPr>
+        <w:t>Windows</w:t>
+      </w:r>
+      <w:r>
+        <w:rPr>
+          <w:rFonts w:asciiTheme="minorHAnsi" w:hAnsiTheme="minorHAnsi"/>
+        </w:rPr>
+        <w:t xml:space="preserve"> </w:t>
+      </w:r>
+      <w:r>
+        <w:rPr>
+          <w:rFonts w:asciiTheme="minorHAnsi" w:hAnsiTheme="minorHAnsi"/>
+        </w:rPr>
+        <w:t>разных изданий</w:t>
+      </w:r>
+      <w:r>
+        <w:rPr>
+          <w:rFonts w:asciiTheme="minorHAnsi" w:hAnsiTheme="minorHAnsi"/>
+        </w:rPr>
+        <w:t xml:space="preserve"> </w:t>
+      </w:r>
+      <w:r>
+        <w:rPr>
+          <w:rFonts w:asciiTheme="minorHAnsi" w:hAnsiTheme="minorHAnsi"/>
+        </w:rPr>
+        <w:t xml:space="preserve">возможно следование строк, </w:t>
+      </w:r>
+      <w:r>
+        <w:rPr>
+          <w:rFonts w:asciiTheme="minorHAnsi" w:hAnsiTheme="minorHAnsi"/>
+          <w:color w:val="auto"/>
+        </w:rPr>
+        <w:t xml:space="preserve">содержащих </w:t>
+      </w:r>
+      <w:hyperlink w:history="1">
+        <w:r>
+          <w:rPr>
+            <w:rStyle w:val="ac"/>
+            <w:rFonts w:asciiTheme="minorHAnsi" w:hAnsiTheme="minorHAnsi"/>
+            <w:color w:val="auto"/>
+          </w:rPr>
+          <w:t>\??\</w:t>
+        </w:r>
+        <w:r>
+          <w:rPr>
+            <w:rStyle w:val="ac"/>
+            <w:rFonts w:asciiTheme="minorHAnsi" w:hAnsiTheme="minorHAnsi"/>
+            <w:color w:val="auto"/>
+            <w:lang w:val="en-US"/>
+          </w:rPr>
+          <w:t>Volume</w:t>
+        </w:r>
+      </w:hyperlink>
+      <w:r>
+        <w:rPr>
+          <w:rFonts w:asciiTheme="minorHAnsi" w:hAnsiTheme="minorHAnsi"/>
+        </w:rPr>
+        <w:t xml:space="preserve"> </w:t>
+      </w:r>
+      <w:r>
+        <w:rPr>
+          <w:rFonts w:asciiTheme="minorHAnsi" w:hAnsiTheme="minorHAnsi"/>
+        </w:rPr>
+        <w:t xml:space="preserve">вслед за строками, содержащими </w:t>
+      </w:r>
+      <w:r>
+        <w:rPr>
+          <w:rFonts w:asciiTheme="minorHAnsi" w:hAnsiTheme="minorHAnsi"/>
+        </w:rPr>
+        <w:t>\</w:t>
+      </w:r>
+      <w:r>
+        <w:rPr>
+          <w:rFonts w:asciiTheme="minorHAnsi" w:hAnsiTheme="minorHAnsi"/>
+          <w:lang w:val="en-US"/>
+        </w:rPr>
+        <w:t>Dos</w:t>
+      </w:r>
+      <w:r>
+        <w:rPr>
+          <w:rFonts w:asciiTheme="minorHAnsi" w:hAnsiTheme="minorHAnsi"/>
+        </w:rPr>
+        <w:t>\</w:t>
+      </w:r>
+      <w:r>
+        <w:rPr>
+          <w:rFonts w:asciiTheme="minorHAnsi" w:hAnsiTheme="minorHAnsi"/>
+          <w:lang w:val="en-US"/>
+        </w:rPr>
+        <w:t>Devices</w:t>
+      </w:r>
+      <w:r>
+        <w:rPr>
+          <w:rFonts w:asciiTheme="minorHAnsi" w:hAnsiTheme="minorHAnsi"/>
+        </w:rPr>
+        <w:t xml:space="preserve">. </w:t>
+      </w:r>
+      <w:r>
+        <w:rPr>
+          <w:rFonts w:asciiTheme="minorHAnsi" w:hAnsiTheme="minorHAnsi"/>
+        </w:rPr>
+        <w:t xml:space="preserve">Смотрите на </w:t>
+      </w:r>
+      <w:proofErr w:type="spellStart"/>
+      <w:r>
+        <w:rPr>
+          <w:rFonts w:asciiTheme="minorHAnsi" w:hAnsiTheme="minorHAnsi"/>
+          <w:lang w:val="en-US"/>
+        </w:rPr>
+        <w:t>Github</w:t>
+      </w:r>
+      <w:proofErr w:type="spellEnd"/>
+      <w:r>
+        <w:rPr>
+          <w:rFonts w:asciiTheme="minorHAnsi" w:hAnsiTheme="minorHAnsi"/>
+        </w:rPr>
+        <w:t xml:space="preserve"> </w:t>
+      </w:r>
+      <w:r>
+        <w:rPr>
+          <w:rFonts w:asciiTheme="minorHAnsi" w:hAnsiTheme="minorHAnsi"/>
+        </w:rPr>
+        <w:t xml:space="preserve">файлы </w:t>
+      </w:r>
+      <w:proofErr w:type="spellStart"/>
+      <w:r>
+        <w:rPr>
+          <w:rFonts w:asciiTheme="minorHAnsi" w:hAnsiTheme="minorHAnsi"/>
+          <w:lang w:val="en-US"/>
+        </w:rPr>
+        <w:t>MountedDevices</w:t>
+      </w:r>
+      <w:proofErr w:type="spellEnd"/>
+      <w:r>
+        <w:rPr>
+          <w:rFonts w:asciiTheme="minorHAnsi" w:hAnsiTheme="minorHAnsi"/>
+        </w:rPr>
+        <w:t>10240.</w:t>
+      </w:r>
+      <w:proofErr w:type="spellStart"/>
+      <w:r>
+        <w:rPr>
+          <w:rFonts w:asciiTheme="minorHAnsi" w:hAnsiTheme="minorHAnsi"/>
+          <w:lang w:val="en-US"/>
+        </w:rPr>
+        <w:t>reg</w:t>
+      </w:r>
+      <w:proofErr w:type="spellEnd"/>
+      <w:r>
+        <w:rPr>
+          <w:rFonts w:asciiTheme="minorHAnsi" w:hAnsiTheme="minorHAnsi"/>
+        </w:rPr>
+        <w:t xml:space="preserve">, </w:t>
+      </w:r>
+      <w:proofErr w:type="spellStart"/>
+      <w:r>
+        <w:rPr>
+          <w:rFonts w:asciiTheme="minorHAnsi" w:hAnsiTheme="minorHAnsi"/>
+          <w:lang w:val="en-US"/>
+        </w:rPr>
+        <w:t>CurrentVersion</w:t>
+      </w:r>
+      <w:proofErr w:type="spellEnd"/>
+      <w:r>
+        <w:rPr>
+          <w:rFonts w:asciiTheme="minorHAnsi" w:hAnsiTheme="minorHAnsi"/>
+        </w:rPr>
+        <w:t>10240.</w:t>
+      </w:r>
+      <w:proofErr w:type="spellStart"/>
+      <w:r>
+        <w:rPr>
+          <w:rFonts w:asciiTheme="minorHAnsi" w:hAnsiTheme="minorHAnsi"/>
+          <w:lang w:val="en-US"/>
+        </w:rPr>
+        <w:t>reg</w:t>
+      </w:r>
+      <w:proofErr w:type="spellEnd"/>
+      <w:r>
+        <w:rPr>
+          <w:rFonts w:asciiTheme="minorHAnsi" w:hAnsiTheme="minorHAnsi"/>
+        </w:rPr>
+        <w:t xml:space="preserve">. </w:t>
+      </w:r>
+      <w:r>
+        <w:rPr>
+          <w:rFonts w:asciiTheme="minorHAnsi" w:hAnsiTheme="minorHAnsi"/>
+        </w:rPr>
+        <w:t>Последний файл уточняет используемую версию. Последним</w:t>
+      </w:r>
+      <w:r>
+        <w:rPr>
+          <w:rFonts w:asciiTheme="minorHAnsi" w:hAnsiTheme="minorHAnsi"/>
+          <w:lang w:val="en-US"/>
+        </w:rPr>
+        <w:t xml:space="preserve"> </w:t>
+      </w:r>
+      <w:r>
+        <w:rPr>
+          <w:rFonts w:asciiTheme="minorHAnsi" w:hAnsiTheme="minorHAnsi"/>
+        </w:rPr>
+        <w:t>вчера</w:t>
+      </w:r>
+      <w:r>
+        <w:rPr>
+          <w:rFonts w:asciiTheme="minorHAnsi" w:hAnsiTheme="minorHAnsi"/>
+          <w:lang w:val="en-US"/>
+        </w:rPr>
+        <w:t xml:space="preserve"> </w:t>
+      </w:r>
+      <w:r>
+        <w:rPr>
+          <w:rFonts w:asciiTheme="minorHAnsi" w:hAnsiTheme="minorHAnsi"/>
+        </w:rPr>
+        <w:t>был</w:t>
+      </w:r>
+      <w:r>
+        <w:rPr>
+          <w:rFonts w:asciiTheme="minorHAnsi" w:hAnsiTheme="minorHAnsi"/>
+          <w:lang w:val="en-US"/>
+        </w:rPr>
+        <w:t xml:space="preserve"> </w:t>
+      </w:r>
+      <w:r>
+        <w:rPr>
+          <w:rFonts w:asciiTheme="minorHAnsi" w:hAnsiTheme="minorHAnsi"/>
+        </w:rPr>
+        <w:t>установлен</w:t>
+      </w:r>
+      <w:r>
+        <w:rPr>
+          <w:rFonts w:asciiTheme="minorHAnsi" w:hAnsiTheme="minorHAnsi"/>
+          <w:lang w:val="en-US"/>
+        </w:rPr>
+        <w:t xml:space="preserve"> Cumulative Update for Windows 10 for x64-based Systems (KB3081424)</w:t>
+      </w:r>
+      <w:r>
+        <w:rPr>
+          <w:rFonts w:asciiTheme="minorHAnsi" w:hAnsiTheme="minorHAnsi"/>
+          <w:lang w:val="en-US"/>
+        </w:rPr>
+        <w:t>.</w:t>
+      </w:r>
+    </w:p>
+    <w:p>
+      <w:pPr>
+        <w:rPr>
+          <w:rFonts w:asciiTheme="minorHAnsi" w:hAnsiTheme="minorHAnsi"/>
+          <w:lang w:val="en-US"/>
+        </w:rPr>
+      </w:pPr>
+    </w:p>
+    <w:p>
+      <w:pPr>
+        <w:rPr>
+          <w:rFonts w:asciiTheme="minorHAnsi" w:hAnsiTheme="minorHAnsi"/>
         </w:rPr>
       </w:pPr>
       <w:r>
@@ -14742,14 +15311,7 @@
         <w:rPr>
           <w:rFonts w:asciiTheme="minorHAnsi" w:hAnsiTheme="minorHAnsi"/>
         </w:rPr>
-        <w:t xml:space="preserve"> с использованием WMI-методов. Выводит исходник кода для </w:t>
-      </w:r>
-      <w:r>
-        <w:rPr>
-          <w:rFonts w:asciiTheme="minorHAnsi" w:hAnsiTheme="minorHAnsi"/>
-        </w:rPr>
-        <w:lastRenderedPageBreak/>
-        <w:t xml:space="preserve">извлечения результатов работы выбранного из громаднейшего </w:t>
+        <w:t xml:space="preserve"> с использованием WMI-методов. Выводит исходник кода для извлечения результатов работы выбранного из громаднейшего </w:t>
       </w:r>
       <w:proofErr w:type="gramStart"/>
       <w:r>
@@ -15258,62 +15820,26 @@
         </w:rPr>
         <w:t>2015.03.24 22:10:19 - 2015.03.31 15:45:14</w:t>
       </w:r>
-      <w:r>
-        <w:fldChar w:fldCharType="begin"/>
-      </w:r>
-      <w:r>
-        <w:rPr>
-          <w:lang w:val="en-US"/>
-        </w:rPr>
-        <w:instrText xml:space="preserve"> HYPERLINK "http://pcportal.org.ru/forum/8" \h </w:instrText>
-      </w:r>
-      <w:r>
-        <w:fldChar w:fldCharType="separate"/>
-      </w:r>
-      <w:r>
-        <w:rPr>
-          <w:rFonts w:asciiTheme="minorHAnsi" w:hAnsiTheme="minorHAnsi"/>
-          <w:lang w:val="en-US"/>
-        </w:rPr>
-        <w:t xml:space="preserve"> </w:t>
-      </w:r>
-      <w:r>
-        <w:rPr>
-          <w:rFonts w:asciiTheme="minorHAnsi" w:hAnsiTheme="minorHAnsi"/>
-          <w:lang w:val="en-US"/>
-        </w:rPr>
-        <w:fldChar w:fldCharType="end"/>
-      </w:r>
-      <w:r>
-        <w:fldChar w:fldCharType="begin"/>
-      </w:r>
-      <w:r>
-        <w:rPr>
-          <w:lang w:val="en-US"/>
-        </w:rPr>
-        <w:instrText xml:space="preserve"> HYPERLINK "http://pcportal.org.ru/forum/8" \h </w:instrText>
-      </w:r>
-      <w:r>
-        <w:fldChar w:fldCharType="separate"/>
-      </w:r>
-      <w:r>
-        <w:rPr>
-          <w:rFonts w:asciiTheme="minorHAnsi" w:hAnsiTheme="minorHAnsi"/>
-          <w:color w:val="1155CC"/>
-          <w:u w:val="single"/>
-          <w:lang w:val="en-US"/>
-        </w:rPr>
-        <w:t>Windows 8.1</w:t>
-      </w:r>
-      <w:r>
-        <w:rPr>
-          <w:rFonts w:asciiTheme="minorHAnsi" w:hAnsiTheme="minorHAnsi"/>
-          <w:color w:val="1155CC"/>
-          <w:u w:val="single"/>
-          <w:lang w:val="en-US"/>
-        </w:rPr>
-        <w:fldChar w:fldCharType="end"/>
-      </w:r>
+      <w:hyperlink r:id="rId19">
+        <w:r>
+          <w:rPr>
+            <w:rFonts w:asciiTheme="minorHAnsi" w:hAnsiTheme="minorHAnsi"/>
+            <w:lang w:val="en-US"/>
+          </w:rPr>
+          <w:t xml:space="preserve"> </w:t>
+        </w:r>
+      </w:hyperlink>
+      <w:hyperlink r:id="rId20">
+        <w:r>
+          <w:rPr>
+            <w:rFonts w:asciiTheme="minorHAnsi" w:hAnsiTheme="minorHAnsi"/>
+            <w:color w:val="1155CC"/>
+            <w:u w:val="single"/>
+            <w:lang w:val="en-US"/>
+          </w:rPr>
+          <w:t>Windows 8.1</w:t>
+        </w:r>
+      </w:hyperlink>
       <w:r>
         <w:rPr>
           <w:rFonts w:asciiTheme="minorHAnsi" w:hAnsiTheme="minorHAnsi"/>
@@ -15336,62 +15862,26 @@
         </w:rPr>
         <w:t>2015.03.31 16:26:15 - 2015.04.23 02:56:17</w:t>
       </w:r>
-      <w:r>
-        <w:fldChar w:fldCharType="begin"/>
-      </w:r>
-      <w:r>
-        <w:rPr>
-          <w:lang w:val="en-US"/>
-        </w:rPr>
-        <w:instrText xml:space="preserve"> HYPERLINK "http://pcportal.org.ru/forum/60" \h </w:instrText>
-      </w:r>
-      <w:r>
-        <w:fldChar w:fldCharType="separate"/>
-      </w:r>
-      <w:r>
-        <w:rPr>
-          <w:rFonts w:asciiTheme="minorHAnsi" w:hAnsiTheme="minorHAnsi"/>
-          <w:lang w:val="en-US"/>
-        </w:rPr>
-        <w:t xml:space="preserve"> </w:t>
-      </w:r>
-      <w:r>
-        <w:rPr>
-          <w:rFonts w:asciiTheme="minorHAnsi" w:hAnsiTheme="minorHAnsi"/>
-          <w:lang w:val="en-US"/>
-        </w:rPr>
-        <w:fldChar w:fldCharType="end"/>
-      </w:r>
-      <w:r>
-        <w:fldChar w:fldCharType="begin"/>
-      </w:r>
-      <w:r>
-        <w:rPr>
-          <w:lang w:val="en-US"/>
-        </w:rPr>
-        <w:instrText xml:space="preserve"> HYPERLINK "http://pcportal.org.ru/forum/60" \h </w:instrText>
-      </w:r>
-      <w:r>
-        <w:fldChar w:fldCharType="separate"/>
-      </w:r>
-      <w:r>
-        <w:rPr>
-          <w:rFonts w:asciiTheme="minorHAnsi" w:hAnsiTheme="minorHAnsi"/>
-          <w:color w:val="1155CC"/>
-          <w:u w:val="single"/>
-          <w:lang w:val="en-US"/>
-        </w:rPr>
-        <w:t>Windows 10</w:t>
-      </w:r>
-      <w:r>
-        <w:rPr>
-          <w:rFonts w:asciiTheme="minorHAnsi" w:hAnsiTheme="minorHAnsi"/>
-          <w:color w:val="1155CC"/>
-          <w:u w:val="single"/>
-          <w:lang w:val="en-US"/>
-        </w:rPr>
-        <w:fldChar w:fldCharType="end"/>
-      </w:r>
+      <w:hyperlink r:id="rId21">
+        <w:r>
+          <w:rPr>
+            <w:rFonts w:asciiTheme="minorHAnsi" w:hAnsiTheme="minorHAnsi"/>
+            <w:lang w:val="en-US"/>
+          </w:rPr>
+          <w:t xml:space="preserve"> </w:t>
+        </w:r>
+      </w:hyperlink>
+      <w:hyperlink r:id="rId22">
+        <w:r>
+          <w:rPr>
+            <w:rFonts w:asciiTheme="minorHAnsi" w:hAnsiTheme="minorHAnsi"/>
+            <w:color w:val="1155CC"/>
+            <w:u w:val="single"/>
+            <w:lang w:val="en-US"/>
+          </w:rPr>
+          <w:t>Windows 10</w:t>
+        </w:r>
+      </w:hyperlink>
       <w:r>
         <w:rPr>
           <w:rFonts w:asciiTheme="minorHAnsi" w:hAnsiTheme="minorHAnsi"/>
@@ -15414,68 +15904,26 @@
         </w:rPr>
         <w:t>2015.04.23 03:44:13 - 2015.04.29 06:36:13</w:t>
       </w:r>
-      <w:r>
-        <w:fldChar w:fldCharType="begin"/>
-      </w:r>
-      <w:r>
-        <w:rPr>
-          <w:lang w:val="en-US"/>
-        </w:rPr>
-        <w:instrText xml:space="preserve"> HYPERLINK "http://pcportal.org.ru/forum/60" </w:instrText>
-      </w:r>
-      <w:r>
-        <w:rPr>
-          <w:lang w:val="en-US"/>
-        </w:rPr>
-        <w:instrText xml:space="preserve">\h </w:instrText>
-      </w:r>
-      <w:r>
-        <w:fldChar w:fldCharType="separate"/>
-      </w:r>
-      <w:r>
-        <w:rPr>
-          <w:rFonts w:asciiTheme="minorHAnsi" w:hAnsiTheme="minorHAnsi"/>
-          <w:lang w:val="en-US"/>
-        </w:rPr>
-        <w:t xml:space="preserve"> </w:t>
-      </w:r>
-      <w:r>
-        <w:rPr>
-          <w:rFonts w:asciiTheme="minorHAnsi" w:hAnsiTheme="minorHAnsi"/>
-          <w:lang w:val="en-US"/>
-        </w:rPr>
-        <w:fldChar w:fldCharType="end"/>
-      </w:r>
-      <w:r>
-        <w:fldChar w:fldCharType="begin"/>
-      </w:r>
-      <w:r>
-        <w:rPr>
-          <w:lang w:val="en-US"/>
-        </w:rPr>
-        <w:instrText xml:space="preserve"> HYPERLINK "http://pcportal.org.ru/forum/60" \h </w:instrText>
-      </w:r>
-      <w:r>
-        <w:fldChar w:fldCharType="separate"/>
-      </w:r>
-      <w:r>
-        <w:rPr>
-          <w:rFonts w:asciiTheme="minorHAnsi" w:hAnsiTheme="minorHAnsi"/>
-          <w:color w:val="1155CC"/>
-          <w:u w:val="single"/>
-          <w:lang w:val="en-US"/>
-        </w:rPr>
-        <w:t>Windows 10</w:t>
-      </w:r>
-      <w:r>
-        <w:rPr>
-          <w:rFonts w:asciiTheme="minorHAnsi" w:hAnsiTheme="minorHAnsi"/>
-          <w:color w:val="1155CC"/>
-          <w:u w:val="single"/>
-          <w:lang w:val="en-US"/>
-        </w:rPr>
-        <w:fldChar w:fldCharType="end"/>
-      </w:r>
+      <w:hyperlink r:id="rId23">
+        <w:r>
+          <w:rPr>
+            <w:rFonts w:asciiTheme="minorHAnsi" w:hAnsiTheme="minorHAnsi"/>
+            <w:lang w:val="en-US"/>
+          </w:rPr>
+          <w:t xml:space="preserve"> </w:t>
+        </w:r>
+      </w:hyperlink>
+      <w:hyperlink r:id="rId24">
+        <w:r>
+          <w:rPr>
+            <w:rFonts w:asciiTheme="minorHAnsi" w:hAnsiTheme="minorHAnsi"/>
+            <w:color w:val="1155CC"/>
+            <w:u w:val="single"/>
+            <w:lang w:val="en-US"/>
+          </w:rPr>
+          <w:t>Windows 10</w:t>
+        </w:r>
+      </w:hyperlink>
       <w:r>
         <w:rPr>
           <w:rFonts w:asciiTheme="minorHAnsi" w:hAnsiTheme="minorHAnsi"/>
@@ -15498,62 +15946,26 @@
         </w:rPr>
         <w:t>2015.04.29 07:25:43 - 2015.05.21 11:32:07</w:t>
       </w:r>
-      <w:r>
-        <w:fldChar w:fldCharType="begin"/>
-      </w:r>
-      <w:r>
-        <w:rPr>
-          <w:lang w:val="en-US"/>
-        </w:rPr>
-        <w:instrText xml:space="preserve"> HYPERLINK "http://pcportal.org.ru/forum/60" \h </w:instrText>
-      </w:r>
-      <w:r>
-        <w:fldChar w:fldCharType="separate"/>
-      </w:r>
-      <w:r>
-        <w:rPr>
-          <w:rFonts w:asciiTheme="minorHAnsi" w:hAnsiTheme="minorHAnsi"/>
-          <w:lang w:val="en-US"/>
-        </w:rPr>
-        <w:t xml:space="preserve"> </w:t>
-      </w:r>
-      <w:r>
-        <w:rPr>
-          <w:rFonts w:asciiTheme="minorHAnsi" w:hAnsiTheme="minorHAnsi"/>
-          <w:lang w:val="en-US"/>
-        </w:rPr>
-        <w:fldChar w:fldCharType="end"/>
-      </w:r>
-      <w:r>
-        <w:fldChar w:fldCharType="begin"/>
-      </w:r>
-      <w:r>
-        <w:rPr>
-          <w:lang w:val="en-US"/>
-        </w:rPr>
-        <w:instrText xml:space="preserve"> HYPERLINK "http://pcportal.org.ru/forum/60" \h </w:instrText>
-      </w:r>
-      <w:r>
-        <w:fldChar w:fldCharType="separate"/>
-      </w:r>
-      <w:r>
-        <w:rPr>
-          <w:rFonts w:asciiTheme="minorHAnsi" w:hAnsiTheme="minorHAnsi"/>
-          <w:color w:val="1155CC"/>
-          <w:u w:val="single"/>
-          <w:lang w:val="en-US"/>
-        </w:rPr>
-        <w:t>Windows 10</w:t>
-      </w:r>
-      <w:r>
-        <w:rPr>
-          <w:rFonts w:asciiTheme="minorHAnsi" w:hAnsiTheme="minorHAnsi"/>
-          <w:color w:val="1155CC"/>
-          <w:u w:val="single"/>
-          <w:lang w:val="en-US"/>
-        </w:rPr>
-        <w:fldChar w:fldCharType="end"/>
-      </w:r>
+      <w:hyperlink r:id="rId25">
+        <w:r>
+          <w:rPr>
+            <w:rFonts w:asciiTheme="minorHAnsi" w:hAnsiTheme="minorHAnsi"/>
+            <w:lang w:val="en-US"/>
+          </w:rPr>
+          <w:t xml:space="preserve"> </w:t>
+        </w:r>
+      </w:hyperlink>
+      <w:hyperlink r:id="rId26">
+        <w:r>
+          <w:rPr>
+            <w:rFonts w:asciiTheme="minorHAnsi" w:hAnsiTheme="minorHAnsi"/>
+            <w:color w:val="1155CC"/>
+            <w:u w:val="single"/>
+            <w:lang w:val="en-US"/>
+          </w:rPr>
+          <w:t>Windows 10</w:t>
+        </w:r>
+      </w:hyperlink>
       <w:r>
         <w:rPr>
           <w:rFonts w:asciiTheme="minorHAnsi" w:hAnsiTheme="minorHAnsi"/>
@@ -15576,62 +15988,26 @@
         </w:rPr>
         <w:t>2015.05.21 14:21:40 - 2015.05.28 21:13:37</w:t>
       </w:r>
-      <w:r>
-        <w:fldChar w:fldCharType="begin"/>
-      </w:r>
-      <w:r>
-        <w:rPr>
-          <w:lang w:val="en-US"/>
-        </w:rPr>
-        <w:instrText xml:space="preserve"> HYPERLINK "http://pcportal.org.ru/forum/60" \h </w:instrText>
-      </w:r>
-      <w:r>
-        <w:fldChar w:fldCharType="separate"/>
-      </w:r>
-      <w:r>
-        <w:rPr>
-          <w:rFonts w:asciiTheme="minorHAnsi" w:hAnsiTheme="minorHAnsi"/>
-          <w:lang w:val="en-US"/>
-        </w:rPr>
-        <w:t xml:space="preserve"> </w:t>
-      </w:r>
-      <w:r>
-        <w:rPr>
-          <w:rFonts w:asciiTheme="minorHAnsi" w:hAnsiTheme="minorHAnsi"/>
-          <w:lang w:val="en-US"/>
-        </w:rPr>
-        <w:fldChar w:fldCharType="end"/>
-      </w:r>
-      <w:r>
-        <w:fldChar w:fldCharType="begin"/>
-      </w:r>
-      <w:r>
-        <w:rPr>
-          <w:lang w:val="en-US"/>
-        </w:rPr>
-        <w:instrText xml:space="preserve"> HYPERLINK "http://pcportal.org.ru/forum/60" \h </w:instrText>
-      </w:r>
-      <w:r>
-        <w:fldChar w:fldCharType="separate"/>
-      </w:r>
-      <w:r>
-        <w:rPr>
-          <w:rFonts w:asciiTheme="minorHAnsi" w:hAnsiTheme="minorHAnsi"/>
-          <w:color w:val="1155CC"/>
-          <w:u w:val="single"/>
-          <w:lang w:val="en-US"/>
-        </w:rPr>
-        <w:t>Windows 10</w:t>
-      </w:r>
-      <w:r>
-        <w:rPr>
-          <w:rFonts w:asciiTheme="minorHAnsi" w:hAnsiTheme="minorHAnsi"/>
-          <w:color w:val="1155CC"/>
-          <w:u w:val="single"/>
-          <w:lang w:val="en-US"/>
-        </w:rPr>
-        <w:fldChar w:fldCharType="end"/>
-      </w:r>
+      <w:hyperlink r:id="rId27">
+        <w:r>
+          <w:rPr>
+            <w:rFonts w:asciiTheme="minorHAnsi" w:hAnsiTheme="minorHAnsi"/>
+            <w:lang w:val="en-US"/>
+          </w:rPr>
+          <w:t xml:space="preserve"> </w:t>
+        </w:r>
+      </w:hyperlink>
+      <w:hyperlink r:id="rId28">
+        <w:r>
+          <w:rPr>
+            <w:rFonts w:asciiTheme="minorHAnsi" w:hAnsiTheme="minorHAnsi"/>
+            <w:color w:val="1155CC"/>
+            <w:u w:val="single"/>
+            <w:lang w:val="en-US"/>
+          </w:rPr>
+          <w:t>Windows 10</w:t>
+        </w:r>
+      </w:hyperlink>
       <w:r>
         <w:rPr>
           <w:rFonts w:asciiTheme="minorHAnsi" w:hAnsiTheme="minorHAnsi"/>
@@ -15654,68 +16030,26 @@
         </w:rPr>
         <w:t>2015.05.28 22:04:16 - 2015.05.30 19:11:22</w:t>
       </w:r>
-      <w:r>
-        <w:fldChar w:fldCharType="begin"/>
-      </w:r>
-      <w:r>
-        <w:rPr>
-          <w:lang w:val="en-US"/>
-        </w:rPr>
-        <w:instrText xml:space="preserve"> HYPE</w:instrText>
-      </w:r>
-      <w:r>
-        <w:rPr>
-          <w:lang w:val="en-US"/>
-        </w:rPr>
-        <w:instrText xml:space="preserve">RLINK "http://pcportal.org.ru/forum/60" \h </w:instrText>
-      </w:r>
-      <w:r>
-        <w:fldChar w:fldCharType="separate"/>
-      </w:r>
-      <w:r>
-        <w:rPr>
-          <w:rFonts w:asciiTheme="minorHAnsi" w:hAnsiTheme="minorHAnsi"/>
-          <w:lang w:val="en-US"/>
-        </w:rPr>
-        <w:t xml:space="preserve"> </w:t>
-      </w:r>
-      <w:r>
-        <w:rPr>
-          <w:rFonts w:asciiTheme="minorHAnsi" w:hAnsiTheme="minorHAnsi"/>
-          <w:lang w:val="en-US"/>
-        </w:rPr>
-        <w:fldChar w:fldCharType="end"/>
-      </w:r>
-      <w:r>
-        <w:fldChar w:fldCharType="begin"/>
-      </w:r>
-      <w:r>
-        <w:rPr>
-          <w:lang w:val="en-US"/>
-        </w:rPr>
-        <w:instrText xml:space="preserve"> HYPERLINK "http://pcportal.org.ru/forum/60" \h </w:instrText>
-      </w:r>
-      <w:r>
-        <w:fldChar w:fldCharType="separate"/>
-      </w:r>
-      <w:r>
-        <w:rPr>
-          <w:rFonts w:asciiTheme="minorHAnsi" w:hAnsiTheme="minorHAnsi"/>
-          <w:color w:val="1155CC"/>
-          <w:u w:val="single"/>
-          <w:lang w:val="en-US"/>
-        </w:rPr>
-        <w:t>Windows 10</w:t>
-      </w:r>
-      <w:r>
-        <w:rPr>
-          <w:rFonts w:asciiTheme="minorHAnsi" w:hAnsiTheme="minorHAnsi"/>
-          <w:color w:val="1155CC"/>
-          <w:u w:val="single"/>
-          <w:lang w:val="en-US"/>
-        </w:rPr>
-        <w:fldChar w:fldCharType="end"/>
-      </w:r>
+      <w:hyperlink r:id="rId29">
+        <w:r>
+          <w:rPr>
+            <w:rFonts w:asciiTheme="minorHAnsi" w:hAnsiTheme="minorHAnsi"/>
+            <w:lang w:val="en-US"/>
+          </w:rPr>
+          <w:t xml:space="preserve"> </w:t>
+        </w:r>
+      </w:hyperlink>
+      <w:hyperlink r:id="rId30">
+        <w:r>
+          <w:rPr>
+            <w:rFonts w:asciiTheme="minorHAnsi" w:hAnsiTheme="minorHAnsi"/>
+            <w:color w:val="1155CC"/>
+            <w:u w:val="single"/>
+            <w:lang w:val="en-US"/>
+          </w:rPr>
+          <w:t>Windows 10</w:t>
+        </w:r>
+      </w:hyperlink>
       <w:r>
         <w:rPr>
           <w:rFonts w:asciiTheme="minorHAnsi" w:hAnsiTheme="minorHAnsi"/>
@@ -15738,68 +16072,26 @@
         </w:rPr>
         <w:t>2015.05.30 20:16:43 - 2015.07.01 11:17:37</w:t>
       </w:r>
-      <w:r>
-        <w:fldChar w:fldCharType="begin"/>
-      </w:r>
-      <w:r>
-        <w:rPr>
-          <w:lang w:val="en-US"/>
-        </w:rPr>
-        <w:instrText xml:space="preserve"> HYPERLINK "http://pcportal.org.ru/forum/60" \h </w:instrText>
-      </w:r>
-      <w:r>
-        <w:fldChar w:fldCharType="separate"/>
-      </w:r>
-      <w:r>
-        <w:rPr>
-          <w:rFonts w:asciiTheme="minorHAnsi" w:hAnsiTheme="minorHAnsi"/>
-          <w:lang w:val="en-US"/>
-        </w:rPr>
-        <w:t xml:space="preserve"> </w:t>
-      </w:r>
-      <w:r>
-        <w:rPr>
-          <w:rFonts w:asciiTheme="minorHAnsi" w:hAnsiTheme="minorHAnsi"/>
-          <w:lang w:val="en-US"/>
-        </w:rPr>
-        <w:fldChar w:fldCharType="end"/>
-      </w:r>
-      <w:r>
-        <w:fldChar w:fldCharType="begin"/>
-      </w:r>
-      <w:r>
-        <w:rPr>
-          <w:lang w:val="en-US"/>
-        </w:rPr>
-        <w:instrText xml:space="preserve"> HYPERLINK "http://pcportal.</w:instrText>
-      </w:r>
-      <w:r>
-        <w:rPr>
-          <w:lang w:val="en-US"/>
-        </w:rPr>
-        <w:instrText xml:space="preserve">org.ru/forum/60" \h </w:instrText>
-      </w:r>
-      <w:r>
-        <w:fldChar w:fldCharType="separate"/>
-      </w:r>
-      <w:r>
-        <w:rPr>
-          <w:rFonts w:asciiTheme="minorHAnsi" w:hAnsiTheme="minorHAnsi"/>
-          <w:color w:val="1155CC"/>
-          <w:u w:val="single"/>
-          <w:lang w:val="en-US"/>
-        </w:rPr>
-        <w:t>Windows 10</w:t>
-      </w:r>
-      <w:r>
-        <w:rPr>
-          <w:rFonts w:asciiTheme="minorHAnsi" w:hAnsiTheme="minorHAnsi"/>
-          <w:color w:val="1155CC"/>
-          <w:u w:val="single"/>
-          <w:lang w:val="en-US"/>
-        </w:rPr>
-        <w:fldChar w:fldCharType="end"/>
-      </w:r>
+      <w:hyperlink r:id="rId31">
+        <w:r>
+          <w:rPr>
+            <w:rFonts w:asciiTheme="minorHAnsi" w:hAnsiTheme="minorHAnsi"/>
+            <w:lang w:val="en-US"/>
+          </w:rPr>
+          <w:t xml:space="preserve"> </w:t>
+        </w:r>
+      </w:hyperlink>
+      <w:hyperlink r:id="rId32">
+        <w:r>
+          <w:rPr>
+            <w:rFonts w:asciiTheme="minorHAnsi" w:hAnsiTheme="minorHAnsi"/>
+            <w:color w:val="1155CC"/>
+            <w:u w:val="single"/>
+            <w:lang w:val="en-US"/>
+          </w:rPr>
+          <w:t>Windows 10</w:t>
+        </w:r>
+      </w:hyperlink>
       <w:r>
         <w:rPr>
           <w:rFonts w:asciiTheme="minorHAnsi" w:hAnsiTheme="minorHAnsi"/>
@@ -15822,62 +16114,26 @@
         </w:rPr>
         <w:t>2015.07.01 12:11:53 - 2015.07.01 13:25:29</w:t>
       </w:r>
-      <w:r>
-        <w:fldChar w:fldCharType="begin"/>
-      </w:r>
-      <w:r>
-        <w:rPr>
-          <w:lang w:val="en-US"/>
-        </w:rPr>
-        <w:instrText xml:space="preserve"> HYPERLINK "http://pcportal.org.ru/forum/60" \h </w:instrText>
-      </w:r>
-      <w:r>
-        <w:fldChar w:fldCharType="separate"/>
-      </w:r>
-      <w:r>
-        <w:rPr>
-          <w:rFonts w:asciiTheme="minorHAnsi" w:hAnsiTheme="minorHAnsi"/>
-          <w:lang w:val="en-US"/>
-        </w:rPr>
-        <w:t xml:space="preserve"> </w:t>
-      </w:r>
-      <w:r>
-        <w:rPr>
-          <w:rFonts w:asciiTheme="minorHAnsi" w:hAnsiTheme="minorHAnsi"/>
-          <w:lang w:val="en-US"/>
-        </w:rPr>
-        <w:fldChar w:fldCharType="end"/>
-      </w:r>
-      <w:r>
-        <w:fldChar w:fldCharType="begin"/>
-      </w:r>
-      <w:r>
-        <w:rPr>
-          <w:lang w:val="en-US"/>
-        </w:rPr>
-        <w:instrText xml:space="preserve"> HYPERLINK "http://pcportal.org.ru/forum/60" \h </w:instrText>
-      </w:r>
-      <w:r>
-        <w:fldChar w:fldCharType="separate"/>
-      </w:r>
-      <w:r>
-        <w:rPr>
-          <w:rFonts w:asciiTheme="minorHAnsi" w:hAnsiTheme="minorHAnsi"/>
-          <w:color w:val="1155CC"/>
-          <w:u w:val="single"/>
-          <w:lang w:val="en-US"/>
-        </w:rPr>
-        <w:t>Windows 10</w:t>
-      </w:r>
-      <w:r>
-        <w:rPr>
-          <w:rFonts w:asciiTheme="minorHAnsi" w:hAnsiTheme="minorHAnsi"/>
-          <w:color w:val="1155CC"/>
-          <w:u w:val="single"/>
-          <w:lang w:val="en-US"/>
-        </w:rPr>
-        <w:fldChar w:fldCharType="end"/>
-      </w:r>
+      <w:hyperlink r:id="rId33">
+        <w:r>
+          <w:rPr>
+            <w:rFonts w:asciiTheme="minorHAnsi" w:hAnsiTheme="minorHAnsi"/>
+            <w:lang w:val="en-US"/>
+          </w:rPr>
+          <w:t xml:space="preserve"> </w:t>
+        </w:r>
+      </w:hyperlink>
+      <w:hyperlink r:id="rId34">
+        <w:r>
+          <w:rPr>
+            <w:rFonts w:asciiTheme="minorHAnsi" w:hAnsiTheme="minorHAnsi"/>
+            <w:color w:val="1155CC"/>
+            <w:u w:val="single"/>
+            <w:lang w:val="en-US"/>
+          </w:rPr>
+          <w:t>Windows 10</w:t>
+        </w:r>
+      </w:hyperlink>
       <w:r>
         <w:rPr>
           <w:rFonts w:asciiTheme="minorHAnsi" w:hAnsiTheme="minorHAnsi"/>
@@ -15900,62 +16156,26 @@
         </w:rPr>
         <w:t>2015.07.01 23:22:08 - 2015.07.03 22:25:40</w:t>
       </w:r>
-      <w:r>
-        <w:fldChar w:fldCharType="begin"/>
-      </w:r>
-      <w:r>
-        <w:rPr>
-          <w:lang w:val="en-US"/>
-        </w:rPr>
-        <w:instrText xml:space="preserve"> HYPERLINK "http://pcportal.org.ru/forum/60" \h </w:instrText>
-      </w:r>
-      <w:r>
-        <w:fldChar w:fldCharType="separate"/>
-      </w:r>
-      <w:r>
-        <w:rPr>
-          <w:rFonts w:asciiTheme="minorHAnsi" w:hAnsiTheme="minorHAnsi"/>
-          <w:lang w:val="en-US"/>
-        </w:rPr>
-        <w:t xml:space="preserve"> </w:t>
-      </w:r>
-      <w:r>
-        <w:rPr>
-          <w:rFonts w:asciiTheme="minorHAnsi" w:hAnsiTheme="minorHAnsi"/>
-          <w:lang w:val="en-US"/>
-        </w:rPr>
-        <w:fldChar w:fldCharType="end"/>
-      </w:r>
-      <w:r>
-        <w:fldChar w:fldCharType="begin"/>
-      </w:r>
-      <w:r>
-        <w:rPr>
-          <w:lang w:val="en-US"/>
-        </w:rPr>
-        <w:instrText xml:space="preserve"> HYPERLINK "http://pcportal.org.ru/forum/60" \h </w:instrText>
-      </w:r>
-      <w:r>
-        <w:fldChar w:fldCharType="separate"/>
-      </w:r>
-      <w:r>
-        <w:rPr>
-          <w:rFonts w:asciiTheme="minorHAnsi" w:hAnsiTheme="minorHAnsi"/>
-          <w:color w:val="1155CC"/>
-          <w:u w:val="single"/>
-          <w:lang w:val="en-US"/>
-        </w:rPr>
-        <w:t>Windows 10</w:t>
-      </w:r>
-      <w:r>
-        <w:rPr>
-          <w:rFonts w:asciiTheme="minorHAnsi" w:hAnsiTheme="minorHAnsi"/>
-          <w:color w:val="1155CC"/>
-          <w:u w:val="single"/>
-          <w:lang w:val="en-US"/>
-        </w:rPr>
-        <w:fldChar w:fldCharType="end"/>
-      </w:r>
+      <w:hyperlink r:id="rId35">
+        <w:r>
+          <w:rPr>
+            <w:rFonts w:asciiTheme="minorHAnsi" w:hAnsiTheme="minorHAnsi"/>
+            <w:lang w:val="en-US"/>
+          </w:rPr>
+          <w:t xml:space="preserve"> </w:t>
+        </w:r>
+      </w:hyperlink>
+      <w:hyperlink r:id="rId36">
+        <w:r>
+          <w:rPr>
+            <w:rFonts w:asciiTheme="minorHAnsi" w:hAnsiTheme="minorHAnsi"/>
+            <w:color w:val="1155CC"/>
+            <w:u w:val="single"/>
+            <w:lang w:val="en-US"/>
+          </w:rPr>
+          <w:t>Windows 10</w:t>
+        </w:r>
+      </w:hyperlink>
       <w:r>
         <w:rPr>
           <w:rFonts w:asciiTheme="minorHAnsi" w:hAnsiTheme="minorHAnsi"/>
@@ -15978,62 +16198,26 @@
         </w:rPr>
         <w:t>2015.07.03 23:21:16 - 2015.07.09 24:24:29</w:t>
       </w:r>
-      <w:r>
-        <w:fldChar w:fldCharType="begin"/>
-      </w:r>
-      <w:r>
-        <w:rPr>
-          <w:lang w:val="en-US"/>
-        </w:rPr>
-        <w:instrText xml:space="preserve"> HYPERLINK "http://pcportal.org.ru/forum/60" \h </w:instrText>
-      </w:r>
-      <w:r>
-        <w:fldChar w:fldCharType="separate"/>
-      </w:r>
-      <w:r>
-        <w:rPr>
-          <w:rFonts w:asciiTheme="minorHAnsi" w:hAnsiTheme="minorHAnsi"/>
-          <w:lang w:val="en-US"/>
-        </w:rPr>
-        <w:t xml:space="preserve"> </w:t>
-      </w:r>
-      <w:r>
-        <w:rPr>
-          <w:rFonts w:asciiTheme="minorHAnsi" w:hAnsiTheme="minorHAnsi"/>
-          <w:lang w:val="en-US"/>
-        </w:rPr>
-        <w:fldChar w:fldCharType="end"/>
-      </w:r>
-      <w:r>
-        <w:fldChar w:fldCharType="begin"/>
-      </w:r>
-      <w:r>
-        <w:rPr>
-          <w:lang w:val="en-US"/>
-        </w:rPr>
-        <w:instrText xml:space="preserve"> HYPERLINK "http://pcportal.org.ru/forum/60" \h </w:instrText>
-      </w:r>
-      <w:r>
-        <w:fldChar w:fldCharType="separate"/>
-      </w:r>
-      <w:r>
-        <w:rPr>
-          <w:rFonts w:asciiTheme="minorHAnsi" w:hAnsiTheme="minorHAnsi"/>
-          <w:color w:val="1155CC"/>
-          <w:u w:val="single"/>
-          <w:lang w:val="en-US"/>
-        </w:rPr>
-        <w:t>Windows 10</w:t>
-      </w:r>
-      <w:r>
-        <w:rPr>
-          <w:rFonts w:asciiTheme="minorHAnsi" w:hAnsiTheme="minorHAnsi"/>
-          <w:color w:val="1155CC"/>
-          <w:u w:val="single"/>
-          <w:lang w:val="en-US"/>
-        </w:rPr>
-        <w:fldChar w:fldCharType="end"/>
-      </w:r>
+      <w:hyperlink r:id="rId37">
+        <w:r>
+          <w:rPr>
+            <w:rFonts w:asciiTheme="minorHAnsi" w:hAnsiTheme="minorHAnsi"/>
+            <w:lang w:val="en-US"/>
+          </w:rPr>
+          <w:t xml:space="preserve"> </w:t>
+        </w:r>
+      </w:hyperlink>
+      <w:hyperlink r:id="rId38">
+        <w:r>
+          <w:rPr>
+            <w:rFonts w:asciiTheme="minorHAnsi" w:hAnsiTheme="minorHAnsi"/>
+            <w:color w:val="1155CC"/>
+            <w:u w:val="single"/>
+            <w:lang w:val="en-US"/>
+          </w:rPr>
+          <w:t>Windows 10</w:t>
+        </w:r>
+      </w:hyperlink>
       <w:r>
         <w:rPr>
           <w:rFonts w:asciiTheme="minorHAnsi" w:hAnsiTheme="minorHAnsi"/>
@@ -16054,7 +16238,7 @@
         </w:rPr>
         <w:t>2015.07.10 01:21:50 -</w:t>
       </w:r>
-      <w:hyperlink r:id="rId19">
+      <w:hyperlink r:id="rId39">
         <w:r>
           <w:rPr>
             <w:rFonts w:asciiTheme="minorHAnsi" w:hAnsiTheme="minorHAnsi"/>
@@ -16062,7 +16246,7 @@
           <w:t xml:space="preserve"> </w:t>
         </w:r>
       </w:hyperlink>
-      <w:hyperlink r:id="rId20">
+      <w:hyperlink r:id="rId40">
         <w:proofErr w:type="spellStart"/>
         <w:r>
           <w:rPr>
@@ -16186,7 +16370,7 @@
       </w:r>
     </w:p>
     <w:sectPr>
-      <w:headerReference w:type="default" r:id="rId21"/>
+      <w:headerReference w:type="default" r:id="rId41"/>
       <w:pgSz w:w="11909" w:h="16834"/>
       <w:pgMar w:top="1440" w:right="1440" w:bottom="1440" w:left="1440" w:header="720" w:footer="720" w:gutter="0"/>
       <w:pgNumType w:start="1"/>
@@ -16276,7 +16460,7 @@
           <w:rPr>
             <w:noProof/>
           </w:rPr>
-          <w:t>20</w:t>
+          <w:t>21</w:t>
         </w:r>
         <w:r>
           <w:fldChar w:fldCharType="end"/>
@@ -16926,6 +17110,17 @@
     <w:uiPriority w:val="99"/>
     <w:rsid w:val="00E825A3"/>
   </w:style>
+  <w:style w:type="character" w:styleId="ac">
+    <w:name w:val="Hyperlink"/>
+    <w:basedOn w:val="a0"/>
+    <w:uiPriority w:val="99"/>
+    <w:unhideWhenUsed/>
+    <w:rsid w:val="00C66E36"/>
+    <w:rPr>
+      <w:color w:val="0563C1" w:themeColor="hyperlink"/>
+      <w:u w:val="single"/>
+    </w:rPr>
+  </w:style>
 </w:styles>
 </file>
 

</xml_diff>